<commit_message>
Update event mechanism documents
</commit_message>
<xml_diff>
--- a/doc/Nginx Event Mechanism.docx
+++ b/doc/Nginx Event Mechanism.docx
@@ -2215,9 +2215,6 @@
       <w:pPr>
         <w:pStyle w:val="BodyTextFirstIndent"/>
         <w:ind w:firstLine="420"/>
-        <w:rPr>
-          <w:rFonts w:hint="eastAsia"/>
-        </w:rPr>
       </w:pPr>
       <w:r>
         <w:rPr>
@@ -2239,9 +2236,6 @@
           <w:numId w:val="5"/>
         </w:numPr>
         <w:ind w:firstLineChars="0"/>
-        <w:rPr>
-          <w:rFonts w:hint="eastAsia"/>
-        </w:rPr>
       </w:pPr>
       <w:r>
         <w:rPr>
@@ -2264,9 +2258,6 @@
           <w:numId w:val="5"/>
         </w:numPr>
         <w:ind w:firstLineChars="0"/>
-        <w:rPr>
-          <w:rFonts w:hint="eastAsia"/>
-        </w:rPr>
       </w:pPr>
       <w:r>
         <w:rPr>
@@ -2297,9 +2288,6 @@
       <w:pPr>
         <w:pStyle w:val="BodyTextFirstIndent"/>
         <w:ind w:left="1140" w:firstLineChars="0" w:firstLine="0"/>
-        <w:rPr>
-          <w:rFonts w:hint="eastAsia"/>
-        </w:rPr>
       </w:pPr>
       <w:r>
         <w:rPr>
@@ -2324,9 +2312,6 @@
       <w:pPr>
         <w:pStyle w:val="BodyTextFirstIndent"/>
         <w:ind w:left="1140" w:firstLineChars="0" w:firstLine="0"/>
-        <w:rPr>
-          <w:rFonts w:hint="eastAsia"/>
-        </w:rPr>
       </w:pPr>
       <w:r>
         <w:rPr>
@@ -2355,9 +2340,6 @@
           <w:numId w:val="5"/>
         </w:numPr>
         <w:ind w:firstLineChars="0"/>
-        <w:rPr>
-          <w:rFonts w:hint="eastAsia"/>
-        </w:rPr>
       </w:pPr>
       <w:r>
         <w:rPr>
@@ -2392,9 +2374,6 @@
           <w:numId w:val="5"/>
         </w:numPr>
         <w:ind w:firstLineChars="0"/>
-        <w:rPr>
-          <w:rFonts w:hint="eastAsia"/>
-        </w:rPr>
       </w:pPr>
       <w:r>
         <w:rPr>
@@ -2423,9 +2402,6 @@
           <w:numId w:val="5"/>
         </w:numPr>
         <w:ind w:firstLineChars="0"/>
-        <w:rPr>
-          <w:rFonts w:hint="eastAsia"/>
-        </w:rPr>
       </w:pPr>
       <w:r>
         <w:rPr>
@@ -2448,9 +2424,6 @@
           <w:numId w:val="5"/>
         </w:numPr>
         <w:ind w:firstLineChars="0"/>
-        <w:rPr>
-          <w:rFonts w:hint="eastAsia"/>
-        </w:rPr>
       </w:pPr>
       <w:r>
         <w:rPr>
@@ -2487,9 +2460,6 @@
       <w:pPr>
         <w:pStyle w:val="BodyTextFirstIndent"/>
         <w:ind w:firstLineChars="0"/>
-        <w:rPr>
-          <w:rFonts w:hint="eastAsia"/>
-        </w:rPr>
       </w:pPr>
       <w:r>
         <w:rPr>
@@ -2530,9 +2500,6 @@
           <w:numId w:val="8"/>
         </w:numPr>
         <w:ind w:firstLineChars="0"/>
-        <w:rPr>
-          <w:rFonts w:hint="eastAsia"/>
-        </w:rPr>
       </w:pPr>
       <w:r>
         <w:rPr>
@@ -2549,9 +2516,6 @@
           <w:numId w:val="8"/>
         </w:numPr>
         <w:ind w:firstLineChars="0"/>
-        <w:rPr>
-          <w:rFonts w:hint="eastAsia"/>
-        </w:rPr>
       </w:pPr>
       <w:r>
         <w:rPr>
@@ -2574,9 +2538,6 @@
           <w:numId w:val="8"/>
         </w:numPr>
         <w:ind w:firstLineChars="0"/>
-        <w:rPr>
-          <w:rFonts w:hint="eastAsia"/>
-        </w:rPr>
       </w:pPr>
       <w:r>
         <w:rPr>
@@ -2756,9 +2717,6 @@
       <w:pPr>
         <w:pStyle w:val="BodyTextFirstIndent"/>
         <w:ind w:firstLine="420"/>
-        <w:rPr>
-          <w:rFonts w:hint="eastAsia"/>
-        </w:rPr>
       </w:pPr>
       <w:r>
         <w:rPr>
@@ -2835,9 +2793,6 @@
           <w:numId w:val="7"/>
         </w:numPr>
         <w:ind w:firstLineChars="0"/>
-        <w:rPr>
-          <w:rFonts w:hint="eastAsia"/>
-        </w:rPr>
       </w:pPr>
       <w:r>
         <w:rPr>
@@ -2878,9 +2833,6 @@
           <w:numId w:val="7"/>
         </w:numPr>
         <w:ind w:firstLineChars="0"/>
-        <w:rPr>
-          <w:rFonts w:hint="eastAsia"/>
-        </w:rPr>
       </w:pPr>
       <w:r>
         <w:rPr>
@@ -2917,9 +2869,6 @@
       <w:pPr>
         <w:pStyle w:val="BodyTextFirstIndent"/>
         <w:ind w:left="1140" w:firstLineChars="0" w:firstLine="0"/>
-        <w:rPr>
-          <w:rFonts w:hint="eastAsia"/>
-        </w:rPr>
       </w:pPr>
       <w:r>
         <w:rPr>
@@ -2968,9 +2917,6 @@
       <w:pPr>
         <w:pStyle w:val="BodyTextFirstIndent"/>
         <w:ind w:left="1140" w:firstLineChars="0" w:firstLine="0"/>
-        <w:rPr>
-          <w:rFonts w:hint="eastAsia"/>
-        </w:rPr>
       </w:pPr>
       <w:r>
         <w:rPr>
@@ -3031,9 +2977,6 @@
       <w:pPr>
         <w:pStyle w:val="BodyTextFirstIndent"/>
         <w:ind w:left="1140" w:firstLineChars="0" w:firstLine="0"/>
-        <w:rPr>
-          <w:rFonts w:hint="eastAsia"/>
-        </w:rPr>
       </w:pPr>
       <w:r>
         <w:rPr>
@@ -3058,9 +3001,6 @@
       <w:pPr>
         <w:pStyle w:val="BodyTextFirstIndent"/>
         <w:ind w:left="1140" w:firstLineChars="0" w:firstLine="0"/>
-        <w:rPr>
-          <w:rFonts w:hint="eastAsia"/>
-        </w:rPr>
       </w:pPr>
       <w:r>
         <w:rPr>
@@ -3101,9 +3041,6 @@
           <w:numId w:val="7"/>
         </w:numPr>
         <w:ind w:firstLineChars="0"/>
-        <w:rPr>
-          <w:rFonts w:hint="eastAsia"/>
-        </w:rPr>
       </w:pPr>
       <w:r>
         <w:rPr>
@@ -3122,9 +3059,6 @@
       <w:pPr>
         <w:pStyle w:val="BodyTextFirstIndent"/>
         <w:ind w:left="1140" w:firstLineChars="0" w:firstLine="0"/>
-        <w:rPr>
-          <w:rFonts w:hint="eastAsia"/>
-        </w:rPr>
       </w:pPr>
       <w:r>
         <w:rPr>
@@ -3173,9 +3107,6 @@
       <w:pPr>
         <w:pStyle w:val="BodyTextFirstIndent"/>
         <w:ind w:left="1140" w:firstLineChars="0" w:firstLine="0"/>
-        <w:rPr>
-          <w:rFonts w:hint="eastAsia"/>
-        </w:rPr>
       </w:pPr>
       <w:r>
         <w:rPr>
@@ -3234,9 +3165,6 @@
           <w:numId w:val="7"/>
         </w:numPr>
         <w:ind w:firstLineChars="0"/>
-        <w:rPr>
-          <w:rFonts w:hint="eastAsia"/>
-        </w:rPr>
       </w:pPr>
       <w:r>
         <w:rPr>
@@ -3271,9 +3199,6 @@
           <w:numId w:val="7"/>
         </w:numPr>
         <w:ind w:firstLineChars="0"/>
-        <w:rPr>
-          <w:rFonts w:hint="eastAsia"/>
-        </w:rPr>
       </w:pPr>
       <w:r>
         <w:rPr>
@@ -3302,9 +3227,6 @@
           <w:numId w:val="7"/>
         </w:numPr>
         <w:ind w:firstLineChars="0"/>
-        <w:rPr>
-          <w:rFonts w:hint="eastAsia"/>
-        </w:rPr>
       </w:pPr>
       <w:r>
         <w:rPr>
@@ -3369,9 +3291,6 @@
           <w:numId w:val="7"/>
         </w:numPr>
         <w:ind w:firstLineChars="0"/>
-        <w:rPr>
-          <w:rFonts w:hint="eastAsia"/>
-        </w:rPr>
       </w:pPr>
       <w:r>
         <w:rPr>
@@ -3426,9 +3345,6 @@
       <w:pPr>
         <w:pStyle w:val="BodyTextFirstIndent"/>
         <w:ind w:firstLine="420"/>
-        <w:rPr>
-          <w:rFonts w:hint="eastAsia"/>
-        </w:rPr>
       </w:pPr>
       <w:r>
         <w:rPr>
@@ -3489,9 +3405,6 @@
       <w:pPr>
         <w:pStyle w:val="BodyTextFirstIndent"/>
         <w:ind w:firstLine="420"/>
-        <w:rPr>
-          <w:rFonts w:hint="eastAsia"/>
-        </w:rPr>
       </w:pPr>
       <w:r>
         <w:rPr>
@@ -4741,9 +4654,6 @@
           <w:numId w:val="9"/>
         </w:numPr>
         <w:ind w:firstLineChars="0"/>
-        <w:rPr>
-          <w:rFonts w:hint="eastAsia"/>
-        </w:rPr>
       </w:pPr>
       <w:r>
         <w:rPr>
@@ -4760,9 +4670,6 @@
           <w:numId w:val="9"/>
         </w:numPr>
         <w:ind w:firstLineChars="0"/>
-        <w:rPr>
-          <w:rFonts w:hint="eastAsia"/>
-        </w:rPr>
       </w:pPr>
       <w:r>
         <w:rPr>
@@ -4791,9 +4698,6 @@
           <w:numId w:val="9"/>
         </w:numPr>
         <w:ind w:firstLineChars="0"/>
-        <w:rPr>
-          <w:rFonts w:hint="eastAsia"/>
-        </w:rPr>
       </w:pPr>
       <w:r>
         <w:rPr>
@@ -4810,9 +4714,6 @@
           <w:numId w:val="9"/>
         </w:numPr>
         <w:ind w:firstLineChars="0"/>
-        <w:rPr>
-          <w:rFonts w:hint="eastAsia"/>
-        </w:rPr>
       </w:pPr>
       <w:r>
         <w:rPr>
@@ -5061,6 +4962,1370 @@
         <w:rPr>
           <w:rFonts w:hint="eastAsia"/>
         </w:rPr>
+        <w:t>情境分析</w:t>
+      </w:r>
+    </w:p>
+    <w:p>
+      <w:pPr>
+        <w:pStyle w:val="BodyTextFirstIndent"/>
+        <w:ind w:firstLine="420"/>
+      </w:pPr>
+      <w:r>
+        <w:rPr>
+          <w:rFonts w:hint="eastAsia"/>
+        </w:rPr>
+        <w:t>处理</w:t>
+      </w:r>
+      <w:r>
+        <w:rPr>
+          <w:rFonts w:hint="eastAsia"/>
+        </w:rPr>
+        <w:t>HTTP</w:t>
+      </w:r>
+      <w:r>
+        <w:rPr>
+          <w:rFonts w:hint="eastAsia"/>
+        </w:rPr>
+        <w:t>请求</w:t>
+      </w:r>
+      <w:r>
+        <w:rPr>
+          <w:rFonts w:hint="eastAsia"/>
+        </w:rPr>
+        <w:t>（简化）</w:t>
+      </w:r>
+      <w:r>
+        <w:rPr>
+          <w:rFonts w:hint="eastAsia"/>
+        </w:rPr>
+        <w:t>情境：</w:t>
+      </w:r>
+    </w:p>
+    <w:p>
+      <w:pPr>
+        <w:pStyle w:val="BodyTextFirstIndent"/>
+        <w:numPr>
+          <w:ilvl w:val="0"/>
+          <w:numId w:val="10"/>
+        </w:numPr>
+        <w:ind w:firstLineChars="0"/>
+      </w:pPr>
+      <w:r>
+        <w:rPr>
+          <w:rFonts w:hint="eastAsia"/>
+        </w:rPr>
+        <w:t>解析配置文件</w:t>
+      </w:r>
+      <w:r>
+        <w:rPr>
+          <w:rFonts w:hint="eastAsia"/>
+        </w:rPr>
+        <w:t>listen</w:t>
+      </w:r>
+      <w:r>
+        <w:rPr>
+          <w:rFonts w:hint="eastAsia"/>
+        </w:rPr>
+        <w:t>指令，创建</w:t>
+      </w:r>
+      <w:r>
+        <w:rPr>
+          <w:rFonts w:hint="eastAsia"/>
+        </w:rPr>
+        <w:t>ngx_listening_t</w:t>
+      </w:r>
+      <w:r>
+        <w:rPr>
+          <w:rFonts w:hint="eastAsia"/>
+        </w:rPr>
+        <w:t>。</w:t>
+      </w:r>
+    </w:p>
+    <w:p>
+      <w:pPr>
+        <w:pStyle w:val="BodyTextFirstIndent"/>
+        <w:numPr>
+          <w:ilvl w:val="0"/>
+          <w:numId w:val="10"/>
+        </w:numPr>
+        <w:ind w:firstLineChars="0"/>
+      </w:pPr>
+      <w:r>
+        <w:rPr>
+          <w:rFonts w:hint="eastAsia"/>
+        </w:rPr>
+        <w:t>创建</w:t>
+      </w:r>
+      <w:r>
+        <w:rPr>
+          <w:rFonts w:hint="eastAsia"/>
+        </w:rPr>
+        <w:t>ngx_listening_t</w:t>
+      </w:r>
+      <w:r>
+        <w:rPr>
+          <w:rFonts w:hint="eastAsia"/>
+        </w:rPr>
+        <w:t>对应的</w:t>
+      </w:r>
+      <w:r>
+        <w:rPr>
+          <w:rFonts w:hint="eastAsia"/>
+        </w:rPr>
+        <w:t>ngx_connection_t</w:t>
+      </w:r>
+      <w:r>
+        <w:rPr>
+          <w:rFonts w:hint="eastAsia"/>
+        </w:rPr>
+        <w:t>和读</w:t>
+      </w:r>
+      <w:r>
+        <w:rPr>
+          <w:rFonts w:hint="eastAsia"/>
+        </w:rPr>
+        <w:t>（接受）</w:t>
+      </w:r>
+      <w:r>
+        <w:rPr>
+          <w:rFonts w:hint="eastAsia"/>
+        </w:rPr>
+        <w:t>写事件</w:t>
+      </w:r>
+      <w:r>
+        <w:rPr>
+          <w:rFonts w:hint="eastAsia"/>
+        </w:rPr>
+        <w:t>ngx_event_t</w:t>
+      </w:r>
+      <w:r>
+        <w:rPr>
+          <w:rFonts w:hint="eastAsia"/>
+        </w:rPr>
+        <w:t>。</w:t>
+      </w:r>
+    </w:p>
+    <w:p>
+      <w:pPr>
+        <w:pStyle w:val="BodyTextFirstIndent"/>
+        <w:numPr>
+          <w:ilvl w:val="0"/>
+          <w:numId w:val="10"/>
+        </w:numPr>
+        <w:ind w:firstLineChars="0"/>
+      </w:pPr>
+      <w:r>
+        <w:rPr>
+          <w:rFonts w:hint="eastAsia"/>
+        </w:rPr>
+        <w:t>设置</w:t>
+      </w:r>
+      <w:r>
+        <w:rPr>
+          <w:rFonts w:hint="eastAsia"/>
+        </w:rPr>
+        <w:t>ngx_listening_t</w:t>
+      </w:r>
+      <w:r>
+        <w:rPr>
+          <w:rFonts w:hint="eastAsia"/>
+        </w:rPr>
+        <w:t>的回调处理函数为</w:t>
+      </w:r>
+      <w:r>
+        <w:rPr>
+          <w:rFonts w:hint="eastAsia"/>
+        </w:rPr>
+        <w:t>ngx_http_init_connection</w:t>
+      </w:r>
+      <w:r>
+        <w:rPr>
+          <w:rFonts w:hint="eastAsia"/>
+        </w:rPr>
+        <w:t>。</w:t>
+      </w:r>
+    </w:p>
+    <w:p>
+      <w:pPr>
+        <w:pStyle w:val="BodyTextFirstIndent"/>
+        <w:numPr>
+          <w:ilvl w:val="0"/>
+          <w:numId w:val="10"/>
+        </w:numPr>
+        <w:ind w:firstLineChars="0"/>
+      </w:pPr>
+      <w:r>
+        <w:rPr>
+          <w:rFonts w:hint="eastAsia"/>
+        </w:rPr>
+        <w:t>设置读</w:t>
+      </w:r>
+      <w:r>
+        <w:rPr>
+          <w:rFonts w:hint="eastAsia"/>
+        </w:rPr>
+        <w:t>（接受）</w:t>
+      </w:r>
+      <w:r>
+        <w:rPr>
+          <w:rFonts w:hint="eastAsia"/>
+        </w:rPr>
+        <w:t>事件的回调处理函数为</w:t>
+      </w:r>
+      <w:r>
+        <w:rPr>
+          <w:rFonts w:hint="eastAsia"/>
+        </w:rPr>
+        <w:t>ngx_event_accept</w:t>
+      </w:r>
+      <w:r>
+        <w:rPr>
+          <w:rFonts w:hint="eastAsia"/>
+        </w:rPr>
+        <w:t>。</w:t>
+      </w:r>
+    </w:p>
+    <w:p>
+      <w:pPr>
+        <w:pStyle w:val="BodyTextFirstIndent"/>
+        <w:numPr>
+          <w:ilvl w:val="0"/>
+          <w:numId w:val="10"/>
+        </w:numPr>
+        <w:ind w:firstLineChars="0"/>
+      </w:pPr>
+      <w:r>
+        <w:rPr>
+          <w:rFonts w:hint="eastAsia"/>
+        </w:rPr>
+        <w:t>监视</w:t>
+      </w:r>
+      <w:r>
+        <w:rPr>
+          <w:rFonts w:hint="eastAsia"/>
+        </w:rPr>
+        <w:t>(Monitor)</w:t>
+      </w:r>
+      <w:r>
+        <w:rPr>
+          <w:rFonts w:hint="eastAsia"/>
+        </w:rPr>
+        <w:t>事件（</w:t>
+      </w:r>
+      <w:r>
+        <w:rPr>
+          <w:rFonts w:hint="eastAsia"/>
+        </w:rPr>
+        <w:t xml:space="preserve">select </w:t>
+      </w:r>
+      <w:r>
+        <w:rPr>
+          <w:rFonts w:hint="eastAsia"/>
+        </w:rPr>
+        <w:t>或</w:t>
+      </w:r>
+      <w:r>
+        <w:rPr>
+          <w:rFonts w:hint="eastAsia"/>
+        </w:rPr>
+        <w:t xml:space="preserve"> epoll_wait</w:t>
+      </w:r>
+      <w:r>
+        <w:rPr>
+          <w:rFonts w:hint="eastAsia"/>
+        </w:rPr>
+        <w:t>）。</w:t>
+      </w:r>
+    </w:p>
+    <w:p>
+      <w:pPr>
+        <w:pStyle w:val="BodyTextFirstIndent"/>
+        <w:numPr>
+          <w:ilvl w:val="0"/>
+          <w:numId w:val="10"/>
+        </w:numPr>
+        <w:ind w:firstLineChars="0"/>
+      </w:pPr>
+      <w:r>
+        <w:rPr>
+          <w:rFonts w:hint="eastAsia"/>
+        </w:rPr>
+        <w:t>Client</w:t>
+      </w:r>
+      <w:r>
+        <w:rPr>
+          <w:rFonts w:hint="eastAsia"/>
+        </w:rPr>
+        <w:t>访问</w:t>
+      </w:r>
+      <w:r>
+        <w:rPr>
+          <w:rFonts w:hint="eastAsia"/>
+        </w:rPr>
+        <w:t>（如：</w:t>
+      </w:r>
+      <w:r>
+        <w:rPr>
+          <w:rFonts w:hint="eastAsia"/>
+        </w:rPr>
+        <w:t xml:space="preserve">wget </w:t>
+      </w:r>
+      <w:hyperlink r:id="rId12" w:history="1">
+        <w:r>
+          <w:rPr>
+            <w:rStyle w:val="Hyperlink"/>
+            <w:rFonts w:hint="eastAsia"/>
+          </w:rPr>
+          <w:t>http://127.0.0.1</w:t>
+        </w:r>
+      </w:hyperlink>
+      <w:r>
+        <w:rPr>
+          <w:rFonts w:hint="eastAsia"/>
+        </w:rPr>
+        <w:t>）。</w:t>
+      </w:r>
+    </w:p>
+    <w:p>
+      <w:pPr>
+        <w:pStyle w:val="BodyTextFirstIndent"/>
+        <w:numPr>
+          <w:ilvl w:val="0"/>
+          <w:numId w:val="10"/>
+        </w:numPr>
+        <w:ind w:firstLineChars="0"/>
+      </w:pPr>
+      <w:r>
+        <w:rPr>
+          <w:rFonts w:hint="eastAsia"/>
+        </w:rPr>
+        <w:t>读</w:t>
+      </w:r>
+      <w:r>
+        <w:rPr>
+          <w:rFonts w:hint="eastAsia"/>
+        </w:rPr>
+        <w:t>（接受）</w:t>
+      </w:r>
+      <w:r>
+        <w:rPr>
+          <w:rFonts w:hint="eastAsia"/>
+        </w:rPr>
+        <w:t>事件发生</w:t>
+      </w:r>
+      <w:r>
+        <w:rPr>
+          <w:rFonts w:hint="eastAsia"/>
+        </w:rPr>
+        <w:t>（</w:t>
+      </w:r>
+      <w:r>
+        <w:rPr>
+          <w:rFonts w:hint="eastAsia"/>
+        </w:rPr>
+        <w:t>Client</w:t>
+      </w:r>
+      <w:r>
+        <w:rPr>
+          <w:rFonts w:hint="eastAsia"/>
+        </w:rPr>
+        <w:t>访问的连接请求报文到达）</w:t>
+      </w:r>
+      <w:r>
+        <w:rPr>
+          <w:rFonts w:hint="eastAsia"/>
+        </w:rPr>
+        <w:t>，调用回调处理函数</w:t>
+      </w:r>
+      <w:r>
+        <w:rPr>
+          <w:rFonts w:hint="eastAsia"/>
+        </w:rPr>
+        <w:t>ngx_event_accept</w:t>
+      </w:r>
+      <w:r>
+        <w:rPr>
+          <w:rFonts w:hint="eastAsia"/>
+        </w:rPr>
+        <w:t>。</w:t>
+      </w:r>
+    </w:p>
+    <w:p>
+      <w:pPr>
+        <w:pStyle w:val="BodyTextFirstIndent"/>
+        <w:numPr>
+          <w:ilvl w:val="0"/>
+          <w:numId w:val="10"/>
+        </w:numPr>
+        <w:ind w:firstLineChars="0"/>
+      </w:pPr>
+      <w:r>
+        <w:rPr>
+          <w:rFonts w:hint="eastAsia"/>
+        </w:rPr>
+        <w:t>ngx_event_accept</w:t>
+      </w:r>
+      <w:r>
+        <w:rPr>
+          <w:rFonts w:hint="eastAsia"/>
+        </w:rPr>
+        <w:t>创建新的</w:t>
+      </w:r>
+      <w:r>
+        <w:rPr>
+          <w:rFonts w:hint="eastAsia"/>
+        </w:rPr>
+        <w:t>ngx_connection_t</w:t>
+      </w:r>
+      <w:r>
+        <w:rPr>
+          <w:rFonts w:hint="eastAsia"/>
+        </w:rPr>
+        <w:t>和读写事件</w:t>
+      </w:r>
+      <w:r>
+        <w:rPr>
+          <w:rFonts w:hint="eastAsia"/>
+        </w:rPr>
+        <w:t>ngx_event_t</w:t>
+      </w:r>
+      <w:r>
+        <w:rPr>
+          <w:rFonts w:hint="eastAsia"/>
+        </w:rPr>
+        <w:t>。</w:t>
+      </w:r>
+    </w:p>
+    <w:p>
+      <w:pPr>
+        <w:pStyle w:val="BodyTextFirstIndent"/>
+        <w:numPr>
+          <w:ilvl w:val="0"/>
+          <w:numId w:val="10"/>
+        </w:numPr>
+        <w:ind w:firstLineChars="0"/>
+      </w:pPr>
+      <w:r>
+        <w:rPr>
+          <w:rFonts w:hint="eastAsia"/>
+        </w:rPr>
+        <w:t>ngx_event_accept</w:t>
+      </w:r>
+      <w:r>
+        <w:rPr>
+          <w:rFonts w:hint="eastAsia"/>
+        </w:rPr>
+        <w:t>调用</w:t>
+      </w:r>
+      <w:r>
+        <w:rPr>
+          <w:rFonts w:hint="eastAsia"/>
+        </w:rPr>
+        <w:t>ngx_listening_t</w:t>
+      </w:r>
+      <w:r>
+        <w:rPr>
+          <w:rFonts w:hint="eastAsia"/>
+        </w:rPr>
+        <w:t>的回调处理函数</w:t>
+      </w:r>
+      <w:r>
+        <w:rPr>
+          <w:rFonts w:hint="eastAsia"/>
+        </w:rPr>
+        <w:t>ngx_http_init_connection</w:t>
+      </w:r>
+      <w:r>
+        <w:rPr>
+          <w:rFonts w:hint="eastAsia"/>
+        </w:rPr>
+        <w:t>。</w:t>
+      </w:r>
+    </w:p>
+    <w:p>
+      <w:pPr>
+        <w:pStyle w:val="BodyTextFirstIndent"/>
+        <w:numPr>
+          <w:ilvl w:val="0"/>
+          <w:numId w:val="10"/>
+        </w:numPr>
+        <w:ind w:firstLineChars="0"/>
+      </w:pPr>
+      <w:r>
+        <w:rPr>
+          <w:rFonts w:hint="eastAsia"/>
+        </w:rPr>
+        <w:t>ngx_http_init_connection</w:t>
+      </w:r>
+      <w:r>
+        <w:rPr>
+          <w:rFonts w:hint="eastAsia"/>
+        </w:rPr>
+        <w:t>初始化</w:t>
+      </w:r>
+      <w:r>
+        <w:rPr>
+          <w:rFonts w:hint="eastAsia"/>
+        </w:rPr>
+        <w:t>读事件的回调处理函数为</w:t>
+      </w:r>
+      <w:r>
+        <w:rPr>
+          <w:rFonts w:hint="eastAsia"/>
+        </w:rPr>
+        <w:t>ngx_init_request</w:t>
+      </w:r>
+      <w:r>
+        <w:rPr>
+          <w:rFonts w:hint="eastAsia"/>
+        </w:rPr>
+        <w:t>，并设置读超时事件</w:t>
+      </w:r>
+      <w:r>
+        <w:rPr>
+          <w:rFonts w:hint="eastAsia"/>
+        </w:rPr>
+        <w:t>。</w:t>
+      </w:r>
+    </w:p>
+    <w:p>
+      <w:pPr>
+        <w:pStyle w:val="BodyTextFirstIndent"/>
+        <w:numPr>
+          <w:ilvl w:val="0"/>
+          <w:numId w:val="10"/>
+        </w:numPr>
+        <w:ind w:firstLineChars="0"/>
+      </w:pPr>
+      <w:r>
+        <w:rPr>
+          <w:rFonts w:hint="eastAsia"/>
+        </w:rPr>
+        <w:t>监视</w:t>
+      </w:r>
+      <w:r>
+        <w:rPr>
+          <w:rFonts w:hint="eastAsia"/>
+        </w:rPr>
+        <w:t>(Monitor)</w:t>
+      </w:r>
+      <w:r>
+        <w:rPr>
+          <w:rFonts w:hint="eastAsia"/>
+        </w:rPr>
+        <w:t>事件（</w:t>
+      </w:r>
+      <w:r>
+        <w:rPr>
+          <w:rFonts w:hint="eastAsia"/>
+        </w:rPr>
+        <w:t xml:space="preserve">select </w:t>
+      </w:r>
+      <w:r>
+        <w:rPr>
+          <w:rFonts w:hint="eastAsia"/>
+        </w:rPr>
+        <w:t>或</w:t>
+      </w:r>
+      <w:r>
+        <w:rPr>
+          <w:rFonts w:hint="eastAsia"/>
+        </w:rPr>
+        <w:t xml:space="preserve"> epoll_wait</w:t>
+      </w:r>
+      <w:r>
+        <w:rPr>
+          <w:rFonts w:hint="eastAsia"/>
+        </w:rPr>
+        <w:t>）。</w:t>
+      </w:r>
+    </w:p>
+    <w:p>
+      <w:pPr>
+        <w:pStyle w:val="BodyTextFirstIndent"/>
+        <w:numPr>
+          <w:ilvl w:val="0"/>
+          <w:numId w:val="10"/>
+        </w:numPr>
+        <w:ind w:firstLineChars="0"/>
+      </w:pPr>
+      <w:r>
+        <w:rPr>
+          <w:rFonts w:hint="eastAsia"/>
+        </w:rPr>
+        <w:t>如果读超时事件发生，则处理结束。</w:t>
+      </w:r>
+    </w:p>
+    <w:p>
+      <w:pPr>
+        <w:pStyle w:val="BodyTextFirstIndent"/>
+        <w:numPr>
+          <w:ilvl w:val="0"/>
+          <w:numId w:val="10"/>
+        </w:numPr>
+        <w:ind w:firstLineChars="0"/>
+      </w:pPr>
+      <w:r>
+        <w:rPr>
+          <w:rFonts w:hint="eastAsia"/>
+        </w:rPr>
+        <w:t>读事件发生（</w:t>
+      </w:r>
+      <w:r>
+        <w:rPr>
+          <w:rFonts w:hint="eastAsia"/>
+        </w:rPr>
+        <w:t>Client</w:t>
+      </w:r>
+      <w:r>
+        <w:rPr>
+          <w:rFonts w:hint="eastAsia"/>
+        </w:rPr>
+        <w:t>访问的数据到达），调用回调处理函数</w:t>
+      </w:r>
+      <w:r>
+        <w:rPr>
+          <w:rFonts w:hint="eastAsia"/>
+        </w:rPr>
+        <w:t>ngx_init_request</w:t>
+      </w:r>
+      <w:r>
+        <w:rPr>
+          <w:rFonts w:hint="eastAsia"/>
+        </w:rPr>
+        <w:t>。</w:t>
+      </w:r>
+    </w:p>
+    <w:p>
+      <w:pPr>
+        <w:pStyle w:val="BodyTextFirstIndent"/>
+        <w:numPr>
+          <w:ilvl w:val="0"/>
+          <w:numId w:val="10"/>
+        </w:numPr>
+        <w:ind w:firstLineChars="0"/>
+      </w:pPr>
+      <w:r>
+        <w:rPr>
+          <w:rFonts w:hint="eastAsia"/>
+        </w:rPr>
+        <w:t>ngx_init_request</w:t>
+      </w:r>
+      <w:r>
+        <w:rPr>
+          <w:rFonts w:hint="eastAsia"/>
+        </w:rPr>
+        <w:t>创建</w:t>
+      </w:r>
+      <w:r>
+        <w:rPr>
+          <w:rFonts w:hint="eastAsia"/>
+        </w:rPr>
+        <w:t>ngx_http_request_t</w:t>
+      </w:r>
+      <w:r>
+        <w:rPr>
+          <w:rFonts w:hint="eastAsia"/>
+        </w:rPr>
+        <w:t>，重设读事件的回调处理函数为</w:t>
+      </w:r>
+      <w:r>
+        <w:rPr>
+          <w:rFonts w:hint="eastAsia"/>
+        </w:rPr>
+        <w:t>ngx_http_process_request_line</w:t>
+      </w:r>
+      <w:r>
+        <w:rPr>
+          <w:rFonts w:hint="eastAsia"/>
+        </w:rPr>
+        <w:t>。</w:t>
+      </w:r>
+    </w:p>
+    <w:p>
+      <w:pPr>
+        <w:pStyle w:val="BodyTextFirstIndent"/>
+        <w:numPr>
+          <w:ilvl w:val="0"/>
+          <w:numId w:val="10"/>
+        </w:numPr>
+        <w:ind w:firstLineChars="0"/>
+      </w:pPr>
+      <w:r>
+        <w:rPr>
+          <w:rFonts w:hint="eastAsia"/>
+        </w:rPr>
+        <w:t>ngx_init_request</w:t>
+      </w:r>
+      <w:r>
+        <w:rPr>
+          <w:rFonts w:hint="eastAsia"/>
+        </w:rPr>
+        <w:t>直接调用</w:t>
+      </w:r>
+      <w:r>
+        <w:rPr>
+          <w:rFonts w:hint="eastAsia"/>
+        </w:rPr>
+        <w:t>ngx_http_process_request_line</w:t>
+      </w:r>
+      <w:r>
+        <w:rPr>
+          <w:rFonts w:hint="eastAsia"/>
+        </w:rPr>
+        <w:t>。</w:t>
+      </w:r>
+    </w:p>
+    <w:p>
+      <w:pPr>
+        <w:pStyle w:val="BodyTextFirstIndent"/>
+        <w:numPr>
+          <w:ilvl w:val="0"/>
+          <w:numId w:val="10"/>
+        </w:numPr>
+        <w:ind w:firstLineChars="0"/>
+      </w:pPr>
+      <w:r>
+        <w:rPr>
+          <w:rFonts w:hint="eastAsia"/>
+        </w:rPr>
+        <w:t>ngx_http_process_request_line</w:t>
+      </w:r>
+      <w:r>
+        <w:rPr>
+          <w:rFonts w:hint="eastAsia"/>
+        </w:rPr>
+        <w:t>调用系统函数</w:t>
+      </w:r>
+      <w:r>
+        <w:rPr>
+          <w:rFonts w:hint="eastAsia"/>
+        </w:rPr>
+        <w:t>recv</w:t>
+      </w:r>
+      <w:r>
+        <w:rPr>
+          <w:rFonts w:hint="eastAsia"/>
+        </w:rPr>
+        <w:t>读取数据。</w:t>
+      </w:r>
+    </w:p>
+    <w:p>
+      <w:pPr>
+        <w:pStyle w:val="BodyTextFirstIndent"/>
+        <w:numPr>
+          <w:ilvl w:val="0"/>
+          <w:numId w:val="10"/>
+        </w:numPr>
+        <w:ind w:firstLineChars="0"/>
+      </w:pPr>
+      <w:r>
+        <w:rPr>
+          <w:rFonts w:hint="eastAsia"/>
+        </w:rPr>
+        <w:t>如果没有新数据</w:t>
+      </w:r>
+      <w:r>
+        <w:rPr>
+          <w:rFonts w:hint="eastAsia"/>
+        </w:rPr>
+        <w:t>，则读事件的回调处理函数彻底返回，重新监视。</w:t>
+      </w:r>
+    </w:p>
+    <w:p>
+      <w:pPr>
+        <w:pStyle w:val="BodyTextFirstIndent"/>
+        <w:numPr>
+          <w:ilvl w:val="0"/>
+          <w:numId w:val="10"/>
+        </w:numPr>
+        <w:ind w:firstLineChars="0"/>
+      </w:pPr>
+      <w:r>
+        <w:rPr>
+          <w:rFonts w:hint="eastAsia"/>
+        </w:rPr>
+        <w:t>如果有新数据</w:t>
+      </w:r>
+      <w:r>
+        <w:rPr>
+          <w:rFonts w:hint="eastAsia"/>
+        </w:rPr>
+        <w:t>，则调用</w:t>
+      </w:r>
+      <w:r>
+        <w:rPr>
+          <w:rFonts w:hint="eastAsia"/>
+        </w:rPr>
+        <w:t>ngx_http_parse_request_line</w:t>
+      </w:r>
+      <w:r>
+        <w:rPr>
+          <w:rFonts w:hint="eastAsia"/>
+        </w:rPr>
+        <w:t>。</w:t>
+      </w:r>
+    </w:p>
+    <w:p>
+      <w:pPr>
+        <w:pStyle w:val="BodyTextFirstIndent"/>
+        <w:numPr>
+          <w:ilvl w:val="0"/>
+          <w:numId w:val="10"/>
+        </w:numPr>
+        <w:ind w:firstLineChars="0"/>
+      </w:pPr>
+      <w:r>
+        <w:rPr>
+          <w:rFonts w:hint="eastAsia"/>
+        </w:rPr>
+        <w:t>如果</w:t>
+      </w:r>
+      <w:r>
+        <w:rPr>
+          <w:rFonts w:hint="eastAsia"/>
+        </w:rPr>
+        <w:t>Request-Line</w:t>
+      </w:r>
+      <w:r>
+        <w:rPr>
+          <w:rFonts w:hint="eastAsia"/>
+        </w:rPr>
+        <w:t>的数据未收全，</w:t>
+      </w:r>
+      <w:r>
+        <w:rPr>
+          <w:rFonts w:hint="eastAsia"/>
+        </w:rPr>
+        <w:t>ngx_http_parse_request_line</w:t>
+      </w:r>
+      <w:r>
+        <w:rPr>
+          <w:rFonts w:hint="eastAsia"/>
+        </w:rPr>
+        <w:t>未成功，则读事件的回调处理函数彻底返回，重新监视。</w:t>
+      </w:r>
+    </w:p>
+    <w:p>
+      <w:pPr>
+        <w:pStyle w:val="BodyTextFirstIndent"/>
+        <w:numPr>
+          <w:ilvl w:val="0"/>
+          <w:numId w:val="10"/>
+        </w:numPr>
+        <w:ind w:firstLineChars="0"/>
+      </w:pPr>
+      <w:r>
+        <w:rPr>
+          <w:rFonts w:hint="eastAsia"/>
+        </w:rPr>
+        <w:t>如果</w:t>
+      </w:r>
+      <w:r>
+        <w:rPr>
+          <w:rFonts w:hint="eastAsia"/>
+        </w:rPr>
+        <w:t>Request-Line</w:t>
+      </w:r>
+      <w:r>
+        <w:rPr>
+          <w:rFonts w:hint="eastAsia"/>
+        </w:rPr>
+        <w:t>的数据收全，</w:t>
+      </w:r>
+      <w:r>
+        <w:rPr>
+          <w:rFonts w:hint="eastAsia"/>
+        </w:rPr>
+        <w:t>ngx_http_parse_request_line</w:t>
+      </w:r>
+      <w:r>
+        <w:rPr>
+          <w:rFonts w:hint="eastAsia"/>
+        </w:rPr>
+        <w:t>成功，重设读事件的回调处理函数为</w:t>
+      </w:r>
+      <w:r>
+        <w:rPr>
+          <w:rFonts w:hint="eastAsia"/>
+        </w:rPr>
+        <w:t>ngx_http_process_request_headers</w:t>
+      </w:r>
+      <w:r>
+        <w:rPr>
+          <w:rFonts w:hint="eastAsia"/>
+        </w:rPr>
+        <w:t>。</w:t>
+      </w:r>
+    </w:p>
+    <w:p>
+      <w:pPr>
+        <w:pStyle w:val="BodyTextFirstIndent"/>
+        <w:numPr>
+          <w:ilvl w:val="0"/>
+          <w:numId w:val="10"/>
+        </w:numPr>
+        <w:ind w:firstLineChars="0"/>
+      </w:pPr>
+      <w:r>
+        <w:rPr>
+          <w:rFonts w:hint="eastAsia"/>
+        </w:rPr>
+        <w:t>ngx_http_process_request_line</w:t>
+      </w:r>
+      <w:r>
+        <w:rPr>
+          <w:rFonts w:hint="eastAsia"/>
+        </w:rPr>
+        <w:t>直接调用</w:t>
+      </w:r>
+      <w:r>
+        <w:rPr>
+          <w:rFonts w:hint="eastAsia"/>
+        </w:rPr>
+        <w:t>ngx_http_process_request_headers</w:t>
+      </w:r>
+      <w:r>
+        <w:rPr>
+          <w:rFonts w:hint="eastAsia"/>
+        </w:rPr>
+        <w:t>。</w:t>
+      </w:r>
+    </w:p>
+    <w:p>
+      <w:pPr>
+        <w:pStyle w:val="BodyTextFirstIndent"/>
+        <w:numPr>
+          <w:ilvl w:val="0"/>
+          <w:numId w:val="10"/>
+        </w:numPr>
+        <w:ind w:firstLineChars="0"/>
+      </w:pPr>
+      <w:r>
+        <w:rPr>
+          <w:rFonts w:hint="eastAsia"/>
+        </w:rPr>
+        <w:t>ngx_http_process_request_headers</w:t>
+      </w:r>
+      <w:r>
+        <w:rPr>
+          <w:rFonts w:hint="eastAsia"/>
+        </w:rPr>
+        <w:t>调用系统函数</w:t>
+      </w:r>
+      <w:r>
+        <w:rPr>
+          <w:rFonts w:hint="eastAsia"/>
+        </w:rPr>
+        <w:t>recv</w:t>
+      </w:r>
+      <w:r>
+        <w:rPr>
+          <w:rFonts w:hint="eastAsia"/>
+        </w:rPr>
+        <w:t>读取数据。</w:t>
+      </w:r>
+    </w:p>
+    <w:p>
+      <w:pPr>
+        <w:pStyle w:val="BodyTextFirstIndent"/>
+        <w:numPr>
+          <w:ilvl w:val="0"/>
+          <w:numId w:val="10"/>
+        </w:numPr>
+        <w:ind w:firstLineChars="0"/>
+      </w:pPr>
+      <w:r>
+        <w:rPr>
+          <w:rFonts w:hint="eastAsia"/>
+        </w:rPr>
+        <w:t>如果没有新数据，则读事件的回调处理函数彻底返回，重新监视。</w:t>
+      </w:r>
+    </w:p>
+    <w:p>
+      <w:pPr>
+        <w:pStyle w:val="BodyTextFirstIndent"/>
+        <w:numPr>
+          <w:ilvl w:val="0"/>
+          <w:numId w:val="10"/>
+        </w:numPr>
+        <w:ind w:firstLineChars="0"/>
+      </w:pPr>
+      <w:r>
+        <w:rPr>
+          <w:rFonts w:hint="eastAsia"/>
+        </w:rPr>
+        <w:t>如果有新数据，则</w:t>
+      </w:r>
+      <w:r>
+        <w:rPr>
+          <w:rFonts w:hint="eastAsia"/>
+        </w:rPr>
+        <w:t>调用</w:t>
+      </w:r>
+      <w:r>
+        <w:rPr>
+          <w:rFonts w:hint="eastAsia"/>
+        </w:rPr>
+        <w:t>ngx_http_parse_header_line</w:t>
+      </w:r>
+      <w:r>
+        <w:rPr>
+          <w:rFonts w:hint="eastAsia"/>
+        </w:rPr>
+        <w:t>。</w:t>
+      </w:r>
+    </w:p>
+    <w:p>
+      <w:pPr>
+        <w:pStyle w:val="BodyTextFirstIndent"/>
+        <w:numPr>
+          <w:ilvl w:val="0"/>
+          <w:numId w:val="10"/>
+        </w:numPr>
+        <w:ind w:firstLineChars="0"/>
+      </w:pPr>
+      <w:r>
+        <w:rPr>
+          <w:rFonts w:hint="eastAsia"/>
+        </w:rPr>
+        <w:t>如果</w:t>
+      </w:r>
+      <w:r>
+        <w:rPr>
+          <w:rFonts w:hint="eastAsia"/>
+        </w:rPr>
+        <w:t>Request-Headers</w:t>
+      </w:r>
+      <w:r>
+        <w:rPr>
+          <w:rFonts w:hint="eastAsia"/>
+        </w:rPr>
+        <w:t>的数据未收全，则</w:t>
+      </w:r>
+      <w:r>
+        <w:rPr>
+          <w:rFonts w:hint="eastAsia"/>
+        </w:rPr>
+        <w:t>ngx_http_parse_header_line</w:t>
+      </w:r>
+      <w:r>
+        <w:rPr>
+          <w:rFonts w:hint="eastAsia"/>
+        </w:rPr>
+        <w:t>未成功，则读事件的回调处理函数彻底返回，重新监视。</w:t>
+      </w:r>
+    </w:p>
+    <w:p>
+      <w:pPr>
+        <w:pStyle w:val="BodyTextFirstIndent"/>
+        <w:numPr>
+          <w:ilvl w:val="0"/>
+          <w:numId w:val="10"/>
+        </w:numPr>
+        <w:ind w:firstLineChars="0"/>
+      </w:pPr>
+      <w:r>
+        <w:rPr>
+          <w:rFonts w:hint="eastAsia"/>
+        </w:rPr>
+        <w:t>如果</w:t>
+      </w:r>
+      <w:r>
+        <w:rPr>
+          <w:rFonts w:hint="eastAsia"/>
+        </w:rPr>
+        <w:t>Request-Headers</w:t>
+      </w:r>
+      <w:r>
+        <w:rPr>
+          <w:rFonts w:hint="eastAsia"/>
+        </w:rPr>
+        <w:t>的数据收全，则</w:t>
+      </w:r>
+      <w:r>
+        <w:rPr>
+          <w:rFonts w:hint="eastAsia"/>
+        </w:rPr>
+        <w:t>ngx_http_parse_header_line</w:t>
+      </w:r>
+      <w:r>
+        <w:rPr>
+          <w:rFonts w:hint="eastAsia"/>
+        </w:rPr>
+        <w:t>成功，重设读事件的回调处理函数为</w:t>
+      </w:r>
+      <w:r>
+        <w:rPr>
+          <w:rFonts w:hint="eastAsia"/>
+        </w:rPr>
+        <w:t>ngx_http_</w:t>
+      </w:r>
+      <w:r>
+        <w:t>reader</w:t>
+      </w:r>
+      <w:r>
+        <w:rPr>
+          <w:rFonts w:hint="eastAsia"/>
+        </w:rPr>
+        <w:t>。</w:t>
+      </w:r>
+    </w:p>
+    <w:p>
+      <w:pPr>
+        <w:pStyle w:val="BodyTextFirstIndent"/>
+        <w:numPr>
+          <w:ilvl w:val="0"/>
+          <w:numId w:val="10"/>
+        </w:numPr>
+        <w:ind w:firstLineChars="0"/>
+      </w:pPr>
+      <w:r>
+        <w:rPr>
+          <w:rFonts w:hint="eastAsia"/>
+        </w:rPr>
+        <w:t>调用系统函数</w:t>
+      </w:r>
+      <w:r>
+        <w:rPr>
+          <w:rFonts w:hint="eastAsia"/>
+        </w:rPr>
+        <w:t>send</w:t>
+      </w:r>
+      <w:r>
+        <w:rPr>
+          <w:rFonts w:hint="eastAsia"/>
+        </w:rPr>
+        <w:t>发送</w:t>
+      </w:r>
+      <w:r>
+        <w:rPr>
+          <w:rFonts w:hint="eastAsia"/>
+        </w:rPr>
+        <w:t>HTTP Response</w:t>
+      </w:r>
+      <w:r>
+        <w:rPr>
+          <w:rFonts w:hint="eastAsia"/>
+        </w:rPr>
+        <w:t>数据。</w:t>
+      </w:r>
+    </w:p>
+    <w:p>
+      <w:pPr>
+        <w:pStyle w:val="BodyTextFirstIndent"/>
+        <w:numPr>
+          <w:ilvl w:val="0"/>
+          <w:numId w:val="10"/>
+        </w:numPr>
+        <w:ind w:firstLineChars="0"/>
+      </w:pPr>
+      <w:r>
+        <w:rPr>
+          <w:rFonts w:hint="eastAsia"/>
+        </w:rPr>
+        <w:t>如果</w:t>
+      </w:r>
+      <w:r>
+        <w:rPr>
+          <w:rFonts w:hint="eastAsia"/>
+        </w:rPr>
+        <w:t>Response</w:t>
+      </w:r>
+      <w:r>
+        <w:rPr>
+          <w:rFonts w:hint="eastAsia"/>
+        </w:rPr>
+        <w:t>数据全部发送完，则处理结束。</w:t>
+      </w:r>
+    </w:p>
+    <w:p>
+      <w:pPr>
+        <w:pStyle w:val="BodyTextFirstIndent"/>
+        <w:numPr>
+          <w:ilvl w:val="0"/>
+          <w:numId w:val="10"/>
+        </w:numPr>
+        <w:ind w:firstLineChars="0"/>
+      </w:pPr>
+      <w:r>
+        <w:rPr>
+          <w:rFonts w:hint="eastAsia"/>
+        </w:rPr>
+        <w:t>如果</w:t>
+      </w:r>
+      <w:r>
+        <w:rPr>
+          <w:rFonts w:hint="eastAsia"/>
+        </w:rPr>
+        <w:t>Response</w:t>
+      </w:r>
+      <w:r>
+        <w:rPr>
+          <w:rFonts w:hint="eastAsia"/>
+        </w:rPr>
+        <w:t>数据未全发完，则重设写事件的回调处理函数为</w:t>
+      </w:r>
+      <w:r>
+        <w:rPr>
+          <w:rFonts w:hint="eastAsia"/>
+        </w:rPr>
+        <w:t>ngx_http_writer</w:t>
+      </w:r>
+      <w:r>
+        <w:rPr>
+          <w:rFonts w:hint="eastAsia"/>
+        </w:rPr>
+        <w:t>。回调处理函数彻底返回，重新监视。</w:t>
+      </w:r>
+    </w:p>
+    <w:p>
+      <w:pPr>
+        <w:pStyle w:val="BodyTextFirstIndent"/>
+        <w:numPr>
+          <w:ilvl w:val="0"/>
+          <w:numId w:val="10"/>
+        </w:numPr>
+        <w:ind w:firstLineChars="0"/>
+      </w:pPr>
+      <w:r>
+        <w:rPr>
+          <w:rFonts w:hint="eastAsia"/>
+        </w:rPr>
+        <w:t>写事件发生，调用回调处理函数</w:t>
+      </w:r>
+      <w:r>
+        <w:rPr>
+          <w:rFonts w:hint="eastAsia"/>
+        </w:rPr>
+        <w:t>ngx_http_writer</w:t>
+      </w:r>
+      <w:r>
+        <w:rPr>
+          <w:rFonts w:hint="eastAsia"/>
+        </w:rPr>
+        <w:t>发送剩余数据。</w:t>
+      </w:r>
+    </w:p>
+    <w:p>
+      <w:pPr>
+        <w:pStyle w:val="BodyTextFirstIndent"/>
+        <w:numPr>
+          <w:ilvl w:val="0"/>
+          <w:numId w:val="10"/>
+        </w:numPr>
+        <w:ind w:firstLineChars="0"/>
+      </w:pPr>
+      <w:r>
+        <w:rPr>
+          <w:rFonts w:hint="eastAsia"/>
+        </w:rPr>
+        <w:t>若干次回调</w:t>
+      </w:r>
+      <w:r>
+        <w:rPr>
+          <w:rFonts w:hint="eastAsia"/>
+        </w:rPr>
+        <w:t>ngx_http_writer</w:t>
+      </w:r>
+      <w:r>
+        <w:rPr>
+          <w:rFonts w:hint="eastAsia"/>
+        </w:rPr>
+        <w:t>将</w:t>
+      </w:r>
+      <w:r>
+        <w:rPr>
+          <w:rFonts w:hint="eastAsia"/>
+        </w:rPr>
+        <w:t>Response</w:t>
+      </w:r>
+      <w:r>
+        <w:rPr>
+          <w:rFonts w:hint="eastAsia"/>
+        </w:rPr>
+        <w:t>数据全部发送完。</w:t>
+      </w:r>
+    </w:p>
+    <w:p>
+      <w:pPr>
+        <w:pStyle w:val="BodyTextFirstIndent"/>
+        <w:numPr>
+          <w:ilvl w:val="0"/>
+          <w:numId w:val="10"/>
+        </w:numPr>
+        <w:ind w:firstLineChars="0"/>
+        <w:rPr>
+          <w:rFonts w:hint="eastAsia"/>
+        </w:rPr>
+      </w:pPr>
+      <w:r>
+        <w:rPr>
+          <w:rFonts w:hint="eastAsia"/>
+        </w:rPr>
+        <w:t>读事件发生，调用回调处理函数</w:t>
+      </w:r>
+      <w:r>
+        <w:rPr>
+          <w:rFonts w:hint="eastAsia"/>
+        </w:rPr>
+        <w:t>ngx_http_reader</w:t>
+      </w:r>
+      <w:r>
+        <w:rPr>
+          <w:rFonts w:hint="eastAsia"/>
+        </w:rPr>
+        <w:t>但收不到数据，说明</w:t>
+      </w:r>
+      <w:r>
+        <w:rPr>
+          <w:rFonts w:hint="eastAsia"/>
+        </w:rPr>
+        <w:t>Client</w:t>
+      </w:r>
+      <w:r>
+        <w:rPr>
+          <w:rFonts w:hint="eastAsia"/>
+        </w:rPr>
+        <w:t>关闭了连接。</w:t>
+      </w:r>
+    </w:p>
+    <w:p>
+      <w:pPr>
+        <w:pStyle w:val="BodyTextFirstIndent"/>
+        <w:numPr>
+          <w:ilvl w:val="0"/>
+          <w:numId w:val="10"/>
+        </w:numPr>
+        <w:ind w:firstLineChars="0"/>
+      </w:pPr>
+      <w:r>
+        <w:rPr>
+          <w:rFonts w:hint="eastAsia"/>
+        </w:rPr>
+        <w:t>调用</w:t>
+      </w:r>
+      <w:r>
+        <w:rPr>
+          <w:rFonts w:hint="eastAsia"/>
+        </w:rPr>
+        <w:t>ngx_http_close_connection</w:t>
+      </w:r>
+      <w:r>
+        <w:rPr>
+          <w:rFonts w:hint="eastAsia"/>
+        </w:rPr>
+        <w:t>，清理资源。</w:t>
+      </w:r>
+    </w:p>
+    <w:p>
+      <w:pPr>
+        <w:pStyle w:val="Heading1"/>
+      </w:pPr>
+      <w:r>
+        <w:rPr>
+          <w:rFonts w:hint="eastAsia"/>
+        </w:rPr>
         <w:t>Prototype</w:t>
       </w:r>
     </w:p>
@@ -5068,7 +6333,7 @@
       <w:pPr>
         <w:ind w:firstLine="420"/>
       </w:pPr>
-      <w:hyperlink r:id="rId12" w:history="1">
+      <w:hyperlink r:id="rId13" w:history="1">
         <w:r>
           <w:rPr>
             <w:rStyle w:val="Hyperlink"/>
@@ -5233,6 +6498,92 @@
     </w:lvl>
   </w:abstractNum>
   <w:abstractNum w:abstractNumId="1">
+    <w:nsid w:val="12532F8A"/>
+    <w:multiLevelType w:val="hybridMultilevel"/>
+    <w:tmpl w:val="0672C214"/>
+    <w:lvl w:ilvl="0" w:tplc="04090011">
+      <w:start w:val="1"/>
+      <w:numFmt w:val="decimal"/>
+      <w:lvlText w:val="%1)"/>
+      <w:lvlJc w:val="left"/>
+      <w:pPr>
+        <w:ind w:left="1140" w:hanging="360"/>
+      </w:pPr>
+    </w:lvl>
+    <w:lvl w:ilvl="1" w:tplc="04090019" w:tentative="1">
+      <w:start w:val="1"/>
+      <w:numFmt w:val="lowerLetter"/>
+      <w:lvlText w:val="%2."/>
+      <w:lvlJc w:val="left"/>
+      <w:pPr>
+        <w:ind w:left="1860" w:hanging="360"/>
+      </w:pPr>
+    </w:lvl>
+    <w:lvl w:ilvl="2" w:tplc="0409001B" w:tentative="1">
+      <w:start w:val="1"/>
+      <w:numFmt w:val="lowerRoman"/>
+      <w:lvlText w:val="%3."/>
+      <w:lvlJc w:val="right"/>
+      <w:pPr>
+        <w:ind w:left="2580" w:hanging="180"/>
+      </w:pPr>
+    </w:lvl>
+    <w:lvl w:ilvl="3" w:tplc="0409000F" w:tentative="1">
+      <w:start w:val="1"/>
+      <w:numFmt w:val="decimal"/>
+      <w:lvlText w:val="%4."/>
+      <w:lvlJc w:val="left"/>
+      <w:pPr>
+        <w:ind w:left="3300" w:hanging="360"/>
+      </w:pPr>
+    </w:lvl>
+    <w:lvl w:ilvl="4" w:tplc="04090019" w:tentative="1">
+      <w:start w:val="1"/>
+      <w:numFmt w:val="lowerLetter"/>
+      <w:lvlText w:val="%5."/>
+      <w:lvlJc w:val="left"/>
+      <w:pPr>
+        <w:ind w:left="4020" w:hanging="360"/>
+      </w:pPr>
+    </w:lvl>
+    <w:lvl w:ilvl="5" w:tplc="0409001B" w:tentative="1">
+      <w:start w:val="1"/>
+      <w:numFmt w:val="lowerRoman"/>
+      <w:lvlText w:val="%6."/>
+      <w:lvlJc w:val="right"/>
+      <w:pPr>
+        <w:ind w:left="4740" w:hanging="180"/>
+      </w:pPr>
+    </w:lvl>
+    <w:lvl w:ilvl="6" w:tplc="0409000F" w:tentative="1">
+      <w:start w:val="1"/>
+      <w:numFmt w:val="decimal"/>
+      <w:lvlText w:val="%7."/>
+      <w:lvlJc w:val="left"/>
+      <w:pPr>
+        <w:ind w:left="5460" w:hanging="360"/>
+      </w:pPr>
+    </w:lvl>
+    <w:lvl w:ilvl="7" w:tplc="04090019" w:tentative="1">
+      <w:start w:val="1"/>
+      <w:numFmt w:val="lowerLetter"/>
+      <w:lvlText w:val="%8."/>
+      <w:lvlJc w:val="left"/>
+      <w:pPr>
+        <w:ind w:left="6180" w:hanging="360"/>
+      </w:pPr>
+    </w:lvl>
+    <w:lvl w:ilvl="8" w:tplc="0409001B" w:tentative="1">
+      <w:start w:val="1"/>
+      <w:numFmt w:val="lowerRoman"/>
+      <w:lvlText w:val="%9."/>
+      <w:lvlJc w:val="right"/>
+      <w:pPr>
+        <w:ind w:left="6900" w:hanging="180"/>
+      </w:pPr>
+    </w:lvl>
+  </w:abstractNum>
+  <w:abstractNum w:abstractNumId="2">
     <w:nsid w:val="2AD32292"/>
     <w:multiLevelType w:val="hybridMultilevel"/>
     <w:tmpl w:val="17CC3DF6"/>
@@ -5318,7 +6669,7 @@
       </w:pPr>
     </w:lvl>
   </w:abstractNum>
-  <w:abstractNum w:abstractNumId="2">
+  <w:abstractNum w:abstractNumId="3">
     <w:nsid w:val="3B70744F"/>
     <w:multiLevelType w:val="hybridMultilevel"/>
     <w:tmpl w:val="9B5C7FD4"/>
@@ -5404,7 +6755,7 @@
       </w:pPr>
     </w:lvl>
   </w:abstractNum>
-  <w:abstractNum w:abstractNumId="3">
+  <w:abstractNum w:abstractNumId="4">
     <w:nsid w:val="43EB532F"/>
     <w:multiLevelType w:val="hybridMultilevel"/>
     <w:tmpl w:val="E2F8D4EE"/>
@@ -5517,7 +6868,7 @@
       </w:rPr>
     </w:lvl>
   </w:abstractNum>
-  <w:abstractNum w:abstractNumId="4">
+  <w:abstractNum w:abstractNumId="5">
     <w:nsid w:val="43F41F1A"/>
     <w:multiLevelType w:val="hybridMultilevel"/>
     <w:tmpl w:val="3C107EF8"/>
@@ -5634,7 +6985,7 @@
       </w:pPr>
     </w:lvl>
   </w:abstractNum>
-  <w:abstractNum w:abstractNumId="5">
+  <w:abstractNum w:abstractNumId="6">
     <w:nsid w:val="52413D1F"/>
     <w:multiLevelType w:val="hybridMultilevel"/>
     <w:tmpl w:val="24448CD4"/>
@@ -5747,7 +7098,7 @@
       </w:rPr>
     </w:lvl>
   </w:abstractNum>
-  <w:abstractNum w:abstractNumId="6">
+  <w:abstractNum w:abstractNumId="7">
     <w:nsid w:val="5CD1765E"/>
     <w:multiLevelType w:val="hybridMultilevel"/>
     <w:tmpl w:val="8ACE865E"/>
@@ -5860,7 +7211,7 @@
       </w:rPr>
     </w:lvl>
   </w:abstractNum>
-  <w:abstractNum w:abstractNumId="7">
+  <w:abstractNum w:abstractNumId="8">
     <w:nsid w:val="71AE5FBE"/>
     <w:multiLevelType w:val="multilevel"/>
     <w:tmpl w:val="EA1CFC3E"/>
@@ -6016,7 +7367,7 @@
       </w:rPr>
     </w:lvl>
   </w:abstractNum>
-  <w:abstractNum w:abstractNumId="8">
+  <w:abstractNum w:abstractNumId="9">
     <w:nsid w:val="797552C8"/>
     <w:multiLevelType w:val="hybridMultilevel"/>
     <w:tmpl w:val="17CC3DF6"/>
@@ -6103,31 +7454,34 @@
     </w:lvl>
   </w:abstractNum>
   <w:num w:numId="1">
+    <w:abstractNumId w:val="8"/>
+  </w:num>
+  <w:num w:numId="2">
+    <w:abstractNumId w:val="5"/>
+  </w:num>
+  <w:num w:numId="3">
+    <w:abstractNumId w:val="4"/>
+  </w:num>
+  <w:num w:numId="4">
+    <w:abstractNumId w:val="6"/>
+  </w:num>
+  <w:num w:numId="5">
+    <w:abstractNumId w:val="9"/>
+  </w:num>
+  <w:num w:numId="6">
     <w:abstractNumId w:val="7"/>
   </w:num>
-  <w:num w:numId="2">
-    <w:abstractNumId w:val="4"/>
-  </w:num>
-  <w:num w:numId="3">
-    <w:abstractNumId w:val="3"/>
-  </w:num>
-  <w:num w:numId="4">
-    <w:abstractNumId w:val="5"/>
-  </w:num>
-  <w:num w:numId="5">
-    <w:abstractNumId w:val="8"/>
-  </w:num>
-  <w:num w:numId="6">
-    <w:abstractNumId w:val="6"/>
-  </w:num>
   <w:num w:numId="7">
-    <w:abstractNumId w:val="1"/>
+    <w:abstractNumId w:val="2"/>
   </w:num>
   <w:num w:numId="8">
-    <w:abstractNumId w:val="2"/>
+    <w:abstractNumId w:val="3"/>
   </w:num>
   <w:num w:numId="9">
     <w:abstractNumId w:val="0"/>
+  </w:num>
+  <w:num w:numId="10">
+    <w:abstractNumId w:val="1"/>
   </w:num>
   <w:numIdMacAtCleanup w:val="9"/>
 </w:numbering>

</xml_diff>

<commit_message>
Add documents for reverse proxy
</commit_message>
<xml_diff>
--- a/doc/Nginx Event Mechanism.docx
+++ b/doc/Nginx Event Mechanism.docx
@@ -853,6 +853,22 @@
         <w:t>send</w:t>
       </w:r>
       <w:r>
+        <w:t>/write/</w:t>
+      </w:r>
+      <w:proofErr w:type="spellStart"/>
+      <w:r>
+        <w:t>writev</w:t>
+      </w:r>
+      <w:proofErr w:type="spellEnd"/>
+      <w:r>
+        <w:t>/</w:t>
+      </w:r>
+      <w:proofErr w:type="spellStart"/>
+      <w:r>
+        <w:t>sendfile</w:t>
+      </w:r>
+      <w:proofErr w:type="spellEnd"/>
+      <w:r>
         <w:rPr>
           <w:rFonts w:hint="eastAsia"/>
         </w:rPr>
@@ -5771,9 +5787,6 @@
     <w:p>
       <w:pPr>
         <w:pStyle w:val="Heading1"/>
-        <w:rPr>
-          <w:rFonts w:hint="eastAsia"/>
-        </w:rPr>
       </w:pPr>
       <w:r>
         <w:rPr>
@@ -6329,9 +6342,6 @@
       <w:pPr>
         <w:pStyle w:val="BodyTextFirstIndent"/>
         <w:ind w:firstLine="420"/>
-        <w:rPr>
-          <w:rFonts w:hint="eastAsia"/>
-        </w:rPr>
       </w:pPr>
     </w:p>
     <w:p>
@@ -6713,7 +6723,25 @@
           <w:i w:val="0"/>
           <w:color w:val="auto"/>
         </w:rPr>
-        <w:t>:0\r\n\r\n</w:t>
+        <w:t>:</w:t>
+      </w:r>
+      <w:r>
+        <w:rPr>
+          <w:rStyle w:val="IntenseEmphasis"/>
+          <w:b w:val="0"/>
+          <w:i w:val="0"/>
+          <w:color w:val="auto"/>
+        </w:rPr>
+        <w:t xml:space="preserve"> </w:t>
+      </w:r>
+      <w:r>
+        <w:rPr>
+          <w:rStyle w:val="IntenseEmphasis"/>
+          <w:b w:val="0"/>
+          <w:i w:val="0"/>
+          <w:color w:val="auto"/>
+        </w:rPr>
+        <w:t>0\r\n\r\n</w:t>
       </w:r>
       <w:r>
         <w:rPr>
@@ -8174,7 +8202,25 @@
           <w:i w:val="0"/>
           <w:color w:val="auto"/>
         </w:rPr>
-        <w:t>:0\r\n\r\n</w:t>
+        <w:t>:</w:t>
+      </w:r>
+      <w:r>
+        <w:rPr>
+          <w:rStyle w:val="IntenseEmphasis"/>
+          <w:b w:val="0"/>
+          <w:i w:val="0"/>
+          <w:color w:val="auto"/>
+        </w:rPr>
+        <w:t xml:space="preserve"> </w:t>
+      </w:r>
+      <w:r>
+        <w:rPr>
+          <w:rStyle w:val="IntenseEmphasis"/>
+          <w:b w:val="0"/>
+          <w:i w:val="0"/>
+          <w:color w:val="auto"/>
+        </w:rPr>
+        <w:t>0\r\n\r\n</w:t>
       </w:r>
       <w:r>
         <w:rPr>
@@ -8312,7 +8358,26 @@
           <w:i w:val="0"/>
           <w:color w:val="auto"/>
         </w:rPr>
-        <w:t>:0\r\n</w:t>
+        <w:t>:</w:t>
+      </w:r>
+      <w:r>
+        <w:rPr>
+          <w:rStyle w:val="IntenseEmphasis"/>
+          <w:b w:val="0"/>
+          <w:i w:val="0"/>
+          <w:color w:val="auto"/>
+        </w:rPr>
+        <w:t xml:space="preserve"> </w:t>
+      </w:r>
+      <w:r>
+        <w:rPr>
+          <w:rStyle w:val="IntenseEmphasis"/>
+          <w:rFonts w:hint="eastAsia"/>
+          <w:b w:val="0"/>
+          <w:i w:val="0"/>
+          <w:color w:val="auto"/>
+        </w:rPr>
+        <w:t>0\r\n</w:t>
       </w:r>
       <w:r>
         <w:rPr>
@@ -8521,7 +8586,7 @@
           <w:i w:val="0"/>
           <w:color w:val="auto"/>
         </w:rPr>
-        <w:t>的处理是通过更换回调函数，以及记录一些处理状态的方法来实现无堵塞异步读的。</w:t>
+        <w:t>的处理是通过更换回调函数，以及记录一些处理状态的方法来实现无堵塞异步读。</w:t>
       </w:r>
     </w:p>
     <w:p>
@@ -8617,9 +8682,6 @@
       <w:pPr>
         <w:pStyle w:val="BodyTextFirstIndent"/>
         <w:ind w:firstLine="420"/>
-        <w:rPr>
-          <w:rFonts w:hint="eastAsia"/>
-        </w:rPr>
       </w:pPr>
       <w:r>
         <w:rPr>
@@ -9773,9 +9835,6 @@
           <w:ilvl w:val="0"/>
           <w:numId w:val="22"/>
         </w:numPr>
-        <w:rPr>
-          <w:rFonts w:hint="eastAsia"/>
-        </w:rPr>
       </w:pPr>
       <w:r>
         <w:rPr>
@@ -9824,1651 +9883,14 @@
         <w:rPr>
           <w:rFonts w:hint="eastAsia"/>
         </w:rPr>
-        <w:t>情境分析</w:t>
-      </w:r>
-    </w:p>
-    <w:p>
-      <w:pPr>
-        <w:pStyle w:val="BodyTextFirstIndent"/>
+        <w:t>Prototype</w:t>
+      </w:r>
+    </w:p>
+    <w:p>
+      <w:pPr>
         <w:ind w:firstLine="420"/>
       </w:pPr>
-      <w:r>
-        <w:rPr>
-          <w:rFonts w:hint="eastAsia"/>
-        </w:rPr>
-        <w:t>处理</w:t>
-      </w:r>
-      <w:r>
-        <w:rPr>
-          <w:rFonts w:hint="eastAsia"/>
-        </w:rPr>
-        <w:t>HTTP</w:t>
-      </w:r>
-      <w:r>
-        <w:rPr>
-          <w:rFonts w:hint="eastAsia"/>
-        </w:rPr>
-        <w:t>请求</w:t>
-      </w:r>
-      <w:r>
-        <w:rPr>
-          <w:rFonts w:hint="eastAsia"/>
-        </w:rPr>
-        <w:t>（简化）</w:t>
-      </w:r>
-      <w:r>
-        <w:rPr>
-          <w:rFonts w:hint="eastAsia"/>
-        </w:rPr>
-        <w:t>情境：</w:t>
-      </w:r>
-    </w:p>
-    <w:p>
-      <w:pPr>
-        <w:pStyle w:val="BodyTextFirstIndent"/>
-        <w:numPr>
-          <w:ilvl w:val="0"/>
-          <w:numId w:val="13"/>
-        </w:numPr>
-        <w:ind w:firstLineChars="0"/>
-      </w:pPr>
-      <w:r>
-        <w:rPr>
-          <w:rFonts w:hint="eastAsia"/>
-        </w:rPr>
-        <w:t>解析配置文件</w:t>
-      </w:r>
-      <w:r>
-        <w:rPr>
-          <w:rFonts w:hint="eastAsia"/>
-        </w:rPr>
-        <w:t>listen</w:t>
-      </w:r>
-      <w:r>
-        <w:rPr>
-          <w:rFonts w:hint="eastAsia"/>
-        </w:rPr>
-        <w:t>指令，创建</w:t>
-      </w:r>
-      <w:proofErr w:type="spellStart"/>
-      <w:r>
-        <w:rPr>
-          <w:rFonts w:hint="eastAsia"/>
-        </w:rPr>
-        <w:t>ngx_listening_t</w:t>
-      </w:r>
-      <w:proofErr w:type="spellEnd"/>
-      <w:r>
-        <w:rPr>
-          <w:rFonts w:hint="eastAsia"/>
-        </w:rPr>
-        <w:t>。</w:t>
-      </w:r>
-    </w:p>
-    <w:p>
-      <w:pPr>
-        <w:pStyle w:val="BodyTextFirstIndent"/>
-        <w:numPr>
-          <w:ilvl w:val="0"/>
-          <w:numId w:val="13"/>
-        </w:numPr>
-        <w:ind w:firstLineChars="0"/>
-      </w:pPr>
-      <w:r>
-        <w:rPr>
-          <w:rFonts w:hint="eastAsia"/>
-        </w:rPr>
-        <w:t>创建</w:t>
-      </w:r>
-      <w:proofErr w:type="spellStart"/>
-      <w:r>
-        <w:rPr>
-          <w:rFonts w:hint="eastAsia"/>
-        </w:rPr>
-        <w:t>ngx_listening_t</w:t>
-      </w:r>
-      <w:proofErr w:type="spellEnd"/>
-      <w:r>
-        <w:rPr>
-          <w:rFonts w:hint="eastAsia"/>
-        </w:rPr>
-        <w:t>对应的</w:t>
-      </w:r>
-      <w:proofErr w:type="spellStart"/>
-      <w:r>
-        <w:rPr>
-          <w:rFonts w:hint="eastAsia"/>
-        </w:rPr>
-        <w:t>ngx_connection_t</w:t>
-      </w:r>
-      <w:proofErr w:type="spellEnd"/>
-      <w:r>
-        <w:rPr>
-          <w:rFonts w:hint="eastAsia"/>
-        </w:rPr>
-        <w:t>和读</w:t>
-      </w:r>
-      <w:r>
-        <w:rPr>
-          <w:rFonts w:hint="eastAsia"/>
-        </w:rPr>
-        <w:t>（接受）</w:t>
-      </w:r>
-      <w:r>
-        <w:rPr>
-          <w:rFonts w:hint="eastAsia"/>
-        </w:rPr>
-        <w:t>写事件</w:t>
-      </w:r>
-      <w:proofErr w:type="spellStart"/>
-      <w:r>
-        <w:rPr>
-          <w:rFonts w:hint="eastAsia"/>
-        </w:rPr>
-        <w:t>ngx_event_t</w:t>
-      </w:r>
-      <w:proofErr w:type="spellEnd"/>
-      <w:r>
-        <w:rPr>
-          <w:rFonts w:hint="eastAsia"/>
-        </w:rPr>
-        <w:t>。</w:t>
-      </w:r>
-    </w:p>
-    <w:p>
-      <w:pPr>
-        <w:pStyle w:val="BodyTextFirstIndent"/>
-        <w:numPr>
-          <w:ilvl w:val="0"/>
-          <w:numId w:val="13"/>
-        </w:numPr>
-        <w:ind w:firstLineChars="0"/>
-      </w:pPr>
-      <w:r>
-        <w:rPr>
-          <w:rFonts w:hint="eastAsia"/>
-        </w:rPr>
-        <w:t>设置</w:t>
-      </w:r>
-      <w:proofErr w:type="spellStart"/>
-      <w:r>
-        <w:rPr>
-          <w:rFonts w:hint="eastAsia"/>
-        </w:rPr>
-        <w:t>ngx_listening_t</w:t>
-      </w:r>
-      <w:proofErr w:type="spellEnd"/>
-      <w:r>
-        <w:rPr>
-          <w:rFonts w:hint="eastAsia"/>
-        </w:rPr>
-        <w:t>的回调处理函数为</w:t>
-      </w:r>
-      <w:proofErr w:type="spellStart"/>
-      <w:r>
-        <w:rPr>
-          <w:rFonts w:hint="eastAsia"/>
-        </w:rPr>
-        <w:t>ngx_http_init_connection</w:t>
-      </w:r>
-      <w:proofErr w:type="spellEnd"/>
-      <w:r>
-        <w:rPr>
-          <w:rFonts w:hint="eastAsia"/>
-        </w:rPr>
-        <w:t>。</w:t>
-      </w:r>
-    </w:p>
-    <w:p>
-      <w:pPr>
-        <w:pStyle w:val="BodyTextFirstIndent"/>
-        <w:numPr>
-          <w:ilvl w:val="0"/>
-          <w:numId w:val="13"/>
-        </w:numPr>
-        <w:ind w:firstLineChars="0"/>
-      </w:pPr>
-      <w:r>
-        <w:rPr>
-          <w:rFonts w:hint="eastAsia"/>
-        </w:rPr>
-        <w:t>设置读</w:t>
-      </w:r>
-      <w:r>
-        <w:rPr>
-          <w:rFonts w:hint="eastAsia"/>
-        </w:rPr>
-        <w:t>（接受）</w:t>
-      </w:r>
-      <w:r>
-        <w:rPr>
-          <w:rFonts w:hint="eastAsia"/>
-        </w:rPr>
-        <w:t>事件的回调处理函数为</w:t>
-      </w:r>
-      <w:proofErr w:type="spellStart"/>
-      <w:r>
-        <w:rPr>
-          <w:rFonts w:hint="eastAsia"/>
-        </w:rPr>
-        <w:t>ngx_event_accept</w:t>
-      </w:r>
-      <w:proofErr w:type="spellEnd"/>
-      <w:r>
-        <w:rPr>
-          <w:rFonts w:hint="eastAsia"/>
-        </w:rPr>
-        <w:t>。</w:t>
-      </w:r>
-    </w:p>
-    <w:p>
-      <w:pPr>
-        <w:pStyle w:val="BodyTextFirstIndent"/>
-        <w:numPr>
-          <w:ilvl w:val="0"/>
-          <w:numId w:val="13"/>
-        </w:numPr>
-        <w:ind w:firstLineChars="0"/>
-      </w:pPr>
-      <w:r>
-        <w:rPr>
-          <w:rFonts w:hint="eastAsia"/>
-        </w:rPr>
-        <w:t>监视</w:t>
-      </w:r>
-      <w:r>
-        <w:rPr>
-          <w:rFonts w:hint="eastAsia"/>
-        </w:rPr>
-        <w:t>(Monitor)</w:t>
-      </w:r>
-      <w:r>
-        <w:rPr>
-          <w:rFonts w:hint="eastAsia"/>
-        </w:rPr>
-        <w:t>事件（</w:t>
-      </w:r>
-      <w:r>
-        <w:rPr>
-          <w:rFonts w:hint="eastAsia"/>
-        </w:rPr>
-        <w:t xml:space="preserve">select </w:t>
-      </w:r>
-      <w:r>
-        <w:rPr>
-          <w:rFonts w:hint="eastAsia"/>
-        </w:rPr>
-        <w:t>或</w:t>
-      </w:r>
-      <w:r>
-        <w:rPr>
-          <w:rFonts w:hint="eastAsia"/>
-        </w:rPr>
-        <w:t xml:space="preserve"> </w:t>
-      </w:r>
-      <w:proofErr w:type="spellStart"/>
-      <w:r>
-        <w:rPr>
-          <w:rFonts w:hint="eastAsia"/>
-        </w:rPr>
-        <w:t>epoll_wait</w:t>
-      </w:r>
-      <w:proofErr w:type="spellEnd"/>
-      <w:r>
-        <w:rPr>
-          <w:rFonts w:hint="eastAsia"/>
-        </w:rPr>
-        <w:t>）。</w:t>
-      </w:r>
-    </w:p>
-    <w:p>
-      <w:pPr>
-        <w:pStyle w:val="BodyTextFirstIndent"/>
-        <w:numPr>
-          <w:ilvl w:val="0"/>
-          <w:numId w:val="13"/>
-        </w:numPr>
-        <w:ind w:firstLineChars="0"/>
-      </w:pPr>
-      <w:r>
-        <w:rPr>
-          <w:rFonts w:hint="eastAsia"/>
-        </w:rPr>
-        <w:t>Client</w:t>
-      </w:r>
-      <w:r>
-        <w:rPr>
-          <w:rFonts w:hint="eastAsia"/>
-        </w:rPr>
-        <w:t>访问</w:t>
-      </w:r>
-      <w:r>
-        <w:rPr>
-          <w:rFonts w:hint="eastAsia"/>
-        </w:rPr>
-        <w:t>（如：</w:t>
-      </w:r>
-      <w:proofErr w:type="spellStart"/>
-      <w:r>
-        <w:rPr>
-          <w:rFonts w:hint="eastAsia"/>
-        </w:rPr>
-        <w:t>wget</w:t>
-      </w:r>
-      <w:proofErr w:type="spellEnd"/>
-      <w:r>
-        <w:rPr>
-          <w:rFonts w:hint="eastAsia"/>
-        </w:rPr>
-        <w:t xml:space="preserve"> </w:t>
-      </w:r>
       <w:hyperlink r:id="rId16" w:history="1">
-        <w:r>
-          <w:rPr>
-            <w:rStyle w:val="Hyperlink"/>
-            <w:rFonts w:hint="eastAsia"/>
-          </w:rPr>
-          <w:t>http://127.0.0.1</w:t>
-        </w:r>
-      </w:hyperlink>
-      <w:r>
-        <w:rPr>
-          <w:rFonts w:hint="eastAsia"/>
-        </w:rPr>
-        <w:t>）。</w:t>
-      </w:r>
-    </w:p>
-    <w:p>
-      <w:pPr>
-        <w:pStyle w:val="BodyTextFirstIndent"/>
-        <w:numPr>
-          <w:ilvl w:val="0"/>
-          <w:numId w:val="13"/>
-        </w:numPr>
-        <w:ind w:firstLineChars="0"/>
-      </w:pPr>
-      <w:r>
-        <w:rPr>
-          <w:rFonts w:hint="eastAsia"/>
-        </w:rPr>
-        <w:t>读</w:t>
-      </w:r>
-      <w:r>
-        <w:rPr>
-          <w:rFonts w:hint="eastAsia"/>
-        </w:rPr>
-        <w:t>（接受）</w:t>
-      </w:r>
-      <w:r>
-        <w:rPr>
-          <w:rFonts w:hint="eastAsia"/>
-        </w:rPr>
-        <w:t>事件发生</w:t>
-      </w:r>
-      <w:r>
-        <w:rPr>
-          <w:rFonts w:hint="eastAsia"/>
-        </w:rPr>
-        <w:t>（</w:t>
-      </w:r>
-      <w:r>
-        <w:rPr>
-          <w:rFonts w:hint="eastAsia"/>
-        </w:rPr>
-        <w:t>Client</w:t>
-      </w:r>
-      <w:r>
-        <w:rPr>
-          <w:rFonts w:hint="eastAsia"/>
-        </w:rPr>
-        <w:t>访问的连接请求报文到达）</w:t>
-      </w:r>
-      <w:r>
-        <w:rPr>
-          <w:rFonts w:hint="eastAsia"/>
-        </w:rPr>
-        <w:t>，</w:t>
-      </w:r>
-      <w:proofErr w:type="gramStart"/>
-      <w:r>
-        <w:rPr>
-          <w:rFonts w:hint="eastAsia"/>
-        </w:rPr>
-        <w:t>调用回</w:t>
-      </w:r>
-      <w:proofErr w:type="gramEnd"/>
-      <w:r>
-        <w:rPr>
-          <w:rFonts w:hint="eastAsia"/>
-        </w:rPr>
-        <w:t>调处理函数</w:t>
-      </w:r>
-      <w:proofErr w:type="spellStart"/>
-      <w:r>
-        <w:rPr>
-          <w:rFonts w:hint="eastAsia"/>
-        </w:rPr>
-        <w:t>ngx_event_accept</w:t>
-      </w:r>
-      <w:proofErr w:type="spellEnd"/>
-      <w:r>
-        <w:rPr>
-          <w:rFonts w:hint="eastAsia"/>
-        </w:rPr>
-        <w:t>。</w:t>
-      </w:r>
-    </w:p>
-    <w:p>
-      <w:pPr>
-        <w:pStyle w:val="BodyTextFirstIndent"/>
-        <w:numPr>
-          <w:ilvl w:val="0"/>
-          <w:numId w:val="13"/>
-        </w:numPr>
-        <w:ind w:firstLineChars="0"/>
-      </w:pPr>
-      <w:proofErr w:type="spellStart"/>
-      <w:r>
-        <w:rPr>
-          <w:rFonts w:hint="eastAsia"/>
-        </w:rPr>
-        <w:t>ngx_event_accept</w:t>
-      </w:r>
-      <w:proofErr w:type="spellEnd"/>
-      <w:r>
-        <w:rPr>
-          <w:rFonts w:hint="eastAsia"/>
-        </w:rPr>
-        <w:t>创建新的</w:t>
-      </w:r>
-      <w:proofErr w:type="spellStart"/>
-      <w:r>
-        <w:rPr>
-          <w:rFonts w:hint="eastAsia"/>
-        </w:rPr>
-        <w:t>ngx_connection_t</w:t>
-      </w:r>
-      <w:proofErr w:type="spellEnd"/>
-      <w:r>
-        <w:rPr>
-          <w:rFonts w:hint="eastAsia"/>
-        </w:rPr>
-        <w:t>和读写事件</w:t>
-      </w:r>
-      <w:proofErr w:type="spellStart"/>
-      <w:r>
-        <w:rPr>
-          <w:rFonts w:hint="eastAsia"/>
-        </w:rPr>
-        <w:t>ngx_event_t</w:t>
-      </w:r>
-      <w:proofErr w:type="spellEnd"/>
-      <w:r>
-        <w:rPr>
-          <w:rFonts w:hint="eastAsia"/>
-        </w:rPr>
-        <w:t>。</w:t>
-      </w:r>
-    </w:p>
-    <w:p>
-      <w:pPr>
-        <w:pStyle w:val="BodyTextFirstIndent"/>
-        <w:numPr>
-          <w:ilvl w:val="0"/>
-          <w:numId w:val="13"/>
-        </w:numPr>
-        <w:ind w:firstLineChars="0"/>
-      </w:pPr>
-      <w:proofErr w:type="spellStart"/>
-      <w:r>
-        <w:rPr>
-          <w:rFonts w:hint="eastAsia"/>
-        </w:rPr>
-        <w:t>ngx_event_accept</w:t>
-      </w:r>
-      <w:proofErr w:type="spellEnd"/>
-      <w:r>
-        <w:rPr>
-          <w:rFonts w:hint="eastAsia"/>
-        </w:rPr>
-        <w:t>调用</w:t>
-      </w:r>
-      <w:proofErr w:type="spellStart"/>
-      <w:r>
-        <w:rPr>
-          <w:rFonts w:hint="eastAsia"/>
-        </w:rPr>
-        <w:t>ngx_listening_t</w:t>
-      </w:r>
-      <w:proofErr w:type="spellEnd"/>
-      <w:r>
-        <w:rPr>
-          <w:rFonts w:hint="eastAsia"/>
-        </w:rPr>
-        <w:t>的回调处理函数</w:t>
-      </w:r>
-      <w:proofErr w:type="spellStart"/>
-      <w:r>
-        <w:rPr>
-          <w:rFonts w:hint="eastAsia"/>
-        </w:rPr>
-        <w:t>ngx_http_init_connection</w:t>
-      </w:r>
-      <w:proofErr w:type="spellEnd"/>
-      <w:r>
-        <w:rPr>
-          <w:rFonts w:hint="eastAsia"/>
-        </w:rPr>
-        <w:t>。</w:t>
-      </w:r>
-    </w:p>
-    <w:p>
-      <w:pPr>
-        <w:pStyle w:val="BodyTextFirstIndent"/>
-        <w:numPr>
-          <w:ilvl w:val="0"/>
-          <w:numId w:val="13"/>
-        </w:numPr>
-        <w:ind w:firstLineChars="0"/>
-      </w:pPr>
-      <w:proofErr w:type="spellStart"/>
-      <w:r>
-        <w:rPr>
-          <w:rFonts w:hint="eastAsia"/>
-        </w:rPr>
-        <w:t>ngx_http_init_connection</w:t>
-      </w:r>
-      <w:proofErr w:type="spellEnd"/>
-      <w:r>
-        <w:rPr>
-          <w:rFonts w:hint="eastAsia"/>
-        </w:rPr>
-        <w:t>初始化</w:t>
-      </w:r>
-      <w:r>
-        <w:rPr>
-          <w:rFonts w:hint="eastAsia"/>
-        </w:rPr>
-        <w:t>读事件的回调处理函数为</w:t>
-      </w:r>
-      <w:proofErr w:type="spellStart"/>
-      <w:r>
-        <w:rPr>
-          <w:rFonts w:hint="eastAsia"/>
-        </w:rPr>
-        <w:t>ngx_init_request</w:t>
-      </w:r>
-      <w:proofErr w:type="spellEnd"/>
-      <w:r>
-        <w:rPr>
-          <w:rFonts w:hint="eastAsia"/>
-        </w:rPr>
-        <w:t>，并设置读超时事件</w:t>
-      </w:r>
-      <w:r>
-        <w:rPr>
-          <w:rFonts w:hint="eastAsia"/>
-        </w:rPr>
-        <w:t>。</w:t>
-      </w:r>
-    </w:p>
-    <w:p>
-      <w:pPr>
-        <w:pStyle w:val="BodyTextFirstIndent"/>
-        <w:numPr>
-          <w:ilvl w:val="0"/>
-          <w:numId w:val="13"/>
-        </w:numPr>
-        <w:ind w:firstLineChars="0"/>
-      </w:pPr>
-      <w:r>
-        <w:rPr>
-          <w:rFonts w:hint="eastAsia"/>
-        </w:rPr>
-        <w:t>监视</w:t>
-      </w:r>
-      <w:r>
-        <w:rPr>
-          <w:rFonts w:hint="eastAsia"/>
-        </w:rPr>
-        <w:t>(Monitor)</w:t>
-      </w:r>
-      <w:r>
-        <w:rPr>
-          <w:rFonts w:hint="eastAsia"/>
-        </w:rPr>
-        <w:t>事件（</w:t>
-      </w:r>
-      <w:r>
-        <w:rPr>
-          <w:rFonts w:hint="eastAsia"/>
-        </w:rPr>
-        <w:t xml:space="preserve">select </w:t>
-      </w:r>
-      <w:r>
-        <w:rPr>
-          <w:rFonts w:hint="eastAsia"/>
-        </w:rPr>
-        <w:t>或</w:t>
-      </w:r>
-      <w:r>
-        <w:rPr>
-          <w:rFonts w:hint="eastAsia"/>
-        </w:rPr>
-        <w:t xml:space="preserve"> </w:t>
-      </w:r>
-      <w:proofErr w:type="spellStart"/>
-      <w:r>
-        <w:rPr>
-          <w:rFonts w:hint="eastAsia"/>
-        </w:rPr>
-        <w:t>epoll_wait</w:t>
-      </w:r>
-      <w:proofErr w:type="spellEnd"/>
-      <w:r>
-        <w:rPr>
-          <w:rFonts w:hint="eastAsia"/>
-        </w:rPr>
-        <w:t>）。</w:t>
-      </w:r>
-    </w:p>
-    <w:p>
-      <w:pPr>
-        <w:pStyle w:val="BodyTextFirstIndent"/>
-        <w:numPr>
-          <w:ilvl w:val="0"/>
-          <w:numId w:val="13"/>
-        </w:numPr>
-        <w:ind w:firstLineChars="0"/>
-      </w:pPr>
-      <w:r>
-        <w:rPr>
-          <w:rFonts w:hint="eastAsia"/>
-        </w:rPr>
-        <w:t>如果读超时事件发生，则处理结束。</w:t>
-      </w:r>
-    </w:p>
-    <w:p>
-      <w:pPr>
-        <w:pStyle w:val="BodyTextFirstIndent"/>
-        <w:numPr>
-          <w:ilvl w:val="0"/>
-          <w:numId w:val="13"/>
-        </w:numPr>
-        <w:ind w:firstLineChars="0"/>
-      </w:pPr>
-      <w:proofErr w:type="gramStart"/>
-      <w:r>
-        <w:rPr>
-          <w:rFonts w:hint="eastAsia"/>
-        </w:rPr>
-        <w:t>读事件</w:t>
-      </w:r>
-      <w:proofErr w:type="gramEnd"/>
-      <w:r>
-        <w:rPr>
-          <w:rFonts w:hint="eastAsia"/>
-        </w:rPr>
-        <w:t>发生（</w:t>
-      </w:r>
-      <w:r>
-        <w:rPr>
-          <w:rFonts w:hint="eastAsia"/>
-        </w:rPr>
-        <w:t>Client</w:t>
-      </w:r>
-      <w:r>
-        <w:rPr>
-          <w:rFonts w:hint="eastAsia"/>
-        </w:rPr>
-        <w:t>访问的数据到达），</w:t>
-      </w:r>
-      <w:proofErr w:type="gramStart"/>
-      <w:r>
-        <w:rPr>
-          <w:rFonts w:hint="eastAsia"/>
-        </w:rPr>
-        <w:t>调用回</w:t>
-      </w:r>
-      <w:proofErr w:type="gramEnd"/>
-      <w:r>
-        <w:rPr>
-          <w:rFonts w:hint="eastAsia"/>
-        </w:rPr>
-        <w:t>调处理函数</w:t>
-      </w:r>
-      <w:proofErr w:type="spellStart"/>
-      <w:r>
-        <w:rPr>
-          <w:rFonts w:hint="eastAsia"/>
-        </w:rPr>
-        <w:t>ngx_init_request</w:t>
-      </w:r>
-      <w:proofErr w:type="spellEnd"/>
-      <w:r>
-        <w:rPr>
-          <w:rFonts w:hint="eastAsia"/>
-        </w:rPr>
-        <w:t>。</w:t>
-      </w:r>
-    </w:p>
-    <w:p>
-      <w:pPr>
-        <w:pStyle w:val="BodyTextFirstIndent"/>
-        <w:numPr>
-          <w:ilvl w:val="0"/>
-          <w:numId w:val="13"/>
-        </w:numPr>
-        <w:ind w:firstLineChars="0"/>
-      </w:pPr>
-      <w:proofErr w:type="spellStart"/>
-      <w:r>
-        <w:rPr>
-          <w:rFonts w:hint="eastAsia"/>
-        </w:rPr>
-        <w:t>ngx_init_request</w:t>
-      </w:r>
-      <w:proofErr w:type="spellEnd"/>
-      <w:r>
-        <w:rPr>
-          <w:rFonts w:hint="eastAsia"/>
-        </w:rPr>
-        <w:t>创建</w:t>
-      </w:r>
-      <w:proofErr w:type="spellStart"/>
-      <w:r>
-        <w:rPr>
-          <w:rFonts w:hint="eastAsia"/>
-        </w:rPr>
-        <w:t>ngx_http_request_t</w:t>
-      </w:r>
-      <w:proofErr w:type="spellEnd"/>
-      <w:r>
-        <w:rPr>
-          <w:rFonts w:hint="eastAsia"/>
-        </w:rPr>
-        <w:t>，重设读事件的回调处理函数为</w:t>
-      </w:r>
-      <w:proofErr w:type="spellStart"/>
-      <w:r>
-        <w:rPr>
-          <w:rFonts w:hint="eastAsia"/>
-        </w:rPr>
-        <w:t>ngx_http_process_request_line</w:t>
-      </w:r>
-      <w:proofErr w:type="spellEnd"/>
-      <w:r>
-        <w:rPr>
-          <w:rFonts w:hint="eastAsia"/>
-        </w:rPr>
-        <w:t>。</w:t>
-      </w:r>
-    </w:p>
-    <w:p>
-      <w:pPr>
-        <w:pStyle w:val="BodyTextFirstIndent"/>
-        <w:numPr>
-          <w:ilvl w:val="0"/>
-          <w:numId w:val="13"/>
-        </w:numPr>
-        <w:ind w:firstLineChars="0"/>
-      </w:pPr>
-      <w:proofErr w:type="spellStart"/>
-      <w:r>
-        <w:rPr>
-          <w:rFonts w:hint="eastAsia"/>
-        </w:rPr>
-        <w:t>ngx_init_request</w:t>
-      </w:r>
-      <w:proofErr w:type="spellEnd"/>
-      <w:r>
-        <w:rPr>
-          <w:rFonts w:hint="eastAsia"/>
-        </w:rPr>
-        <w:t>直接调用</w:t>
-      </w:r>
-      <w:proofErr w:type="spellStart"/>
-      <w:r>
-        <w:rPr>
-          <w:rFonts w:hint="eastAsia"/>
-        </w:rPr>
-        <w:t>ngx_http_process_request_line</w:t>
-      </w:r>
-      <w:proofErr w:type="spellEnd"/>
-      <w:r>
-        <w:rPr>
-          <w:rFonts w:hint="eastAsia"/>
-        </w:rPr>
-        <w:t>。</w:t>
-      </w:r>
-    </w:p>
-    <w:p>
-      <w:pPr>
-        <w:pStyle w:val="BodyTextFirstIndent"/>
-        <w:numPr>
-          <w:ilvl w:val="0"/>
-          <w:numId w:val="13"/>
-        </w:numPr>
-        <w:ind w:firstLineChars="0"/>
-      </w:pPr>
-      <w:proofErr w:type="spellStart"/>
-      <w:r>
-        <w:rPr>
-          <w:rFonts w:hint="eastAsia"/>
-        </w:rPr>
-        <w:t>ngx_http_process_request_line</w:t>
-      </w:r>
-      <w:proofErr w:type="spellEnd"/>
-      <w:r>
-        <w:rPr>
-          <w:rFonts w:hint="eastAsia"/>
-        </w:rPr>
-        <w:t>调用系统函数</w:t>
-      </w:r>
-      <w:proofErr w:type="spellStart"/>
-      <w:r>
-        <w:rPr>
-          <w:rFonts w:hint="eastAsia"/>
-        </w:rPr>
-        <w:t>recv</w:t>
-      </w:r>
-      <w:proofErr w:type="spellEnd"/>
-      <w:r>
-        <w:rPr>
-          <w:rFonts w:hint="eastAsia"/>
-        </w:rPr>
-        <w:t>读取数据。</w:t>
-      </w:r>
-    </w:p>
-    <w:p>
-      <w:pPr>
-        <w:pStyle w:val="BodyTextFirstIndent"/>
-        <w:numPr>
-          <w:ilvl w:val="0"/>
-          <w:numId w:val="13"/>
-        </w:numPr>
-        <w:ind w:firstLineChars="0"/>
-      </w:pPr>
-      <w:r>
-        <w:rPr>
-          <w:rFonts w:hint="eastAsia"/>
-        </w:rPr>
-        <w:t>如果没有新数据</w:t>
-      </w:r>
-      <w:r>
-        <w:rPr>
-          <w:rFonts w:hint="eastAsia"/>
-        </w:rPr>
-        <w:t>，则</w:t>
-      </w:r>
-      <w:proofErr w:type="gramStart"/>
-      <w:r>
-        <w:rPr>
-          <w:rFonts w:hint="eastAsia"/>
-        </w:rPr>
-        <w:t>读事件</w:t>
-      </w:r>
-      <w:proofErr w:type="gramEnd"/>
-      <w:r>
-        <w:rPr>
-          <w:rFonts w:hint="eastAsia"/>
-        </w:rPr>
-        <w:t>的回调处理函数彻底返回，重新监视。</w:t>
-      </w:r>
-    </w:p>
-    <w:p>
-      <w:pPr>
-        <w:pStyle w:val="BodyTextFirstIndent"/>
-        <w:numPr>
-          <w:ilvl w:val="0"/>
-          <w:numId w:val="13"/>
-        </w:numPr>
-        <w:ind w:firstLineChars="0"/>
-      </w:pPr>
-      <w:r>
-        <w:rPr>
-          <w:rFonts w:hint="eastAsia"/>
-        </w:rPr>
-        <w:t>如果有新数据</w:t>
-      </w:r>
-      <w:r>
-        <w:rPr>
-          <w:rFonts w:hint="eastAsia"/>
-        </w:rPr>
-        <w:t>，则调用</w:t>
-      </w:r>
-      <w:proofErr w:type="spellStart"/>
-      <w:r>
-        <w:rPr>
-          <w:rFonts w:hint="eastAsia"/>
-        </w:rPr>
-        <w:t>ngx_http_parse_request_line</w:t>
-      </w:r>
-      <w:proofErr w:type="spellEnd"/>
-      <w:r>
-        <w:rPr>
-          <w:rFonts w:hint="eastAsia"/>
-        </w:rPr>
-        <w:t>。</w:t>
-      </w:r>
-    </w:p>
-    <w:p>
-      <w:pPr>
-        <w:pStyle w:val="BodyTextFirstIndent"/>
-        <w:numPr>
-          <w:ilvl w:val="0"/>
-          <w:numId w:val="13"/>
-        </w:numPr>
-        <w:ind w:firstLineChars="0"/>
-      </w:pPr>
-      <w:r>
-        <w:rPr>
-          <w:rFonts w:hint="eastAsia"/>
-        </w:rPr>
-        <w:t>如果</w:t>
-      </w:r>
-      <w:r>
-        <w:rPr>
-          <w:rFonts w:hint="eastAsia"/>
-        </w:rPr>
-        <w:t>Request-Line</w:t>
-      </w:r>
-      <w:r>
-        <w:rPr>
-          <w:rFonts w:hint="eastAsia"/>
-        </w:rPr>
-        <w:t>的数据未收全，</w:t>
-      </w:r>
-      <w:proofErr w:type="spellStart"/>
-      <w:r>
-        <w:rPr>
-          <w:rFonts w:hint="eastAsia"/>
-        </w:rPr>
-        <w:t>ngx_http_parse_request_line</w:t>
-      </w:r>
-      <w:proofErr w:type="spellEnd"/>
-      <w:r>
-        <w:rPr>
-          <w:rFonts w:hint="eastAsia"/>
-        </w:rPr>
-        <w:t>未成功，则</w:t>
-      </w:r>
-      <w:proofErr w:type="gramStart"/>
-      <w:r>
-        <w:rPr>
-          <w:rFonts w:hint="eastAsia"/>
-        </w:rPr>
-        <w:t>读事件</w:t>
-      </w:r>
-      <w:proofErr w:type="gramEnd"/>
-      <w:r>
-        <w:rPr>
-          <w:rFonts w:hint="eastAsia"/>
-        </w:rPr>
-        <w:t>的回调处理函数彻底返回，重新监视。</w:t>
-      </w:r>
-    </w:p>
-    <w:p>
-      <w:pPr>
-        <w:pStyle w:val="BodyTextFirstIndent"/>
-        <w:numPr>
-          <w:ilvl w:val="0"/>
-          <w:numId w:val="13"/>
-        </w:numPr>
-        <w:ind w:firstLineChars="0"/>
-      </w:pPr>
-      <w:r>
-        <w:rPr>
-          <w:rFonts w:hint="eastAsia"/>
-        </w:rPr>
-        <w:t>如果</w:t>
-      </w:r>
-      <w:r>
-        <w:rPr>
-          <w:rFonts w:hint="eastAsia"/>
-        </w:rPr>
-        <w:t>Request-Line</w:t>
-      </w:r>
-      <w:r>
-        <w:rPr>
-          <w:rFonts w:hint="eastAsia"/>
-        </w:rPr>
-        <w:t>的数据收全，</w:t>
-      </w:r>
-      <w:proofErr w:type="spellStart"/>
-      <w:r>
-        <w:rPr>
-          <w:rFonts w:hint="eastAsia"/>
-        </w:rPr>
-        <w:t>ngx_http_parse_request_line</w:t>
-      </w:r>
-      <w:proofErr w:type="spellEnd"/>
-      <w:r>
-        <w:rPr>
-          <w:rFonts w:hint="eastAsia"/>
-        </w:rPr>
-        <w:t>成功，重</w:t>
-      </w:r>
-      <w:proofErr w:type="gramStart"/>
-      <w:r>
-        <w:rPr>
-          <w:rFonts w:hint="eastAsia"/>
-        </w:rPr>
-        <w:t>设读事件</w:t>
-      </w:r>
-      <w:proofErr w:type="gramEnd"/>
-      <w:r>
-        <w:rPr>
-          <w:rFonts w:hint="eastAsia"/>
-        </w:rPr>
-        <w:t>的回调处理函数为</w:t>
-      </w:r>
-      <w:proofErr w:type="spellStart"/>
-      <w:r>
-        <w:rPr>
-          <w:rFonts w:hint="eastAsia"/>
-        </w:rPr>
-        <w:t>ngx_http_process_request_headers</w:t>
-      </w:r>
-      <w:proofErr w:type="spellEnd"/>
-      <w:r>
-        <w:rPr>
-          <w:rFonts w:hint="eastAsia"/>
-        </w:rPr>
-        <w:t>。</w:t>
-      </w:r>
-    </w:p>
-    <w:p>
-      <w:pPr>
-        <w:pStyle w:val="BodyTextFirstIndent"/>
-        <w:numPr>
-          <w:ilvl w:val="0"/>
-          <w:numId w:val="13"/>
-        </w:numPr>
-        <w:ind w:firstLineChars="0"/>
-      </w:pPr>
-      <w:proofErr w:type="spellStart"/>
-      <w:r>
-        <w:rPr>
-          <w:rFonts w:hint="eastAsia"/>
-        </w:rPr>
-        <w:t>ngx_http_process_request_line</w:t>
-      </w:r>
-      <w:proofErr w:type="spellEnd"/>
-      <w:r>
-        <w:rPr>
-          <w:rFonts w:hint="eastAsia"/>
-        </w:rPr>
-        <w:t>直接调用</w:t>
-      </w:r>
-      <w:proofErr w:type="spellStart"/>
-      <w:r>
-        <w:rPr>
-          <w:rFonts w:hint="eastAsia"/>
-        </w:rPr>
-        <w:t>ngx_http_process_request_headers</w:t>
-      </w:r>
-      <w:proofErr w:type="spellEnd"/>
-      <w:r>
-        <w:rPr>
-          <w:rFonts w:hint="eastAsia"/>
-        </w:rPr>
-        <w:t>。</w:t>
-      </w:r>
-    </w:p>
-    <w:p>
-      <w:pPr>
-        <w:pStyle w:val="BodyTextFirstIndent"/>
-        <w:numPr>
-          <w:ilvl w:val="0"/>
-          <w:numId w:val="13"/>
-        </w:numPr>
-        <w:ind w:firstLineChars="0"/>
-      </w:pPr>
-      <w:proofErr w:type="spellStart"/>
-      <w:r>
-        <w:rPr>
-          <w:rFonts w:hint="eastAsia"/>
-        </w:rPr>
-        <w:t>ngx_http_process_request_headers</w:t>
-      </w:r>
-      <w:proofErr w:type="spellEnd"/>
-      <w:r>
-        <w:rPr>
-          <w:rFonts w:hint="eastAsia"/>
-        </w:rPr>
-        <w:t>调用系统函数</w:t>
-      </w:r>
-      <w:proofErr w:type="spellStart"/>
-      <w:r>
-        <w:rPr>
-          <w:rFonts w:hint="eastAsia"/>
-        </w:rPr>
-        <w:t>recv</w:t>
-      </w:r>
-      <w:proofErr w:type="spellEnd"/>
-      <w:r>
-        <w:rPr>
-          <w:rFonts w:hint="eastAsia"/>
-        </w:rPr>
-        <w:t>读取数据。</w:t>
-      </w:r>
-    </w:p>
-    <w:p>
-      <w:pPr>
-        <w:pStyle w:val="BodyTextFirstIndent"/>
-        <w:numPr>
-          <w:ilvl w:val="0"/>
-          <w:numId w:val="13"/>
-        </w:numPr>
-        <w:ind w:firstLineChars="0"/>
-      </w:pPr>
-      <w:r>
-        <w:rPr>
-          <w:rFonts w:hint="eastAsia"/>
-        </w:rPr>
-        <w:t>如果没有新数据，则</w:t>
-      </w:r>
-      <w:proofErr w:type="gramStart"/>
-      <w:r>
-        <w:rPr>
-          <w:rFonts w:hint="eastAsia"/>
-        </w:rPr>
-        <w:t>读事件</w:t>
-      </w:r>
-      <w:proofErr w:type="gramEnd"/>
-      <w:r>
-        <w:rPr>
-          <w:rFonts w:hint="eastAsia"/>
-        </w:rPr>
-        <w:t>的回调处理函数彻底返回，重新监视。</w:t>
-      </w:r>
-    </w:p>
-    <w:p>
-      <w:pPr>
-        <w:pStyle w:val="BodyTextFirstIndent"/>
-        <w:numPr>
-          <w:ilvl w:val="0"/>
-          <w:numId w:val="13"/>
-        </w:numPr>
-        <w:ind w:firstLineChars="0"/>
-      </w:pPr>
-      <w:r>
-        <w:rPr>
-          <w:rFonts w:hint="eastAsia"/>
-        </w:rPr>
-        <w:t>如果有新数据，则</w:t>
-      </w:r>
-      <w:r>
-        <w:rPr>
-          <w:rFonts w:hint="eastAsia"/>
-        </w:rPr>
-        <w:t>调用</w:t>
-      </w:r>
-      <w:proofErr w:type="spellStart"/>
-      <w:r>
-        <w:rPr>
-          <w:rFonts w:hint="eastAsia"/>
-        </w:rPr>
-        <w:t>ngx_http_parse_header_line</w:t>
-      </w:r>
-      <w:proofErr w:type="spellEnd"/>
-      <w:r>
-        <w:rPr>
-          <w:rFonts w:hint="eastAsia"/>
-        </w:rPr>
-        <w:t>。</w:t>
-      </w:r>
-    </w:p>
-    <w:p>
-      <w:pPr>
-        <w:pStyle w:val="BodyTextFirstIndent"/>
-        <w:numPr>
-          <w:ilvl w:val="0"/>
-          <w:numId w:val="13"/>
-        </w:numPr>
-        <w:ind w:firstLineChars="0"/>
-      </w:pPr>
-      <w:r>
-        <w:rPr>
-          <w:rFonts w:hint="eastAsia"/>
-        </w:rPr>
-        <w:t>如果</w:t>
-      </w:r>
-      <w:r>
-        <w:rPr>
-          <w:rFonts w:hint="eastAsia"/>
-        </w:rPr>
-        <w:t>Request-Headers</w:t>
-      </w:r>
-      <w:r>
-        <w:rPr>
-          <w:rFonts w:hint="eastAsia"/>
-        </w:rPr>
-        <w:t>的数据未收全，则</w:t>
-      </w:r>
-      <w:proofErr w:type="spellStart"/>
-      <w:r>
-        <w:rPr>
-          <w:rFonts w:hint="eastAsia"/>
-        </w:rPr>
-        <w:t>ngx_http_parse_header_line</w:t>
-      </w:r>
-      <w:proofErr w:type="spellEnd"/>
-      <w:r>
-        <w:rPr>
-          <w:rFonts w:hint="eastAsia"/>
-        </w:rPr>
-        <w:t>未成功，则</w:t>
-      </w:r>
-      <w:proofErr w:type="gramStart"/>
-      <w:r>
-        <w:rPr>
-          <w:rFonts w:hint="eastAsia"/>
-        </w:rPr>
-        <w:t>读事件</w:t>
-      </w:r>
-      <w:proofErr w:type="gramEnd"/>
-      <w:r>
-        <w:rPr>
-          <w:rFonts w:hint="eastAsia"/>
-        </w:rPr>
-        <w:t>的回调处理函数彻底返回，重新监视。</w:t>
-      </w:r>
-    </w:p>
-    <w:p>
-      <w:pPr>
-        <w:pStyle w:val="BodyTextFirstIndent"/>
-        <w:numPr>
-          <w:ilvl w:val="0"/>
-          <w:numId w:val="13"/>
-        </w:numPr>
-        <w:ind w:firstLineChars="0"/>
-      </w:pPr>
-      <w:r>
-        <w:rPr>
-          <w:rFonts w:hint="eastAsia"/>
-        </w:rPr>
-        <w:t>如果</w:t>
-      </w:r>
-      <w:r>
-        <w:rPr>
-          <w:rFonts w:hint="eastAsia"/>
-        </w:rPr>
-        <w:t>Request-Headers</w:t>
-      </w:r>
-      <w:r>
-        <w:rPr>
-          <w:rFonts w:hint="eastAsia"/>
-        </w:rPr>
-        <w:t>的数据收全，则</w:t>
-      </w:r>
-      <w:proofErr w:type="spellStart"/>
-      <w:r>
-        <w:rPr>
-          <w:rFonts w:hint="eastAsia"/>
-        </w:rPr>
-        <w:t>ngx_http_parse_header_line</w:t>
-      </w:r>
-      <w:proofErr w:type="spellEnd"/>
-      <w:r>
-        <w:rPr>
-          <w:rFonts w:hint="eastAsia"/>
-        </w:rPr>
-        <w:t>成功，重</w:t>
-      </w:r>
-      <w:proofErr w:type="gramStart"/>
-      <w:r>
-        <w:rPr>
-          <w:rFonts w:hint="eastAsia"/>
-        </w:rPr>
-        <w:t>设读事件</w:t>
-      </w:r>
-      <w:proofErr w:type="gramEnd"/>
-      <w:r>
-        <w:rPr>
-          <w:rFonts w:hint="eastAsia"/>
-        </w:rPr>
-        <w:t>的回调处理函数为</w:t>
-      </w:r>
-      <w:proofErr w:type="spellStart"/>
-      <w:r>
-        <w:rPr>
-          <w:rFonts w:hint="eastAsia"/>
-        </w:rPr>
-        <w:t>ngx_http_</w:t>
-      </w:r>
-      <w:r>
-        <w:t>reader</w:t>
-      </w:r>
-      <w:proofErr w:type="spellEnd"/>
-      <w:r>
-        <w:rPr>
-          <w:rFonts w:hint="eastAsia"/>
-        </w:rPr>
-        <w:t>。</w:t>
-      </w:r>
-    </w:p>
-    <w:p>
-      <w:pPr>
-        <w:pStyle w:val="BodyTextFirstIndent"/>
-        <w:numPr>
-          <w:ilvl w:val="0"/>
-          <w:numId w:val="13"/>
-        </w:numPr>
-        <w:ind w:firstLineChars="0"/>
-      </w:pPr>
-      <w:r>
-        <w:rPr>
-          <w:rFonts w:hint="eastAsia"/>
-        </w:rPr>
-        <w:t>调用系统函数</w:t>
-      </w:r>
-      <w:r>
-        <w:rPr>
-          <w:rFonts w:hint="eastAsia"/>
-        </w:rPr>
-        <w:t>send</w:t>
-      </w:r>
-      <w:r>
-        <w:rPr>
-          <w:rFonts w:hint="eastAsia"/>
-        </w:rPr>
-        <w:t>发送</w:t>
-      </w:r>
-      <w:r>
-        <w:rPr>
-          <w:rFonts w:hint="eastAsia"/>
-        </w:rPr>
-        <w:t>HTTP Response</w:t>
-      </w:r>
-      <w:r>
-        <w:rPr>
-          <w:rFonts w:hint="eastAsia"/>
-        </w:rPr>
-        <w:t>数据。</w:t>
-      </w:r>
-    </w:p>
-    <w:p>
-      <w:pPr>
-        <w:pStyle w:val="BodyTextFirstIndent"/>
-        <w:numPr>
-          <w:ilvl w:val="0"/>
-          <w:numId w:val="13"/>
-        </w:numPr>
-        <w:ind w:firstLineChars="0"/>
-      </w:pPr>
-      <w:r>
-        <w:rPr>
-          <w:rFonts w:hint="eastAsia"/>
-        </w:rPr>
-        <w:t>如果</w:t>
-      </w:r>
-      <w:r>
-        <w:rPr>
-          <w:rFonts w:hint="eastAsia"/>
-        </w:rPr>
-        <w:t>Response</w:t>
-      </w:r>
-      <w:r>
-        <w:rPr>
-          <w:rFonts w:hint="eastAsia"/>
-        </w:rPr>
-        <w:t>数据全部发送完，则处理结束。</w:t>
-      </w:r>
-    </w:p>
-    <w:p>
-      <w:pPr>
-        <w:pStyle w:val="BodyTextFirstIndent"/>
-        <w:numPr>
-          <w:ilvl w:val="0"/>
-          <w:numId w:val="13"/>
-        </w:numPr>
-        <w:ind w:firstLineChars="0"/>
-      </w:pPr>
-      <w:r>
-        <w:rPr>
-          <w:rFonts w:hint="eastAsia"/>
-        </w:rPr>
-        <w:t>如果</w:t>
-      </w:r>
-      <w:r>
-        <w:rPr>
-          <w:rFonts w:hint="eastAsia"/>
-        </w:rPr>
-        <w:t>Response</w:t>
-      </w:r>
-      <w:r>
-        <w:rPr>
-          <w:rFonts w:hint="eastAsia"/>
-        </w:rPr>
-        <w:t>数据未全发完，则</w:t>
-      </w:r>
-      <w:proofErr w:type="gramStart"/>
-      <w:r>
-        <w:rPr>
-          <w:rFonts w:hint="eastAsia"/>
-        </w:rPr>
-        <w:t>重设写事件</w:t>
-      </w:r>
-      <w:proofErr w:type="gramEnd"/>
-      <w:r>
-        <w:rPr>
-          <w:rFonts w:hint="eastAsia"/>
-        </w:rPr>
-        <w:t>的回调处理函数为</w:t>
-      </w:r>
-      <w:proofErr w:type="spellStart"/>
-      <w:r>
-        <w:rPr>
-          <w:rFonts w:hint="eastAsia"/>
-        </w:rPr>
-        <w:t>ngx_http_writer</w:t>
-      </w:r>
-      <w:proofErr w:type="spellEnd"/>
-      <w:r>
-        <w:rPr>
-          <w:rFonts w:hint="eastAsia"/>
-        </w:rPr>
-        <w:t>。回调处理函数彻底返回，重新监视。</w:t>
-      </w:r>
-    </w:p>
-    <w:p>
-      <w:pPr>
-        <w:pStyle w:val="BodyTextFirstIndent"/>
-        <w:numPr>
-          <w:ilvl w:val="0"/>
-          <w:numId w:val="13"/>
-        </w:numPr>
-        <w:ind w:firstLineChars="0"/>
-      </w:pPr>
-      <w:r>
-        <w:rPr>
-          <w:rFonts w:hint="eastAsia"/>
-        </w:rPr>
-        <w:t>写事件发生，</w:t>
-      </w:r>
-      <w:proofErr w:type="gramStart"/>
-      <w:r>
-        <w:rPr>
-          <w:rFonts w:hint="eastAsia"/>
-        </w:rPr>
-        <w:t>调用回</w:t>
-      </w:r>
-      <w:proofErr w:type="gramEnd"/>
-      <w:r>
-        <w:rPr>
-          <w:rFonts w:hint="eastAsia"/>
-        </w:rPr>
-        <w:t>调处理函数</w:t>
-      </w:r>
-      <w:proofErr w:type="spellStart"/>
-      <w:r>
-        <w:rPr>
-          <w:rFonts w:hint="eastAsia"/>
-        </w:rPr>
-        <w:t>ngx_http_writer</w:t>
-      </w:r>
-      <w:proofErr w:type="spellEnd"/>
-      <w:r>
-        <w:rPr>
-          <w:rFonts w:hint="eastAsia"/>
-        </w:rPr>
-        <w:t>发送剩余数据。</w:t>
-      </w:r>
-    </w:p>
-    <w:p>
-      <w:pPr>
-        <w:pStyle w:val="BodyTextFirstIndent"/>
-        <w:numPr>
-          <w:ilvl w:val="0"/>
-          <w:numId w:val="13"/>
-        </w:numPr>
-        <w:ind w:firstLineChars="0"/>
-      </w:pPr>
-      <w:r>
-        <w:rPr>
-          <w:rFonts w:hint="eastAsia"/>
-        </w:rPr>
-        <w:t>若干次回调</w:t>
-      </w:r>
-      <w:proofErr w:type="spellStart"/>
-      <w:r>
-        <w:rPr>
-          <w:rFonts w:hint="eastAsia"/>
-        </w:rPr>
-        <w:t>ngx_http_writer</w:t>
-      </w:r>
-      <w:proofErr w:type="spellEnd"/>
-      <w:r>
-        <w:rPr>
-          <w:rFonts w:hint="eastAsia"/>
-        </w:rPr>
-        <w:t>将</w:t>
-      </w:r>
-      <w:r>
-        <w:rPr>
-          <w:rFonts w:hint="eastAsia"/>
-        </w:rPr>
-        <w:t>Response</w:t>
-      </w:r>
-      <w:r>
-        <w:rPr>
-          <w:rFonts w:hint="eastAsia"/>
-        </w:rPr>
-        <w:t>数据全部发送完。</w:t>
-      </w:r>
-    </w:p>
-    <w:p>
-      <w:pPr>
-        <w:pStyle w:val="BodyTextFirstIndent"/>
-        <w:numPr>
-          <w:ilvl w:val="0"/>
-          <w:numId w:val="13"/>
-        </w:numPr>
-        <w:ind w:firstLineChars="0"/>
-      </w:pPr>
-      <w:proofErr w:type="gramStart"/>
-      <w:r>
-        <w:rPr>
-          <w:rFonts w:hint="eastAsia"/>
-        </w:rPr>
-        <w:t>读事件</w:t>
-      </w:r>
-      <w:proofErr w:type="gramEnd"/>
-      <w:r>
-        <w:rPr>
-          <w:rFonts w:hint="eastAsia"/>
-        </w:rPr>
-        <w:t>发生，</w:t>
-      </w:r>
-      <w:proofErr w:type="gramStart"/>
-      <w:r>
-        <w:rPr>
-          <w:rFonts w:hint="eastAsia"/>
-        </w:rPr>
-        <w:t>调用回</w:t>
-      </w:r>
-      <w:proofErr w:type="gramEnd"/>
-      <w:r>
-        <w:rPr>
-          <w:rFonts w:hint="eastAsia"/>
-        </w:rPr>
-        <w:t>调处理函数</w:t>
-      </w:r>
-      <w:proofErr w:type="spellStart"/>
-      <w:r>
-        <w:rPr>
-          <w:rFonts w:hint="eastAsia"/>
-        </w:rPr>
-        <w:t>ngx_http_reader</w:t>
-      </w:r>
-      <w:proofErr w:type="spellEnd"/>
-      <w:r>
-        <w:rPr>
-          <w:rFonts w:hint="eastAsia"/>
-        </w:rPr>
-        <w:t>但收不到数据，说明</w:t>
-      </w:r>
-      <w:r>
-        <w:rPr>
-          <w:rFonts w:hint="eastAsia"/>
-        </w:rPr>
-        <w:t>Client</w:t>
-      </w:r>
-      <w:r>
-        <w:rPr>
-          <w:rFonts w:hint="eastAsia"/>
-        </w:rPr>
-        <w:t>关闭了连接。</w:t>
-      </w:r>
-    </w:p>
-    <w:p>
-      <w:pPr>
-        <w:pStyle w:val="BodyTextFirstIndent"/>
-        <w:numPr>
-          <w:ilvl w:val="0"/>
-          <w:numId w:val="13"/>
-        </w:numPr>
-        <w:ind w:firstLineChars="0"/>
-      </w:pPr>
-      <w:r>
-        <w:rPr>
-          <w:rFonts w:hint="eastAsia"/>
-        </w:rPr>
-        <w:t>调用</w:t>
-      </w:r>
-      <w:proofErr w:type="spellStart"/>
-      <w:r>
-        <w:rPr>
-          <w:rFonts w:hint="eastAsia"/>
-        </w:rPr>
-        <w:t>ngx_http_close_connection</w:t>
-      </w:r>
-      <w:proofErr w:type="spellEnd"/>
-      <w:r>
-        <w:rPr>
-          <w:rFonts w:hint="eastAsia"/>
-        </w:rPr>
-        <w:t>，清理资源。</w:t>
-      </w:r>
-    </w:p>
-    <w:p>
-      <w:pPr>
-        <w:pStyle w:val="Heading1"/>
-      </w:pPr>
-      <w:r>
-        <w:rPr>
-          <w:rFonts w:hint="eastAsia"/>
-        </w:rPr>
-        <w:t>Prototype</w:t>
-      </w:r>
-    </w:p>
-    <w:p>
-      <w:pPr>
-        <w:ind w:firstLine="420"/>
-      </w:pPr>
-      <w:hyperlink r:id="rId17" w:history="1">
         <w:r>
           <w:rPr>
             <w:rStyle w:val="Hyperlink"/>

</xml_diff>

<commit_message>
Update Process model and KeepAlive documents
</commit_message>
<xml_diff>
--- a/doc/Nginx Event Mechanism.docx
+++ b/doc/Nginx Event Mechanism.docx
@@ -407,6 +407,12 @@
         <w:rPr>
           <w:rFonts w:hint="eastAsia"/>
         </w:rPr>
+        <w:t>Listen Socket</w:t>
+      </w:r>
+      <w:r>
+        <w:rPr>
+          <w:rFonts w:hint="eastAsia"/>
+        </w:rPr>
         <w:t>文件描述符，等同于</w:t>
       </w:r>
       <w:r>
@@ -664,7 +670,13 @@
         <w:rPr>
           <w:rFonts w:hint="eastAsia"/>
         </w:rPr>
-        <w:t>Monitor Socket</w:t>
+        <w:t>Accepted</w:t>
+      </w:r>
+      <w:r>
+        <w:rPr>
+          <w:rFonts w:hint="eastAsia"/>
+        </w:rPr>
+        <w:t xml:space="preserve"> Socket</w:t>
       </w:r>
       <w:r>
         <w:rPr>
@@ -1278,13 +1290,13 @@
         <w:rPr>
           <w:rFonts w:hint="eastAsia"/>
         </w:rPr>
-        <w:t>已经送入</w:t>
-      </w:r>
-      <w:r>
-        <w:rPr>
-          <w:rFonts w:hint="eastAsia"/>
-        </w:rPr>
-        <w:t>Monitor</w:t>
+        <w:t>已经</w:t>
+      </w:r>
+      <w:r>
+        <w:rPr>
+          <w:rFonts w:hint="eastAsia"/>
+        </w:rPr>
+        <w:t>被监听</w:t>
       </w:r>
       <w:r>
         <w:rPr>
@@ -1393,7 +1405,13 @@
         <w:rPr>
           <w:rFonts w:hint="eastAsia"/>
         </w:rPr>
-        <w:t>Listen Sockets</w:t>
+        <w:t>Listen Socket</w:t>
+      </w:r>
+      <w:r>
+        <w:rPr>
+          <w:rFonts w:hint="eastAsia"/>
+        </w:rPr>
+        <w:t>(s)</w:t>
       </w:r>
       <w:r>
         <w:rPr>
@@ -5583,13 +5601,7 @@
         <w:rPr>
           <w:rFonts w:hint="eastAsia"/>
         </w:rPr>
-        <w:t>监视</w:t>
-      </w:r>
-      <w:r>
-        <w:rPr>
-          <w:rFonts w:hint="eastAsia"/>
-        </w:rPr>
-        <w:t>(Monitor)</w:t>
+        <w:t>监听</w:t>
       </w:r>
       <w:r>
         <w:rPr>
@@ -5844,13 +5856,7 @@
         <w:rPr>
           <w:rFonts w:hint="eastAsia"/>
         </w:rPr>
-        <w:t>监视</w:t>
-      </w:r>
-      <w:r>
-        <w:rPr>
-          <w:rFonts w:hint="eastAsia"/>
-        </w:rPr>
-        <w:t>(Monitor)</w:t>
+        <w:t>监听</w:t>
       </w:r>
       <w:r>
         <w:rPr>
@@ -7988,9 +7994,6 @@
           <w:numId w:val="19"/>
         </w:numPr>
         <w:ind w:firstLineChars="0"/>
-        <w:rPr>
-          <w:rFonts w:hint="eastAsia"/>
-        </w:rPr>
       </w:pPr>
       <w:r>
         <w:rPr>
@@ -9112,6 +9115,92 @@
     </w:lvl>
   </w:abstractNum>
   <w:abstractNum w:abstractNumId="1">
+    <w:nsid w:val="071727E0"/>
+    <w:multiLevelType w:val="multilevel"/>
+    <w:tmpl w:val="71C651BE"/>
+    <w:lvl w:ilvl="0">
+      <w:start w:val="1"/>
+      <w:numFmt w:val="lowerLetter"/>
+      <w:lvlText w:val="%1)"/>
+      <w:lvlJc w:val="left"/>
+      <w:pPr>
+        <w:ind w:left="1860" w:hanging="360"/>
+      </w:pPr>
+    </w:lvl>
+    <w:lvl w:ilvl="1">
+      <w:start w:val="1"/>
+      <w:numFmt w:val="lowerLetter"/>
+      <w:lvlText w:val="%2."/>
+      <w:lvlJc w:val="left"/>
+      <w:pPr>
+        <w:ind w:left="2580" w:hanging="360"/>
+      </w:pPr>
+    </w:lvl>
+    <w:lvl w:ilvl="2">
+      <w:start w:val="1"/>
+      <w:numFmt w:val="lowerRoman"/>
+      <w:lvlText w:val="%3."/>
+      <w:lvlJc w:val="right"/>
+      <w:pPr>
+        <w:ind w:left="3300" w:hanging="180"/>
+      </w:pPr>
+    </w:lvl>
+    <w:lvl w:ilvl="3">
+      <w:start w:val="1"/>
+      <w:numFmt w:val="decimal"/>
+      <w:lvlText w:val="%4."/>
+      <w:lvlJc w:val="left"/>
+      <w:pPr>
+        <w:ind w:left="4020" w:hanging="360"/>
+      </w:pPr>
+    </w:lvl>
+    <w:lvl w:ilvl="4">
+      <w:start w:val="1"/>
+      <w:numFmt w:val="lowerLetter"/>
+      <w:lvlText w:val="%5."/>
+      <w:lvlJc w:val="left"/>
+      <w:pPr>
+        <w:ind w:left="4740" w:hanging="360"/>
+      </w:pPr>
+    </w:lvl>
+    <w:lvl w:ilvl="5">
+      <w:start w:val="1"/>
+      <w:numFmt w:val="lowerRoman"/>
+      <w:lvlText w:val="%6."/>
+      <w:lvlJc w:val="right"/>
+      <w:pPr>
+        <w:ind w:left="5460" w:hanging="180"/>
+      </w:pPr>
+    </w:lvl>
+    <w:lvl w:ilvl="6">
+      <w:start w:val="1"/>
+      <w:numFmt w:val="decimal"/>
+      <w:lvlText w:val="%7."/>
+      <w:lvlJc w:val="left"/>
+      <w:pPr>
+        <w:ind w:left="6180" w:hanging="360"/>
+      </w:pPr>
+    </w:lvl>
+    <w:lvl w:ilvl="7">
+      <w:start w:val="1"/>
+      <w:numFmt w:val="lowerLetter"/>
+      <w:lvlText w:val="%8."/>
+      <w:lvlJc w:val="left"/>
+      <w:pPr>
+        <w:ind w:left="6900" w:hanging="360"/>
+      </w:pPr>
+    </w:lvl>
+    <w:lvl w:ilvl="8">
+      <w:start w:val="1"/>
+      <w:numFmt w:val="lowerRoman"/>
+      <w:lvlText w:val="%9."/>
+      <w:lvlJc w:val="right"/>
+      <w:pPr>
+        <w:ind w:left="7620" w:hanging="180"/>
+      </w:pPr>
+    </w:lvl>
+  </w:abstractNum>
+  <w:abstractNum w:abstractNumId="2">
     <w:nsid w:val="08084171"/>
     <w:multiLevelType w:val="hybridMultilevel"/>
     <w:tmpl w:val="88884298"/>
@@ -9197,7 +9286,7 @@
       </w:pPr>
     </w:lvl>
   </w:abstractNum>
-  <w:abstractNum w:abstractNumId="2">
+  <w:abstractNum w:abstractNumId="3">
     <w:nsid w:val="0AB26FA6"/>
     <w:multiLevelType w:val="hybridMultilevel"/>
     <w:tmpl w:val="71C651BE"/>
@@ -9283,7 +9372,7 @@
       </w:pPr>
     </w:lvl>
   </w:abstractNum>
-  <w:abstractNum w:abstractNumId="3">
+  <w:abstractNum w:abstractNumId="4">
     <w:nsid w:val="12532F8A"/>
     <w:multiLevelType w:val="hybridMultilevel"/>
     <w:tmpl w:val="0672C214"/>
@@ -9369,7 +9458,7 @@
       </w:pPr>
     </w:lvl>
   </w:abstractNum>
-  <w:abstractNum w:abstractNumId="4">
+  <w:abstractNum w:abstractNumId="5">
     <w:nsid w:val="22A3076E"/>
     <w:multiLevelType w:val="hybridMultilevel"/>
     <w:tmpl w:val="818C597A"/>
@@ -9455,7 +9544,7 @@
       </w:pPr>
     </w:lvl>
   </w:abstractNum>
-  <w:abstractNum w:abstractNumId="5">
+  <w:abstractNum w:abstractNumId="6">
     <w:nsid w:val="2AD32292"/>
     <w:multiLevelType w:val="hybridMultilevel"/>
     <w:tmpl w:val="17CC3DF6"/>
@@ -9541,7 +9630,7 @@
       </w:pPr>
     </w:lvl>
   </w:abstractNum>
-  <w:abstractNum w:abstractNumId="6">
+  <w:abstractNum w:abstractNumId="7">
     <w:nsid w:val="3B70744F"/>
     <w:multiLevelType w:val="hybridMultilevel"/>
     <w:tmpl w:val="9B5C7FD4"/>
@@ -9627,7 +9716,7 @@
       </w:pPr>
     </w:lvl>
   </w:abstractNum>
-  <w:abstractNum w:abstractNumId="7">
+  <w:abstractNum w:abstractNumId="8">
     <w:nsid w:val="400C533C"/>
     <w:multiLevelType w:val="hybridMultilevel"/>
     <w:tmpl w:val="0672C214"/>
@@ -9713,7 +9802,7 @@
       </w:pPr>
     </w:lvl>
   </w:abstractNum>
-  <w:abstractNum w:abstractNumId="8">
+  <w:abstractNum w:abstractNumId="9">
     <w:nsid w:val="41897456"/>
     <w:multiLevelType w:val="hybridMultilevel"/>
     <w:tmpl w:val="BF744D28"/>
@@ -9799,7 +9888,7 @@
       </w:pPr>
     </w:lvl>
   </w:abstractNum>
-  <w:abstractNum w:abstractNumId="9">
+  <w:abstractNum w:abstractNumId="10">
     <w:nsid w:val="43EB532F"/>
     <w:multiLevelType w:val="hybridMultilevel"/>
     <w:tmpl w:val="6D50360E"/>
@@ -9913,7 +10002,7 @@
       </w:rPr>
     </w:lvl>
   </w:abstractNum>
-  <w:abstractNum w:abstractNumId="10">
+  <w:abstractNum w:abstractNumId="11">
     <w:nsid w:val="43F41F1A"/>
     <w:multiLevelType w:val="hybridMultilevel"/>
     <w:tmpl w:val="3C107EF8"/>
@@ -10030,7 +10119,7 @@
       </w:pPr>
     </w:lvl>
   </w:abstractNum>
-  <w:abstractNum w:abstractNumId="11">
+  <w:abstractNum w:abstractNumId="12">
     <w:nsid w:val="446C1B7E"/>
     <w:multiLevelType w:val="hybridMultilevel"/>
     <w:tmpl w:val="71C651BE"/>
@@ -10116,7 +10205,7 @@
       </w:pPr>
     </w:lvl>
   </w:abstractNum>
-  <w:abstractNum w:abstractNumId="12">
+  <w:abstractNum w:abstractNumId="13">
     <w:nsid w:val="46200EC2"/>
     <w:multiLevelType w:val="hybridMultilevel"/>
     <w:tmpl w:val="9E4A1DAE"/>
@@ -10204,7 +10293,7 @@
       </w:pPr>
     </w:lvl>
   </w:abstractNum>
-  <w:abstractNum w:abstractNumId="13">
+  <w:abstractNum w:abstractNumId="14">
     <w:nsid w:val="4660137B"/>
     <w:multiLevelType w:val="hybridMultilevel"/>
     <w:tmpl w:val="EDA45878"/>
@@ -10292,7 +10381,7 @@
       </w:pPr>
     </w:lvl>
   </w:abstractNum>
-  <w:abstractNum w:abstractNumId="14">
+  <w:abstractNum w:abstractNumId="15">
     <w:nsid w:val="52413D1F"/>
     <w:multiLevelType w:val="hybridMultilevel"/>
     <w:tmpl w:val="24448CD4"/>
@@ -10405,7 +10494,7 @@
       </w:rPr>
     </w:lvl>
   </w:abstractNum>
-  <w:abstractNum w:abstractNumId="15">
+  <w:abstractNum w:abstractNumId="16">
     <w:nsid w:val="57A053B6"/>
     <w:multiLevelType w:val="hybridMultilevel"/>
     <w:tmpl w:val="BF744D28"/>
@@ -10491,7 +10580,7 @@
       </w:pPr>
     </w:lvl>
   </w:abstractNum>
-  <w:abstractNum w:abstractNumId="16">
+  <w:abstractNum w:abstractNumId="17">
     <w:nsid w:val="5CD1765E"/>
     <w:multiLevelType w:val="hybridMultilevel"/>
     <w:tmpl w:val="8ACE865E"/>
@@ -10604,7 +10693,7 @@
       </w:rPr>
     </w:lvl>
   </w:abstractNum>
-  <w:abstractNum w:abstractNumId="17">
+  <w:abstractNum w:abstractNumId="18">
     <w:nsid w:val="62726EC8"/>
     <w:multiLevelType w:val="hybridMultilevel"/>
     <w:tmpl w:val="71C651BE"/>
@@ -10690,7 +10779,7 @@
       </w:pPr>
     </w:lvl>
   </w:abstractNum>
-  <w:abstractNum w:abstractNumId="18">
+  <w:abstractNum w:abstractNumId="19">
     <w:nsid w:val="6C780CEB"/>
     <w:multiLevelType w:val="hybridMultilevel"/>
     <w:tmpl w:val="BF744D28"/>
@@ -10776,7 +10865,7 @@
       </w:pPr>
     </w:lvl>
   </w:abstractNum>
-  <w:abstractNum w:abstractNumId="19">
+  <w:abstractNum w:abstractNumId="20">
     <w:nsid w:val="71AE5FBE"/>
     <w:multiLevelType w:val="multilevel"/>
     <w:tmpl w:val="EA1CFC3E"/>
@@ -10932,7 +11021,7 @@
       </w:rPr>
     </w:lvl>
   </w:abstractNum>
-  <w:abstractNum w:abstractNumId="20">
+  <w:abstractNum w:abstractNumId="21">
     <w:nsid w:val="797552C8"/>
     <w:multiLevelType w:val="hybridMultilevel"/>
     <w:tmpl w:val="17CC3DF6"/>
@@ -11018,7 +11107,7 @@
       </w:pPr>
     </w:lvl>
   </w:abstractNum>
-  <w:abstractNum w:abstractNumId="21">
+  <w:abstractNum w:abstractNumId="22">
     <w:nsid w:val="7F996D48"/>
     <w:multiLevelType w:val="hybridMultilevel"/>
     <w:tmpl w:val="63728336"/>
@@ -11105,70 +11194,73 @@
     </w:lvl>
   </w:abstractNum>
   <w:num w:numId="1">
-    <w:abstractNumId w:val="19"/>
+    <w:abstractNumId w:val="20"/>
   </w:num>
   <w:num w:numId="2">
+    <w:abstractNumId w:val="11"/>
+  </w:num>
+  <w:num w:numId="3">
     <w:abstractNumId w:val="10"/>
   </w:num>
-  <w:num w:numId="3">
-    <w:abstractNumId w:val="9"/>
-  </w:num>
   <w:num w:numId="4">
-    <w:abstractNumId w:val="14"/>
+    <w:abstractNumId w:val="15"/>
   </w:num>
   <w:num w:numId="5">
-    <w:abstractNumId w:val="20"/>
+    <w:abstractNumId w:val="21"/>
   </w:num>
   <w:num w:numId="6">
-    <w:abstractNumId w:val="16"/>
+    <w:abstractNumId w:val="17"/>
   </w:num>
   <w:num w:numId="7">
-    <w:abstractNumId w:val="5"/>
+    <w:abstractNumId w:val="6"/>
   </w:num>
   <w:num w:numId="8">
-    <w:abstractNumId w:val="6"/>
+    <w:abstractNumId w:val="7"/>
   </w:num>
   <w:num w:numId="9">
-    <w:abstractNumId w:val="1"/>
+    <w:abstractNumId w:val="2"/>
   </w:num>
   <w:num w:numId="10">
-    <w:abstractNumId w:val="3"/>
+    <w:abstractNumId w:val="4"/>
   </w:num>
   <w:num w:numId="11">
-    <w:abstractNumId w:val="4"/>
+    <w:abstractNumId w:val="5"/>
   </w:num>
   <w:num w:numId="12">
     <w:abstractNumId w:val="0"/>
   </w:num>
   <w:num w:numId="13">
-    <w:abstractNumId w:val="7"/>
+    <w:abstractNumId w:val="8"/>
   </w:num>
   <w:num w:numId="14">
+    <w:abstractNumId w:val="13"/>
+  </w:num>
+  <w:num w:numId="15">
+    <w:abstractNumId w:val="18"/>
+  </w:num>
+  <w:num w:numId="16">
+    <w:abstractNumId w:val="3"/>
+  </w:num>
+  <w:num w:numId="17">
     <w:abstractNumId w:val="12"/>
   </w:num>
-  <w:num w:numId="15">
-    <w:abstractNumId w:val="17"/>
-  </w:num>
-  <w:num w:numId="16">
-    <w:abstractNumId w:val="2"/>
-  </w:num>
-  <w:num w:numId="17">
-    <w:abstractNumId w:val="11"/>
-  </w:num>
   <w:num w:numId="18">
-    <w:abstractNumId w:val="21"/>
+    <w:abstractNumId w:val="22"/>
   </w:num>
   <w:num w:numId="19">
-    <w:abstractNumId w:val="13"/>
+    <w:abstractNumId w:val="14"/>
   </w:num>
   <w:num w:numId="20">
-    <w:abstractNumId w:val="8"/>
+    <w:abstractNumId w:val="9"/>
   </w:num>
   <w:num w:numId="21">
-    <w:abstractNumId w:val="15"/>
+    <w:abstractNumId w:val="16"/>
   </w:num>
   <w:num w:numId="22">
-    <w:abstractNumId w:val="18"/>
+    <w:abstractNumId w:val="19"/>
+  </w:num>
+  <w:num w:numId="23">
+    <w:abstractNumId w:val="1"/>
   </w:num>
   <w:numIdMacAtCleanup w:val="9"/>
 </w:numbering>

</xml_diff>

<commit_message>
Add HTML version documents
</commit_message>
<xml_diff>
--- a/doc/Nginx Event Mechanism.docx
+++ b/doc/Nginx Event Mechanism.docx
@@ -131,11 +131,19 @@
         </w:rPr>
         <w:t>OS</w:t>
       </w:r>
-      <w:r>
-        <w:rPr>
-          <w:rFonts w:hint="eastAsia"/>
-        </w:rPr>
-        <w:t>调度器切换</w:t>
+      <w:proofErr w:type="gramStart"/>
+      <w:r>
+        <w:rPr>
+          <w:rFonts w:hint="eastAsia"/>
+        </w:rPr>
+        <w:t>调度器</w:t>
+      </w:r>
+      <w:proofErr w:type="gramEnd"/>
+      <w:r>
+        <w:rPr>
+          <w:rFonts w:hint="eastAsia"/>
+        </w:rPr>
+        <w:t>切换</w:t>
       </w:r>
       <w:r>
         <w:rPr>
@@ -191,12 +199,14 @@
         </w:rPr>
         <w:t>N</w:t>
       </w:r>
+      <w:proofErr w:type="gramStart"/>
       <w:r>
         <w:rPr>
           <w:rFonts w:hint="eastAsia"/>
         </w:rPr>
         <w:t>个</w:t>
       </w:r>
+      <w:proofErr w:type="gramEnd"/>
       <w:r>
         <w:rPr>
           <w:rFonts w:hint="eastAsia"/>
@@ -245,12 +255,14 @@
         </w:numPr>
         <w:ind w:firstLineChars="0"/>
       </w:pPr>
+      <w:proofErr w:type="spellStart"/>
       <w:r>
         <w:rPr>
           <w:rFonts w:hint="eastAsia"/>
         </w:rPr>
         <w:t>ngx_event_core_module</w:t>
       </w:r>
+      <w:proofErr w:type="spellEnd"/>
     </w:p>
     <w:p>
       <w:pPr>
@@ -261,12 +273,14 @@
         </w:numPr>
         <w:ind w:firstLineChars="0"/>
       </w:pPr>
+      <w:proofErr w:type="spellStart"/>
       <w:r>
         <w:rPr>
           <w:rFonts w:hint="eastAsia"/>
         </w:rPr>
         <w:t>ngx_select_module</w:t>
       </w:r>
+      <w:proofErr w:type="spellEnd"/>
     </w:p>
     <w:p>
       <w:pPr>
@@ -277,12 +291,14 @@
         </w:numPr>
         <w:ind w:firstLineChars="0"/>
       </w:pPr>
+      <w:proofErr w:type="spellStart"/>
       <w:r>
         <w:rPr>
           <w:rFonts w:hint="eastAsia"/>
         </w:rPr>
         <w:t>ngx_epoll_module</w:t>
       </w:r>
+      <w:proofErr w:type="spellEnd"/>
     </w:p>
     <w:p>
       <w:pPr>
@@ -351,12 +367,14 @@
           </wp:anchor>
         </w:drawing>
       </w:r>
+      <w:proofErr w:type="spellStart"/>
       <w:r>
         <w:rPr>
           <w:rFonts w:hint="eastAsia"/>
         </w:rPr>
         <w:t>ngx_listening_t</w:t>
       </w:r>
+      <w:proofErr w:type="spellEnd"/>
     </w:p>
     <w:p>
       <w:pPr>
@@ -415,12 +433,14 @@
         </w:rPr>
         <w:t>文件描述符，等同于</w:t>
       </w:r>
+      <w:proofErr w:type="spellStart"/>
       <w:r>
         <w:rPr>
           <w:rFonts w:hint="eastAsia"/>
         </w:rPr>
         <w:t>fd</w:t>
       </w:r>
+      <w:proofErr w:type="spellEnd"/>
       <w:r>
         <w:rPr>
           <w:rFonts w:hint="eastAsia"/>
@@ -483,12 +503,14 @@
         </w:rPr>
         <w:t>指向</w:t>
       </w:r>
+      <w:proofErr w:type="spellStart"/>
       <w:r>
         <w:rPr>
           <w:rFonts w:hint="eastAsia"/>
         </w:rPr>
         <w:t>ngx_connection_t</w:t>
       </w:r>
+      <w:proofErr w:type="spellEnd"/>
       <w:r>
         <w:rPr>
           <w:rFonts w:hint="eastAsia"/>
@@ -612,12 +634,14 @@
       <w:pPr>
         <w:pStyle w:val="Heading2"/>
       </w:pPr>
+      <w:proofErr w:type="spellStart"/>
       <w:r>
         <w:rPr>
           <w:rFonts w:hint="eastAsia"/>
         </w:rPr>
         <w:t>ngx_connection_t</w:t>
       </w:r>
+      <w:proofErr w:type="spellEnd"/>
     </w:p>
     <w:p>
       <w:pPr>
@@ -682,7 +706,14 @@
         <w:rPr>
           <w:rFonts w:hint="eastAsia"/>
         </w:rPr>
-        <w:t>。这里</w:t>
+        <w:t>。</w:t>
+      </w:r>
+      <w:proofErr w:type="gramStart"/>
+      <w:r>
+        <w:rPr>
+          <w:rFonts w:hint="eastAsia"/>
+        </w:rPr>
+        <w:t>这里</w:t>
       </w:r>
       <w:r>
         <w:rPr>
@@ -696,6 +727,7 @@
         </w:rPr>
         <w:t>注</w:t>
       </w:r>
+      <w:proofErr w:type="gramEnd"/>
       <w:r>
         <w:rPr>
           <w:rFonts w:hint="eastAsia"/>
@@ -706,7 +738,21 @@
         <w:rPr>
           <w:rFonts w:hint="eastAsia"/>
         </w:rPr>
-        <w:t>对事件和回调函数的管理。</w:t>
+        <w:t>对事件和回</w:t>
+      </w:r>
+      <w:proofErr w:type="gramStart"/>
+      <w:r>
+        <w:rPr>
+          <w:rFonts w:hint="eastAsia"/>
+        </w:rPr>
+        <w:t>调函数</w:t>
+      </w:r>
+      <w:proofErr w:type="gramEnd"/>
+      <w:r>
+        <w:rPr>
+          <w:rFonts w:hint="eastAsia"/>
+        </w:rPr>
+        <w:t>的管理。</w:t>
       </w:r>
     </w:p>
     <w:p>
@@ -736,12 +782,14 @@
         </w:rPr>
         <w:t>文件描述符，等同于</w:t>
       </w:r>
+      <w:proofErr w:type="spellStart"/>
       <w:r>
         <w:rPr>
           <w:rFonts w:hint="eastAsia"/>
         </w:rPr>
         <w:t>fd</w:t>
       </w:r>
+      <w:proofErr w:type="spellEnd"/>
       <w:r>
         <w:rPr>
           <w:rFonts w:hint="eastAsia"/>
@@ -758,11 +806,19 @@
         </w:numPr>
         <w:ind w:firstLineChars="0"/>
       </w:pPr>
-      <w:r>
-        <w:rPr>
-          <w:rFonts w:hint="eastAsia"/>
-        </w:rPr>
-        <w:t>recv send</w:t>
+      <w:proofErr w:type="spellStart"/>
+      <w:r>
+        <w:rPr>
+          <w:rFonts w:hint="eastAsia"/>
+        </w:rPr>
+        <w:t>recv</w:t>
+      </w:r>
+      <w:proofErr w:type="spellEnd"/>
+      <w:r>
+        <w:rPr>
+          <w:rFonts w:hint="eastAsia"/>
+        </w:rPr>
+        <w:t xml:space="preserve"> send</w:t>
       </w:r>
     </w:p>
     <w:p>
@@ -786,8 +842,16 @@
         <w:rPr>
           <w:rFonts w:hint="eastAsia"/>
         </w:rPr>
-        <w:t>API recv</w:t>
-      </w:r>
+        <w:t xml:space="preserve">API </w:t>
+      </w:r>
+      <w:proofErr w:type="spellStart"/>
+      <w:r>
+        <w:rPr>
+          <w:rFonts w:hint="eastAsia"/>
+        </w:rPr>
+        <w:t>recv</w:t>
+      </w:r>
+      <w:proofErr w:type="spellEnd"/>
       <w:r>
         <w:rPr>
           <w:rFonts w:hint="eastAsia"/>
@@ -801,8 +865,21 @@
         <w:t>send</w:t>
       </w:r>
       <w:r>
-        <w:t>/write/writev/sendfile</w:t>
-      </w:r>
+        <w:t>/write/</w:t>
+      </w:r>
+      <w:proofErr w:type="spellStart"/>
+      <w:r>
+        <w:t>writev</w:t>
+      </w:r>
+      <w:proofErr w:type="spellEnd"/>
+      <w:r>
+        <w:t>/</w:t>
+      </w:r>
+      <w:proofErr w:type="spellStart"/>
+      <w:r>
+        <w:t>sendfile</w:t>
+      </w:r>
+      <w:proofErr w:type="spellEnd"/>
       <w:r>
         <w:rPr>
           <w:rFonts w:hint="eastAsia"/>
@@ -837,12 +914,14 @@
         </w:rPr>
         <w:t>反指向</w:t>
       </w:r>
+      <w:proofErr w:type="spellStart"/>
       <w:r>
         <w:rPr>
           <w:rFonts w:hint="eastAsia"/>
         </w:rPr>
         <w:t>ngx_listening_t</w:t>
       </w:r>
+      <w:proofErr w:type="spellEnd"/>
       <w:r>
         <w:rPr>
           <w:rFonts w:hint="eastAsia"/>
@@ -885,12 +964,14 @@
         </w:rPr>
         <w:t>指向相应的</w:t>
       </w:r>
+      <w:proofErr w:type="spellStart"/>
       <w:r>
         <w:rPr>
           <w:rFonts w:hint="eastAsia"/>
         </w:rPr>
         <w:t>ngx_listening_t</w:t>
       </w:r>
+      <w:proofErr w:type="spellEnd"/>
       <w:r>
         <w:rPr>
           <w:rFonts w:hint="eastAsia"/>
@@ -923,14 +1004,30 @@
         <w:rPr>
           <w:rFonts w:hint="eastAsia"/>
         </w:rPr>
-        <w:t>指向读事件</w:t>
-      </w:r>
-      <w:r>
-        <w:rPr>
-          <w:rFonts w:hint="eastAsia"/>
-        </w:rPr>
-        <w:t xml:space="preserve"> ngx_event_t</w:t>
-      </w:r>
+        <w:t>指向</w:t>
+      </w:r>
+      <w:proofErr w:type="gramStart"/>
+      <w:r>
+        <w:rPr>
+          <w:rFonts w:hint="eastAsia"/>
+        </w:rPr>
+        <w:t>读事件</w:t>
+      </w:r>
+      <w:proofErr w:type="gramEnd"/>
+      <w:r>
+        <w:rPr>
+          <w:rFonts w:hint="eastAsia"/>
+        </w:rPr>
+        <w:t xml:space="preserve"> </w:t>
+      </w:r>
+      <w:proofErr w:type="spellStart"/>
+      <w:r>
+        <w:rPr>
+          <w:rFonts w:hint="eastAsia"/>
+        </w:rPr>
+        <w:t>ngx_event_t</w:t>
+      </w:r>
+      <w:proofErr w:type="spellEnd"/>
       <w:r>
         <w:rPr>
           <w:rFonts w:hint="eastAsia"/>
@@ -969,8 +1066,16 @@
         <w:rPr>
           <w:rFonts w:hint="eastAsia"/>
         </w:rPr>
-        <w:t xml:space="preserve"> ngx_event_t</w:t>
-      </w:r>
+        <w:t xml:space="preserve"> </w:t>
+      </w:r>
+      <w:proofErr w:type="spellStart"/>
+      <w:r>
+        <w:rPr>
+          <w:rFonts w:hint="eastAsia"/>
+        </w:rPr>
+        <w:t>ngx_event_t</w:t>
+      </w:r>
+      <w:proofErr w:type="spellEnd"/>
       <w:r>
         <w:rPr>
           <w:rFonts w:hint="eastAsia"/>
@@ -982,12 +1087,14 @@
       <w:pPr>
         <w:pStyle w:val="Heading2"/>
       </w:pPr>
+      <w:proofErr w:type="spellStart"/>
       <w:r>
         <w:rPr>
           <w:rFonts w:hint="eastAsia"/>
         </w:rPr>
         <w:t>ngx_event_t</w:t>
       </w:r>
+      <w:proofErr w:type="spellEnd"/>
     </w:p>
     <w:p>
       <w:pPr>
@@ -1064,12 +1171,14 @@
         </w:rPr>
         <w:t>指向</w:t>
       </w:r>
+      <w:proofErr w:type="spellStart"/>
       <w:r>
         <w:rPr>
           <w:rFonts w:hint="eastAsia"/>
         </w:rPr>
         <w:t>ngx_connection_t</w:t>
       </w:r>
+      <w:proofErr w:type="spellEnd"/>
       <w:r>
         <w:rPr>
           <w:rFonts w:hint="eastAsia"/>
@@ -1337,12 +1446,14 @@
       <w:pPr>
         <w:pStyle w:val="Heading2"/>
       </w:pPr>
+      <w:proofErr w:type="spellStart"/>
       <w:r>
         <w:rPr>
           <w:rFonts w:hint="eastAsia"/>
         </w:rPr>
         <w:t>ngx_cycle_t</w:t>
       </w:r>
+      <w:proofErr w:type="spellEnd"/>
     </w:p>
     <w:p>
       <w:pPr>
@@ -1355,12 +1466,14 @@
         </w:rPr>
         <w:t>全局变量</w:t>
       </w:r>
+      <w:proofErr w:type="spellStart"/>
       <w:r>
         <w:rPr>
           <w:rFonts w:hint="eastAsia"/>
         </w:rPr>
         <w:t>ngx_cycle</w:t>
       </w:r>
+      <w:proofErr w:type="spellEnd"/>
       <w:r>
         <w:rPr>
           <w:rFonts w:hint="eastAsia"/>
@@ -1389,12 +1502,15 @@
         <w:pStyle w:val="BodyTextFirstIndent"/>
         <w:ind w:left="1140" w:firstLineChars="0" w:firstLine="0"/>
       </w:pPr>
+      <w:proofErr w:type="spellStart"/>
+      <w:proofErr w:type="gramStart"/>
       <w:r>
         <w:rPr>
           <w:rFonts w:hint="eastAsia"/>
         </w:rPr>
         <w:t>ngx_listening_t</w:t>
       </w:r>
+      <w:proofErr w:type="spellEnd"/>
       <w:r>
         <w:rPr>
           <w:rFonts w:hint="eastAsia"/>
@@ -1405,7 +1521,14 @@
         <w:rPr>
           <w:rFonts w:hint="eastAsia"/>
         </w:rPr>
-        <w:t>Listen Socket</w:t>
+        <w:t>Listen</w:t>
+      </w:r>
+      <w:proofErr w:type="gramEnd"/>
+      <w:r>
+        <w:rPr>
+          <w:rFonts w:hint="eastAsia"/>
+        </w:rPr>
+        <w:t xml:space="preserve"> Socket</w:t>
       </w:r>
       <w:r>
         <w:rPr>
@@ -1429,12 +1552,14 @@
         </w:numPr>
         <w:ind w:firstLineChars="0"/>
       </w:pPr>
+      <w:proofErr w:type="spellStart"/>
       <w:r>
         <w:rPr>
           <w:rFonts w:hint="eastAsia"/>
         </w:rPr>
         <w:t>connectons</w:t>
       </w:r>
+      <w:proofErr w:type="spellEnd"/>
     </w:p>
     <w:p>
       <w:pPr>
@@ -1447,12 +1572,14 @@
         </w:rPr>
         <w:t>预分配的</w:t>
       </w:r>
+      <w:proofErr w:type="spellStart"/>
       <w:r>
         <w:rPr>
           <w:rFonts w:hint="eastAsia"/>
         </w:rPr>
         <w:t>ngx_connection_t</w:t>
       </w:r>
+      <w:proofErr w:type="spellEnd"/>
       <w:r>
         <w:rPr>
           <w:rFonts w:hint="eastAsia"/>
@@ -1469,12 +1596,14 @@
         </w:numPr>
         <w:ind w:firstLineChars="0"/>
       </w:pPr>
+      <w:proofErr w:type="spellStart"/>
       <w:r>
         <w:rPr>
           <w:rFonts w:hint="eastAsia"/>
         </w:rPr>
         <w:t>read_events</w:t>
       </w:r>
+      <w:proofErr w:type="spellEnd"/>
     </w:p>
     <w:p>
       <w:pPr>
@@ -1487,12 +1616,14 @@
         </w:rPr>
         <w:t>预分配的可读事件</w:t>
       </w:r>
+      <w:proofErr w:type="spellStart"/>
       <w:r>
         <w:rPr>
           <w:rFonts w:hint="eastAsia"/>
         </w:rPr>
         <w:t>ngx_event_t</w:t>
       </w:r>
+      <w:proofErr w:type="spellEnd"/>
       <w:r>
         <w:rPr>
           <w:rFonts w:hint="eastAsia"/>
@@ -1509,12 +1640,14 @@
         </w:numPr>
         <w:ind w:firstLineChars="0"/>
       </w:pPr>
+      <w:proofErr w:type="spellStart"/>
       <w:r>
         <w:rPr>
           <w:rFonts w:hint="eastAsia"/>
         </w:rPr>
         <w:t>write_events</w:t>
       </w:r>
+      <w:proofErr w:type="spellEnd"/>
     </w:p>
     <w:p>
       <w:pPr>
@@ -1527,12 +1660,14 @@
         </w:rPr>
         <w:t>预分配的可写事件</w:t>
       </w:r>
+      <w:proofErr w:type="spellStart"/>
       <w:r>
         <w:rPr>
           <w:rFonts w:hint="eastAsia"/>
         </w:rPr>
         <w:t>ngx_event_t</w:t>
       </w:r>
+      <w:proofErr w:type="spellEnd"/>
       <w:r>
         <w:rPr>
           <w:rFonts w:hint="eastAsia"/>
@@ -1616,12 +1751,14 @@
         </w:rPr>
         <w:t>、</w:t>
       </w:r>
+      <w:proofErr w:type="spellStart"/>
       <w:r>
         <w:rPr>
           <w:rFonts w:hint="eastAsia"/>
         </w:rPr>
         <w:t>epoll</w:t>
       </w:r>
+      <w:proofErr w:type="spellEnd"/>
       <w:r>
         <w:rPr>
           <w:rFonts w:hint="eastAsia"/>
@@ -1640,23 +1777,33 @@
         </w:rPr>
         <w:t>是传统的模型，</w:t>
       </w:r>
+      <w:proofErr w:type="spellStart"/>
       <w:r>
         <w:rPr>
           <w:rFonts w:hint="eastAsia"/>
         </w:rPr>
         <w:t>epoll</w:t>
       </w:r>
+      <w:proofErr w:type="spellEnd"/>
       <w:r>
         <w:rPr>
           <w:rFonts w:hint="eastAsia"/>
         </w:rPr>
         <w:t>是</w:t>
       </w:r>
-      <w:r>
-        <w:rPr>
-          <w:rFonts w:hint="eastAsia"/>
-        </w:rPr>
-        <w:t>linux 2.6</w:t>
+      <w:proofErr w:type="spellStart"/>
+      <w:r>
+        <w:rPr>
+          <w:rFonts w:hint="eastAsia"/>
+        </w:rPr>
+        <w:t>linux</w:t>
+      </w:r>
+      <w:proofErr w:type="spellEnd"/>
+      <w:r>
+        <w:rPr>
+          <w:rFonts w:hint="eastAsia"/>
+        </w:rPr>
+        <w:t xml:space="preserve"> 2.6</w:t>
       </w:r>
       <w:r>
         <w:rPr>
@@ -1755,24 +1902,28 @@
         </w:rPr>
         <w:t>监听</w:t>
       </w:r>
+      <w:proofErr w:type="spellStart"/>
       <w:r>
         <w:rPr>
           <w:rFonts w:hint="eastAsia"/>
         </w:rPr>
         <w:t>ngx_event_t</w:t>
       </w:r>
+      <w:proofErr w:type="spellEnd"/>
       <w:r>
         <w:rPr>
           <w:rFonts w:hint="eastAsia"/>
         </w:rPr>
         <w:t>，</w:t>
       </w:r>
+      <w:proofErr w:type="spellStart"/>
       <w:r>
         <w:rPr>
           <w:rFonts w:hint="eastAsia"/>
         </w:rPr>
         <w:t>ngx_add_event</w:t>
       </w:r>
+      <w:proofErr w:type="spellEnd"/>
       <w:r>
         <w:rPr>
           <w:rFonts w:hint="eastAsia"/>
@@ -1801,30 +1952,42 @@
         <w:pStyle w:val="BodyTextFirstIndent"/>
         <w:ind w:left="1140" w:firstLineChars="0" w:firstLine="0"/>
       </w:pPr>
-      <w:r>
-        <w:rPr>
-          <w:rFonts w:hint="eastAsia"/>
-        </w:rPr>
-        <w:t>不监听</w:t>
-      </w:r>
+      <w:proofErr w:type="gramStart"/>
+      <w:r>
+        <w:rPr>
+          <w:rFonts w:hint="eastAsia"/>
+        </w:rPr>
+        <w:t>不</w:t>
+      </w:r>
+      <w:proofErr w:type="gramEnd"/>
+      <w:r>
+        <w:rPr>
+          <w:rFonts w:hint="eastAsia"/>
+        </w:rPr>
+        <w:t>监听</w:t>
+      </w:r>
+      <w:proofErr w:type="spellStart"/>
       <w:r>
         <w:rPr>
           <w:rFonts w:hint="eastAsia"/>
         </w:rPr>
         <w:t>ngx_event_t</w:t>
       </w:r>
+      <w:proofErr w:type="spellEnd"/>
       <w:r>
         <w:rPr>
           <w:rFonts w:hint="eastAsia"/>
         </w:rPr>
         <w:t>，</w:t>
       </w:r>
+      <w:proofErr w:type="spellStart"/>
       <w:r>
         <w:rPr>
           <w:rFonts w:hint="eastAsia"/>
         </w:rPr>
         <w:t>ngx_del_event</w:t>
       </w:r>
+      <w:proofErr w:type="spellEnd"/>
       <w:r>
         <w:rPr>
           <w:rFonts w:hint="eastAsia"/>
@@ -1897,12 +2060,14 @@
         </w:numPr>
         <w:ind w:firstLineChars="0"/>
       </w:pPr>
+      <w:proofErr w:type="spellStart"/>
       <w:r>
         <w:rPr>
           <w:rFonts w:hint="eastAsia"/>
         </w:rPr>
         <w:t>add_conn</w:t>
       </w:r>
+      <w:proofErr w:type="spellEnd"/>
     </w:p>
     <w:p>
       <w:pPr>
@@ -1915,12 +2080,14 @@
         </w:rPr>
         <w:t>监听</w:t>
       </w:r>
+      <w:proofErr w:type="spellStart"/>
       <w:r>
         <w:rPr>
           <w:rFonts w:hint="eastAsia"/>
         </w:rPr>
         <w:t>ngx_connection_t</w:t>
       </w:r>
+      <w:proofErr w:type="spellEnd"/>
       <w:r>
         <w:rPr>
           <w:rFonts w:hint="eastAsia"/>
@@ -1951,12 +2118,14 @@
         </w:rPr>
         <w:t>，</w:t>
       </w:r>
+      <w:proofErr w:type="spellStart"/>
       <w:r>
         <w:rPr>
           <w:rFonts w:hint="eastAsia"/>
         </w:rPr>
         <w:t>ngx_add_conn</w:t>
       </w:r>
+      <w:proofErr w:type="spellEnd"/>
       <w:r>
         <w:rPr>
           <w:rFonts w:hint="eastAsia"/>
@@ -1973,30 +2142,42 @@
         </w:numPr>
         <w:ind w:firstLineChars="0"/>
       </w:pPr>
+      <w:proofErr w:type="spellStart"/>
       <w:r>
         <w:rPr>
           <w:rFonts w:hint="eastAsia"/>
         </w:rPr>
         <w:t>del_conn</w:t>
       </w:r>
+      <w:proofErr w:type="spellEnd"/>
     </w:p>
     <w:p>
       <w:pPr>
         <w:pStyle w:val="BodyTextFirstIndent"/>
         <w:ind w:left="1140" w:firstLineChars="0" w:firstLine="0"/>
       </w:pPr>
-      <w:r>
-        <w:rPr>
-          <w:rFonts w:hint="eastAsia"/>
-        </w:rPr>
-        <w:t>不监听</w:t>
-      </w:r>
+      <w:proofErr w:type="gramStart"/>
+      <w:r>
+        <w:rPr>
+          <w:rFonts w:hint="eastAsia"/>
+        </w:rPr>
+        <w:t>不</w:t>
+      </w:r>
+      <w:proofErr w:type="gramEnd"/>
+      <w:r>
+        <w:rPr>
+          <w:rFonts w:hint="eastAsia"/>
+        </w:rPr>
+        <w:t>监听</w:t>
+      </w:r>
+      <w:proofErr w:type="spellStart"/>
       <w:r>
         <w:rPr>
           <w:rFonts w:hint="eastAsia"/>
         </w:rPr>
         <w:t>ngx_connection_t</w:t>
       </w:r>
+      <w:proofErr w:type="spellEnd"/>
       <w:r>
         <w:rPr>
           <w:rFonts w:hint="eastAsia"/>
@@ -2027,12 +2208,14 @@
         </w:rPr>
         <w:t>，</w:t>
       </w:r>
+      <w:proofErr w:type="spellStart"/>
       <w:r>
         <w:rPr>
           <w:rFonts w:hint="eastAsia"/>
         </w:rPr>
         <w:t>ngx_del_conn</w:t>
       </w:r>
+      <w:proofErr w:type="spellEnd"/>
       <w:r>
         <w:rPr>
           <w:rFonts w:hint="eastAsia"/>
@@ -2049,12 +2232,14 @@
         </w:numPr>
         <w:ind w:firstLineChars="0"/>
       </w:pPr>
+      <w:proofErr w:type="spellStart"/>
       <w:r>
         <w:rPr>
           <w:rFonts w:hint="eastAsia"/>
         </w:rPr>
         <w:t>process_events</w:t>
       </w:r>
+      <w:proofErr w:type="spellEnd"/>
     </w:p>
     <w:p>
       <w:pPr>
@@ -2067,12 +2252,14 @@
         </w:rPr>
         <w:t>等待事件发生，并调用</w:t>
       </w:r>
+      <w:proofErr w:type="spellStart"/>
       <w:r>
         <w:rPr>
           <w:rFonts w:hint="eastAsia"/>
         </w:rPr>
         <w:t>ngx_event_t</w:t>
       </w:r>
+      <w:proofErr w:type="spellEnd"/>
       <w:r>
         <w:rPr>
           <w:rFonts w:hint="eastAsia"/>
@@ -2089,20 +2276,30 @@
         <w:rPr>
           <w:rFonts w:hint="eastAsia"/>
         </w:rPr>
-        <w:t>处理回调函数</w:t>
-      </w:r>
+        <w:t>处理回</w:t>
+      </w:r>
+      <w:proofErr w:type="gramStart"/>
+      <w:r>
+        <w:rPr>
+          <w:rFonts w:hint="eastAsia"/>
+        </w:rPr>
+        <w:t>调函数</w:t>
+      </w:r>
+      <w:proofErr w:type="gramEnd"/>
       <w:r>
         <w:rPr>
           <w:rFonts w:hint="eastAsia"/>
         </w:rPr>
         <w:t>或把</w:t>
       </w:r>
+      <w:proofErr w:type="spellStart"/>
       <w:r>
         <w:rPr>
           <w:rFonts w:hint="eastAsia"/>
         </w:rPr>
         <w:t>ngx_event_t</w:t>
       </w:r>
+      <w:proofErr w:type="spellEnd"/>
       <w:r>
         <w:rPr>
           <w:rFonts w:hint="eastAsia"/>
@@ -2133,12 +2330,14 @@
         <w:pStyle w:val="BodyTextFirstIndent"/>
         <w:ind w:left="1140" w:firstLineChars="0" w:firstLine="0"/>
       </w:pPr>
+      <w:proofErr w:type="spellStart"/>
       <w:r>
         <w:rPr>
           <w:rFonts w:hint="eastAsia"/>
         </w:rPr>
         <w:t>ngx_process_events</w:t>
       </w:r>
+      <w:proofErr w:type="spellEnd"/>
       <w:r>
         <w:rPr>
           <w:rFonts w:hint="eastAsia"/>
@@ -2288,24 +2487,28 @@
         </w:rPr>
         <w:t>各个复用模型的接口实现由</w:t>
       </w:r>
+      <w:proofErr w:type="spellStart"/>
       <w:r>
         <w:rPr>
           <w:rFonts w:hint="eastAsia"/>
         </w:rPr>
         <w:t>ngx_module_t</w:t>
       </w:r>
+      <w:proofErr w:type="spellEnd"/>
       <w:r>
         <w:rPr>
           <w:rFonts w:hint="eastAsia"/>
         </w:rPr>
         <w:t>和</w:t>
       </w:r>
+      <w:proofErr w:type="spellStart"/>
       <w:r>
         <w:rPr>
           <w:rFonts w:hint="eastAsia"/>
         </w:rPr>
         <w:t>ngx_event_module_t.actions</w:t>
       </w:r>
+      <w:proofErr w:type="spellEnd"/>
       <w:r>
         <w:rPr>
           <w:rFonts w:hint="eastAsia"/>
@@ -2324,12 +2527,14 @@
         </w:rPr>
         <w:t>全局变更</w:t>
       </w:r>
+      <w:proofErr w:type="spellStart"/>
       <w:r>
         <w:rPr>
           <w:rFonts w:hint="eastAsia"/>
         </w:rPr>
         <w:t>ngx_event_actions</w:t>
       </w:r>
+      <w:proofErr w:type="spellEnd"/>
       <w:r>
         <w:rPr>
           <w:rFonts w:hint="eastAsia"/>
@@ -2414,24 +2619,28 @@
         </w:rPr>
         <w:t>模型还是</w:t>
       </w:r>
+      <w:proofErr w:type="spellStart"/>
       <w:r>
         <w:rPr>
           <w:rFonts w:hint="eastAsia"/>
         </w:rPr>
         <w:t>epoll</w:t>
       </w:r>
+      <w:proofErr w:type="spellEnd"/>
       <w:r>
         <w:rPr>
           <w:rFonts w:hint="eastAsia"/>
         </w:rPr>
         <w:t>模型，调用</w:t>
       </w:r>
+      <w:proofErr w:type="spellStart"/>
       <w:r>
         <w:rPr>
           <w:rFonts w:hint="eastAsia"/>
         </w:rPr>
         <w:t>ngx_event_actions</w:t>
       </w:r>
+      <w:proofErr w:type="spellEnd"/>
       <w:r>
         <w:rPr>
           <w:rFonts w:hint="eastAsia"/>
@@ -2443,6 +2652,7 @@
       <w:pPr>
         <w:pStyle w:val="Heading2"/>
       </w:pPr>
+      <w:proofErr w:type="gramStart"/>
       <w:r>
         <w:rPr>
           <w:rFonts w:hint="eastAsia"/>
@@ -2455,6 +2665,7 @@
         </w:rPr>
         <w:t>机制</w:t>
       </w:r>
+      <w:proofErr w:type="gramEnd"/>
     </w:p>
     <w:p>
       <w:pPr>
@@ -2775,7 +2986,21 @@
         <w:rPr>
           <w:rFonts w:hint="eastAsia"/>
         </w:rPr>
-        <w:t>调用者过程如下：</w:t>
+        <w:t>调用</w:t>
+      </w:r>
+      <w:proofErr w:type="gramStart"/>
+      <w:r>
+        <w:rPr>
+          <w:rFonts w:hint="eastAsia"/>
+        </w:rPr>
+        <w:t>者过程</w:t>
+      </w:r>
+      <w:proofErr w:type="gramEnd"/>
+      <w:r>
+        <w:rPr>
+          <w:rFonts w:hint="eastAsia"/>
+        </w:rPr>
+        <w:t>如下：</w:t>
       </w:r>
     </w:p>
     <w:p>
@@ -2986,18 +3211,22 @@
       <w:pPr>
         <w:pStyle w:val="Heading2"/>
       </w:pPr>
+      <w:proofErr w:type="spellStart"/>
+      <w:proofErr w:type="gramStart"/>
       <w:r>
         <w:rPr>
           <w:rFonts w:hint="eastAsia"/>
         </w:rPr>
         <w:t>epoll</w:t>
       </w:r>
+      <w:proofErr w:type="spellEnd"/>
       <w:r>
         <w:rPr>
           <w:rFonts w:hint="eastAsia"/>
         </w:rPr>
         <w:t>机制</w:t>
       </w:r>
+      <w:proofErr w:type="gramEnd"/>
     </w:p>
     <w:p>
       <w:pPr>
@@ -3022,48 +3251,56 @@
         </w:rPr>
         <w:t>的三个不足，</w:t>
       </w:r>
+      <w:proofErr w:type="spellStart"/>
       <w:r>
         <w:rPr>
           <w:rFonts w:hint="eastAsia"/>
         </w:rPr>
         <w:t>epoll</w:t>
       </w:r>
+      <w:proofErr w:type="spellEnd"/>
       <w:r>
         <w:rPr>
           <w:rFonts w:hint="eastAsia"/>
         </w:rPr>
         <w:t>机制作了改进，提供了三个接口函数：</w:t>
       </w:r>
+      <w:proofErr w:type="spellStart"/>
       <w:r>
         <w:rPr>
           <w:rFonts w:hint="eastAsia"/>
         </w:rPr>
         <w:t>epoll_create</w:t>
       </w:r>
+      <w:proofErr w:type="spellEnd"/>
       <w:r>
         <w:rPr>
           <w:rFonts w:hint="eastAsia"/>
         </w:rPr>
         <w:t>、</w:t>
       </w:r>
+      <w:proofErr w:type="spellStart"/>
       <w:r>
         <w:rPr>
           <w:rFonts w:hint="eastAsia"/>
         </w:rPr>
         <w:t>epoll_ctl</w:t>
       </w:r>
+      <w:proofErr w:type="spellEnd"/>
       <w:r>
         <w:rPr>
           <w:rFonts w:hint="eastAsia"/>
         </w:rPr>
         <w:t>、</w:t>
       </w:r>
+      <w:proofErr w:type="spellStart"/>
       <w:r>
         <w:rPr>
           <w:rFonts w:hint="eastAsia"/>
         </w:rPr>
         <w:t>epoll_wait</w:t>
       </w:r>
+      <w:proofErr w:type="spellEnd"/>
       <w:r>
         <w:rPr>
           <w:rFonts w:hint="eastAsia"/>
@@ -3086,12 +3323,14 @@
         </w:rPr>
         <w:t>调用</w:t>
       </w:r>
+      <w:proofErr w:type="spellStart"/>
       <w:r>
         <w:rPr>
           <w:rFonts w:hint="eastAsia"/>
         </w:rPr>
         <w:t>epoll_create</w:t>
       </w:r>
+      <w:proofErr w:type="spellEnd"/>
       <w:r>
         <w:rPr>
           <w:rFonts w:hint="eastAsia"/>
@@ -3126,12 +3365,14 @@
         </w:rPr>
         <w:t>调用</w:t>
       </w:r>
+      <w:proofErr w:type="spellStart"/>
       <w:r>
         <w:rPr>
           <w:rFonts w:hint="eastAsia"/>
         </w:rPr>
         <w:t>epoll_ctl</w:t>
       </w:r>
+      <w:proofErr w:type="spellEnd"/>
       <w:r>
         <w:rPr>
           <w:rFonts w:hint="eastAsia"/>
@@ -3334,12 +3575,14 @@
         </w:rPr>
         <w:t>调用</w:t>
       </w:r>
+      <w:proofErr w:type="spellStart"/>
       <w:r>
         <w:rPr>
           <w:rFonts w:hint="eastAsia"/>
         </w:rPr>
         <w:t>epoll_wait</w:t>
       </w:r>
+      <w:proofErr w:type="spellEnd"/>
     </w:p>
     <w:p>
       <w:pPr>
@@ -3490,7 +3733,21 @@
         <w:rPr>
           <w:rFonts w:hint="eastAsia"/>
         </w:rPr>
-        <w:t>中断处理函数调用回调函数，将文件描述符放入</w:t>
+        <w:t>中断处理函数</w:t>
+      </w:r>
+      <w:proofErr w:type="gramStart"/>
+      <w:r>
+        <w:rPr>
+          <w:rFonts w:hint="eastAsia"/>
+        </w:rPr>
+        <w:t>调用回调函</w:t>
+      </w:r>
+      <w:proofErr w:type="gramEnd"/>
+      <w:r>
+        <w:rPr>
+          <w:rFonts w:hint="eastAsia"/>
+        </w:rPr>
+        <w:t>数，将文件描述符放入</w:t>
       </w:r>
       <w:r>
         <w:rPr>
@@ -3550,12 +3807,14 @@
         </w:rPr>
         <w:t>从</w:t>
       </w:r>
+      <w:proofErr w:type="spellStart"/>
       <w:r>
         <w:rPr>
           <w:rFonts w:hint="eastAsia"/>
         </w:rPr>
         <w:t>epoll_wait</w:t>
       </w:r>
+      <w:proofErr w:type="spellEnd"/>
       <w:r>
         <w:rPr>
           <w:rFonts w:hint="eastAsia"/>
@@ -3596,24 +3855,28 @@
         </w:rPr>
         <w:t>中得到文件描述符和用户参数，从用户参数可又得到</w:t>
       </w:r>
+      <w:proofErr w:type="spellStart"/>
       <w:r>
         <w:rPr>
           <w:rFonts w:hint="eastAsia"/>
         </w:rPr>
         <w:t>ngx_event_t</w:t>
       </w:r>
+      <w:proofErr w:type="spellEnd"/>
       <w:r>
         <w:rPr>
           <w:rFonts w:hint="eastAsia"/>
         </w:rPr>
         <w:t>以及</w:t>
       </w:r>
+      <w:proofErr w:type="spellStart"/>
       <w:r>
         <w:rPr>
           <w:rFonts w:hint="eastAsia"/>
         </w:rPr>
         <w:t>ngx_connection_t</w:t>
       </w:r>
+      <w:proofErr w:type="spellEnd"/>
       <w:r>
         <w:rPr>
           <w:rFonts w:hint="eastAsia"/>
@@ -3696,7 +3959,21 @@
         <w:rPr>
           <w:rFonts w:hint="eastAsia"/>
         </w:rPr>
-        <w:t>也不需要重复地将进程放入各个文件描述符的等待队列然后删除（解决了</w:t>
+        <w:t>也不需要重复地</w:t>
+      </w:r>
+      <w:proofErr w:type="gramStart"/>
+      <w:r>
+        <w:rPr>
+          <w:rFonts w:hint="eastAsia"/>
+        </w:rPr>
+        <w:t>将进程</w:t>
+      </w:r>
+      <w:proofErr w:type="gramEnd"/>
+      <w:r>
+        <w:rPr>
+          <w:rFonts w:hint="eastAsia"/>
+        </w:rPr>
+        <w:t>放入各个文件描述符的等待队列然后删除（解决了</w:t>
       </w:r>
       <w:r>
         <w:rPr>
@@ -3722,12 +3999,14 @@
         <w:pStyle w:val="BodyTextFirstIndent"/>
         <w:ind w:firstLine="420"/>
       </w:pPr>
+      <w:proofErr w:type="spellStart"/>
       <w:r>
         <w:rPr>
           <w:rFonts w:hint="eastAsia"/>
         </w:rPr>
         <w:t>epoll_wait</w:t>
       </w:r>
+      <w:proofErr w:type="spellEnd"/>
       <w:r>
         <w:rPr>
           <w:rFonts w:hint="eastAsia"/>
@@ -3790,8 +4069,16 @@
         <w:rPr>
           <w:rFonts w:hint="eastAsia"/>
         </w:rPr>
-        <w:t>API gettimeofday</w:t>
-      </w:r>
+        <w:t xml:space="preserve">API </w:t>
+      </w:r>
+      <w:proofErr w:type="spellStart"/>
+      <w:r>
+        <w:rPr>
+          <w:rFonts w:hint="eastAsia"/>
+        </w:rPr>
+        <w:t>gettimeofday</w:t>
+      </w:r>
+      <w:proofErr w:type="spellEnd"/>
       <w:r>
         <w:rPr>
           <w:rFonts w:hint="eastAsia"/>
@@ -3810,12 +4097,14 @@
         </w:rPr>
         <w:t>努力避免频繁调用</w:t>
       </w:r>
+      <w:proofErr w:type="spellStart"/>
       <w:r>
         <w:rPr>
           <w:rFonts w:hint="eastAsia"/>
         </w:rPr>
         <w:t>gettimeofday</w:t>
       </w:r>
+      <w:proofErr w:type="spellEnd"/>
       <w:r>
         <w:rPr>
           <w:rFonts w:hint="eastAsia"/>
@@ -3870,12 +4159,14 @@
         </w:rPr>
         <w:t>、</w:t>
       </w:r>
+      <w:proofErr w:type="spellStart"/>
       <w:r>
         <w:rPr>
           <w:rFonts w:hint="eastAsia"/>
         </w:rPr>
         <w:t>epoll_wait</w:t>
       </w:r>
+      <w:proofErr w:type="spellEnd"/>
       <w:r>
         <w:rPr>
           <w:rFonts w:hint="eastAsia"/>
@@ -3894,12 +4185,14 @@
         </w:rPr>
         <w:t>调用</w:t>
       </w:r>
+      <w:proofErr w:type="spellStart"/>
       <w:r>
         <w:rPr>
           <w:rFonts w:hint="eastAsia"/>
         </w:rPr>
         <w:t>gettimeofday</w:t>
       </w:r>
+      <w:proofErr w:type="spellEnd"/>
       <w:r>
         <w:rPr>
           <w:rFonts w:hint="eastAsia"/>
@@ -3918,12 +4211,14 @@
         </w:rPr>
         <w:t>并将获得的时间值保存到全局变量</w:t>
       </w:r>
+      <w:proofErr w:type="spellStart"/>
       <w:r>
         <w:rPr>
           <w:rFonts w:hint="eastAsia"/>
         </w:rPr>
         <w:t>ngx_cached_time</w:t>
       </w:r>
+      <w:proofErr w:type="spellEnd"/>
       <w:r>
         <w:rPr>
           <w:rFonts w:hint="eastAsia"/>
@@ -3936,12 +4231,14 @@
         </w:rPr>
         <w:t>读</w:t>
       </w:r>
+      <w:proofErr w:type="spellStart"/>
       <w:r>
         <w:rPr>
           <w:rFonts w:hint="eastAsia"/>
         </w:rPr>
         <w:t>ngx_cached_time</w:t>
       </w:r>
+      <w:proofErr w:type="spellEnd"/>
       <w:r>
         <w:rPr>
           <w:rFonts w:hint="eastAsia"/>
@@ -4119,12 +4416,14 @@
         </w:rPr>
         <w:t>全局变量</w:t>
       </w:r>
+      <w:proofErr w:type="spellStart"/>
       <w:r>
         <w:rPr>
           <w:rFonts w:hint="eastAsia"/>
         </w:rPr>
         <w:t>ngx_event_timer_rbtree</w:t>
       </w:r>
+      <w:proofErr w:type="spellEnd"/>
       <w:r>
         <w:rPr>
           <w:rFonts w:hint="eastAsia"/>
@@ -4149,12 +4448,14 @@
         </w:rPr>
         <w:t>件</w:t>
       </w:r>
+      <w:proofErr w:type="spellStart"/>
       <w:r>
         <w:rPr>
           <w:rFonts w:hint="eastAsia"/>
         </w:rPr>
         <w:t>ngx_event_t</w:t>
       </w:r>
+      <w:proofErr w:type="spellEnd"/>
       <w:r>
         <w:rPr>
           <w:rFonts w:hint="eastAsia"/>
@@ -4171,6 +4472,7 @@
         </w:numPr>
         <w:ind w:firstLineChars="0"/>
       </w:pPr>
+      <w:proofErr w:type="spellStart"/>
       <w:r>
         <w:rPr>
           <w:rFonts w:hint="eastAsia"/>
@@ -4183,6 +4485,7 @@
         </w:rPr>
         <w:t>imedout</w:t>
       </w:r>
+      <w:proofErr w:type="spellEnd"/>
     </w:p>
     <w:p>
       <w:pPr>
@@ -4211,12 +4514,14 @@
         </w:numPr>
         <w:ind w:firstLineChars="0"/>
       </w:pPr>
+      <w:proofErr w:type="spellStart"/>
       <w:r>
         <w:rPr>
           <w:rFonts w:hint="eastAsia"/>
         </w:rPr>
         <w:t>timer_set</w:t>
       </w:r>
+      <w:proofErr w:type="spellEnd"/>
     </w:p>
     <w:p>
       <w:pPr>
@@ -4263,12 +4568,14 @@
         </w:rPr>
         <w:t>红黑树结点，将</w:t>
       </w:r>
+      <w:proofErr w:type="spellStart"/>
       <w:r>
         <w:rPr>
           <w:rFonts w:hint="eastAsia"/>
         </w:rPr>
         <w:t>ngx_event_t</w:t>
       </w:r>
+      <w:proofErr w:type="spellEnd"/>
       <w:r>
         <w:rPr>
           <w:rFonts w:hint="eastAsia"/>
@@ -4281,24 +4588,28 @@
         </w:rPr>
         <w:t>已知它的指针可以用</w:t>
       </w:r>
+      <w:proofErr w:type="spellStart"/>
       <w:r>
         <w:rPr>
           <w:rFonts w:hint="eastAsia"/>
         </w:rPr>
         <w:t>offsetof</w:t>
       </w:r>
+      <w:proofErr w:type="spellEnd"/>
       <w:r>
         <w:rPr>
           <w:rFonts w:hint="eastAsia"/>
         </w:rPr>
         <w:t>来算出</w:t>
       </w:r>
+      <w:proofErr w:type="spellStart"/>
       <w:r>
         <w:rPr>
           <w:rFonts w:hint="eastAsia"/>
         </w:rPr>
         <w:t>ngx_event_t</w:t>
       </w:r>
+      <w:proofErr w:type="spellEnd"/>
       <w:r>
         <w:rPr>
           <w:rFonts w:hint="eastAsia"/>
@@ -4393,12 +4704,14 @@
         </w:rPr>
         <w:t>或</w:t>
       </w:r>
+      <w:proofErr w:type="spellStart"/>
       <w:r>
         <w:rPr>
           <w:rFonts w:hint="eastAsia"/>
         </w:rPr>
         <w:t>epoll_wait</w:t>
       </w:r>
+      <w:proofErr w:type="spellEnd"/>
       <w:r>
         <w:rPr>
           <w:rFonts w:hint="eastAsia"/>
@@ -4423,12 +4736,14 @@
         </w:rPr>
         <w:t>或</w:t>
       </w:r>
+      <w:proofErr w:type="spellStart"/>
       <w:r>
         <w:rPr>
           <w:rFonts w:hint="eastAsia"/>
         </w:rPr>
         <w:t>epoll_wait</w:t>
       </w:r>
+      <w:proofErr w:type="spellEnd"/>
       <w:r>
         <w:rPr>
           <w:rFonts w:hint="eastAsia"/>
@@ -4471,36 +4786,42 @@
         </w:rPr>
         <w:t>调用</w:t>
       </w:r>
+      <w:proofErr w:type="spellStart"/>
       <w:r>
         <w:rPr>
           <w:rFonts w:hint="eastAsia"/>
         </w:rPr>
         <w:t>gettimeofday</w:t>
       </w:r>
+      <w:proofErr w:type="spellEnd"/>
       <w:r>
         <w:rPr>
           <w:rFonts w:hint="eastAsia"/>
         </w:rPr>
         <w:t>更新</w:t>
       </w:r>
+      <w:proofErr w:type="spellStart"/>
       <w:r>
         <w:rPr>
           <w:rFonts w:hint="eastAsia"/>
         </w:rPr>
         <w:t>ngx_cached_time</w:t>
       </w:r>
+      <w:proofErr w:type="spellEnd"/>
       <w:r>
         <w:rPr>
           <w:rFonts w:hint="eastAsia"/>
         </w:rPr>
         <w:t>。如果当前时间</w:t>
       </w:r>
+      <w:proofErr w:type="spellStart"/>
       <w:r>
         <w:rPr>
           <w:rFonts w:hint="eastAsia"/>
         </w:rPr>
         <w:t>ngx_cached_time</w:t>
       </w:r>
+      <w:proofErr w:type="spellEnd"/>
       <w:r>
         <w:rPr>
           <w:rFonts w:hint="eastAsia"/>
@@ -4531,12 +4852,14 @@
         <w:pStyle w:val="BodyTextFirstIndent"/>
         <w:ind w:firstLine="420"/>
       </w:pPr>
+      <w:proofErr w:type="gramStart"/>
       <w:r>
         <w:rPr>
           <w:rFonts w:hint="eastAsia"/>
         </w:rPr>
         <w:t>当事件</w:t>
       </w:r>
+      <w:proofErr w:type="gramEnd"/>
       <w:r>
         <w:rPr>
           <w:rFonts w:hint="eastAsia"/>
@@ -4567,12 +4890,14 @@
         </w:rPr>
         <w:t>或</w:t>
       </w:r>
+      <w:proofErr w:type="spellStart"/>
       <w:r>
         <w:rPr>
           <w:rFonts w:hint="eastAsia"/>
         </w:rPr>
         <w:t>epoll_wait</w:t>
       </w:r>
+      <w:proofErr w:type="spellEnd"/>
       <w:r>
         <w:rPr>
           <w:rFonts w:hint="eastAsia"/>
@@ -4603,12 +4928,14 @@
         </w:rPr>
         <w:t>导致频繁调用</w:t>
       </w:r>
+      <w:proofErr w:type="spellStart"/>
       <w:r>
         <w:rPr>
           <w:rFonts w:hint="eastAsia"/>
         </w:rPr>
         <w:t>gettimeofday</w:t>
       </w:r>
+      <w:proofErr w:type="spellEnd"/>
       <w:r>
         <w:rPr>
           <w:rFonts w:hint="eastAsia"/>
@@ -4740,12 +5067,14 @@
         </w:rPr>
         <w:t>或</w:t>
       </w:r>
+      <w:proofErr w:type="spellStart"/>
       <w:r>
         <w:rPr>
           <w:rFonts w:hint="eastAsia"/>
         </w:rPr>
         <w:t>epoll_wait</w:t>
       </w:r>
+      <w:proofErr w:type="spellEnd"/>
       <w:r>
         <w:rPr>
           <w:rFonts w:hint="eastAsia"/>
@@ -4776,36 +5105,42 @@
         </w:rPr>
         <w:t>或</w:t>
       </w:r>
+      <w:proofErr w:type="spellStart"/>
       <w:r>
         <w:rPr>
           <w:rFonts w:hint="eastAsia"/>
         </w:rPr>
         <w:t>epoll_wait</w:t>
       </w:r>
+      <w:proofErr w:type="spellEnd"/>
       <w:r>
         <w:rPr>
           <w:rFonts w:hint="eastAsia"/>
         </w:rPr>
         <w:t>因事件发生而返回后，不调用</w:t>
       </w:r>
+      <w:proofErr w:type="spellStart"/>
       <w:r>
         <w:rPr>
           <w:rFonts w:hint="eastAsia"/>
         </w:rPr>
         <w:t>gettimeofday</w:t>
       </w:r>
+      <w:proofErr w:type="spellEnd"/>
       <w:r>
         <w:rPr>
           <w:rFonts w:hint="eastAsia"/>
         </w:rPr>
         <w:t>更新</w:t>
       </w:r>
+      <w:proofErr w:type="spellStart"/>
       <w:r>
         <w:rPr>
           <w:rFonts w:hint="eastAsia"/>
         </w:rPr>
         <w:t>ngx_cached_time</w:t>
       </w:r>
+      <w:proofErr w:type="spellEnd"/>
       <w:r>
         <w:rPr>
           <w:rFonts w:hint="eastAsia"/>
@@ -4836,12 +5171,14 @@
         </w:rPr>
         <w:t>或</w:t>
       </w:r>
+      <w:proofErr w:type="spellStart"/>
       <w:r>
         <w:rPr>
           <w:rFonts w:hint="eastAsia"/>
         </w:rPr>
         <w:t>epoll_wait</w:t>
       </w:r>
+      <w:proofErr w:type="spellEnd"/>
       <w:r>
         <w:rPr>
           <w:rFonts w:hint="eastAsia"/>
@@ -4896,24 +5233,28 @@
         </w:rPr>
         <w:t>调用</w:t>
       </w:r>
+      <w:proofErr w:type="spellStart"/>
       <w:r>
         <w:rPr>
           <w:rFonts w:hint="eastAsia"/>
         </w:rPr>
         <w:t>gettimeofday</w:t>
       </w:r>
+      <w:proofErr w:type="spellEnd"/>
       <w:r>
         <w:rPr>
           <w:rFonts w:hint="eastAsia"/>
         </w:rPr>
         <w:t>更新</w:t>
       </w:r>
+      <w:proofErr w:type="spellStart"/>
       <w:r>
         <w:rPr>
           <w:rFonts w:hint="eastAsia"/>
         </w:rPr>
         <w:t>ngx_cached_time</w:t>
       </w:r>
+      <w:proofErr w:type="spellEnd"/>
       <w:r>
         <w:rPr>
           <w:rFonts w:hint="eastAsia"/>
@@ -4926,12 +5267,14 @@
         </w:rPr>
         <w:t>当前时间</w:t>
       </w:r>
+      <w:proofErr w:type="spellStart"/>
       <w:r>
         <w:rPr>
           <w:rFonts w:hint="eastAsia"/>
         </w:rPr>
         <w:t>ngx_cached_time</w:t>
       </w:r>
+      <w:proofErr w:type="spellEnd"/>
       <w:r>
         <w:rPr>
           <w:rFonts w:hint="eastAsia"/>
@@ -5027,7 +5370,21 @@
         <w:rPr>
           <w:rFonts w:hint="eastAsia"/>
         </w:rPr>
-        <w:t>红黑树没有结点，则结束扫描。</w:t>
+        <w:t>红黑树没有结点，</w:t>
+      </w:r>
+      <w:proofErr w:type="gramStart"/>
+      <w:r>
+        <w:rPr>
+          <w:rFonts w:hint="eastAsia"/>
+        </w:rPr>
+        <w:t>则结束</w:t>
+      </w:r>
+      <w:proofErr w:type="gramEnd"/>
+      <w:r>
+        <w:rPr>
+          <w:rFonts w:hint="eastAsia"/>
+        </w:rPr>
+        <w:t>扫描。</w:t>
       </w:r>
     </w:p>
     <w:p>
@@ -5055,7 +5412,21 @@
         <w:rPr>
           <w:rFonts w:hint="eastAsia"/>
         </w:rPr>
-        <w:t>没有超时，则结束扫描。</w:t>
+        <w:t>没有超时，</w:t>
+      </w:r>
+      <w:proofErr w:type="gramStart"/>
+      <w:r>
+        <w:rPr>
+          <w:rFonts w:hint="eastAsia"/>
+        </w:rPr>
+        <w:t>则结束</w:t>
+      </w:r>
+      <w:proofErr w:type="gramEnd"/>
+      <w:r>
+        <w:rPr>
+          <w:rFonts w:hint="eastAsia"/>
+        </w:rPr>
+        <w:t>扫描。</w:t>
       </w:r>
     </w:p>
     <w:p>
@@ -5071,7 +5442,21 @@
         <w:rPr>
           <w:rFonts w:hint="eastAsia"/>
         </w:rPr>
-        <w:t>如果最左结点超时，则把它从红黑树中删除，并调用回调处理函数。</w:t>
+        <w:t>如果最左结点超时，则把它从红黑树中删除，并</w:t>
+      </w:r>
+      <w:proofErr w:type="gramStart"/>
+      <w:r>
+        <w:rPr>
+          <w:rFonts w:hint="eastAsia"/>
+        </w:rPr>
+        <w:t>调用回</w:t>
+      </w:r>
+      <w:proofErr w:type="gramEnd"/>
+      <w:r>
+        <w:rPr>
+          <w:rFonts w:hint="eastAsia"/>
+        </w:rPr>
+        <w:t>调处理函数。</w:t>
       </w:r>
     </w:p>
     <w:p>
@@ -5172,48 +5557,56 @@
         </w:rPr>
         <w:t>或</w:t>
       </w:r>
+      <w:proofErr w:type="spellStart"/>
       <w:r>
         <w:rPr>
           <w:rFonts w:hint="eastAsia"/>
         </w:rPr>
         <w:t>epoll_wait</w:t>
       </w:r>
+      <w:proofErr w:type="spellEnd"/>
       <w:r>
         <w:rPr>
           <w:rFonts w:hint="eastAsia"/>
         </w:rPr>
         <w:t>收到事件后，可以把事件</w:t>
       </w:r>
+      <w:proofErr w:type="spellStart"/>
       <w:r>
         <w:rPr>
           <w:rFonts w:hint="eastAsia"/>
         </w:rPr>
         <w:t>ngx_event_t</w:t>
       </w:r>
+      <w:proofErr w:type="spellEnd"/>
       <w:r>
         <w:rPr>
           <w:rFonts w:hint="eastAsia"/>
         </w:rPr>
         <w:t>先挂入</w:t>
       </w:r>
+      <w:proofErr w:type="spellStart"/>
       <w:r>
         <w:rPr>
           <w:rFonts w:hint="eastAsia"/>
         </w:rPr>
         <w:t>ngx_posted_accept_events</w:t>
       </w:r>
+      <w:proofErr w:type="spellEnd"/>
       <w:r>
         <w:rPr>
           <w:rFonts w:hint="eastAsia"/>
         </w:rPr>
         <w:t>和</w:t>
       </w:r>
+      <w:proofErr w:type="spellStart"/>
       <w:r>
         <w:rPr>
           <w:rFonts w:hint="eastAsia"/>
         </w:rPr>
         <w:t>ngx_posted_events</w:t>
       </w:r>
+      <w:proofErr w:type="spellEnd"/>
       <w:r>
         <w:rPr>
           <w:rFonts w:hint="eastAsia"/>
@@ -5232,24 +5625,36 @@
         </w:rPr>
         <w:t>顾名思义，</w:t>
       </w:r>
+      <w:proofErr w:type="spellStart"/>
       <w:r>
         <w:rPr>
           <w:rFonts w:hint="eastAsia"/>
         </w:rPr>
         <w:t>ngx_posted_accept_events</w:t>
       </w:r>
-      <w:r>
-        <w:rPr>
-          <w:rFonts w:hint="eastAsia"/>
-        </w:rPr>
-        <w:t>挂可接受事件，</w:t>
-      </w:r>
+      <w:proofErr w:type="spellEnd"/>
+      <w:proofErr w:type="gramStart"/>
+      <w:r>
+        <w:rPr>
+          <w:rFonts w:hint="eastAsia"/>
+        </w:rPr>
+        <w:t>挂可接受</w:t>
+      </w:r>
+      <w:proofErr w:type="gramEnd"/>
+      <w:r>
+        <w:rPr>
+          <w:rFonts w:hint="eastAsia"/>
+        </w:rPr>
+        <w:t>事件，</w:t>
+      </w:r>
+      <w:proofErr w:type="spellStart"/>
       <w:r>
         <w:rPr>
           <w:rFonts w:hint="eastAsia"/>
         </w:rPr>
         <w:t>ngx_posted_events</w:t>
       </w:r>
+      <w:proofErr w:type="spellEnd"/>
       <w:r>
         <w:rPr>
           <w:rFonts w:hint="eastAsia"/>
@@ -5268,24 +5673,28 @@
         </w:rPr>
         <w:t>事件全收下后，先处理</w:t>
       </w:r>
+      <w:proofErr w:type="spellStart"/>
       <w:r>
         <w:rPr>
           <w:rFonts w:hint="eastAsia"/>
         </w:rPr>
         <w:t>ngx_posted_accept_events</w:t>
       </w:r>
+      <w:proofErr w:type="spellEnd"/>
       <w:r>
         <w:rPr>
           <w:rFonts w:hint="eastAsia"/>
         </w:rPr>
         <w:t>队列中的事件，再处理超时，最后处理</w:t>
       </w:r>
+      <w:proofErr w:type="spellStart"/>
       <w:r>
         <w:rPr>
           <w:rFonts w:hint="eastAsia"/>
         </w:rPr>
         <w:t>ngx_posted_events</w:t>
       </w:r>
+      <w:proofErr w:type="spellEnd"/>
       <w:r>
         <w:rPr>
           <w:rFonts w:hint="eastAsia"/>
@@ -5401,12 +5810,14 @@
         </w:rPr>
         <w:t>指令，创建</w:t>
       </w:r>
+      <w:proofErr w:type="spellStart"/>
       <w:r>
         <w:rPr>
           <w:rFonts w:hint="eastAsia"/>
         </w:rPr>
         <w:t>ngx_listening_t</w:t>
       </w:r>
+      <w:proofErr w:type="spellEnd"/>
       <w:r>
         <w:rPr>
           <w:rFonts w:hint="eastAsia"/>
@@ -5429,36 +5840,42 @@
         </w:rPr>
         <w:t>创建</w:t>
       </w:r>
+      <w:proofErr w:type="spellStart"/>
       <w:r>
         <w:rPr>
           <w:rFonts w:hint="eastAsia"/>
         </w:rPr>
         <w:t>ngx_listening_t</w:t>
       </w:r>
+      <w:proofErr w:type="spellEnd"/>
       <w:r>
         <w:rPr>
           <w:rFonts w:hint="eastAsia"/>
         </w:rPr>
         <w:t>对应的</w:t>
       </w:r>
+      <w:proofErr w:type="spellStart"/>
       <w:r>
         <w:rPr>
           <w:rFonts w:hint="eastAsia"/>
         </w:rPr>
         <w:t>ngx_connection_t</w:t>
       </w:r>
+      <w:proofErr w:type="spellEnd"/>
       <w:r>
         <w:rPr>
           <w:rFonts w:hint="eastAsia"/>
         </w:rPr>
         <w:t>和读（接受）写事件</w:t>
       </w:r>
+      <w:proofErr w:type="spellStart"/>
       <w:r>
         <w:rPr>
           <w:rFonts w:hint="eastAsia"/>
         </w:rPr>
         <w:t>ngx_event_t</w:t>
       </w:r>
+      <w:proofErr w:type="spellEnd"/>
       <w:r>
         <w:rPr>
           <w:rFonts w:hint="eastAsia"/>
@@ -5481,24 +5898,28 @@
         </w:rPr>
         <w:t>设置</w:t>
       </w:r>
+      <w:proofErr w:type="spellStart"/>
       <w:r>
         <w:rPr>
           <w:rFonts w:hint="eastAsia"/>
         </w:rPr>
         <w:t>ngx_listening_t</w:t>
       </w:r>
+      <w:proofErr w:type="spellEnd"/>
       <w:r>
         <w:rPr>
           <w:rFonts w:hint="eastAsia"/>
         </w:rPr>
         <w:t>的回调处理函数为</w:t>
       </w:r>
+      <w:proofErr w:type="spellStart"/>
       <w:r>
         <w:rPr>
           <w:rFonts w:hint="eastAsia"/>
         </w:rPr>
         <w:t>ngx_http_init_connection</w:t>
       </w:r>
+      <w:proofErr w:type="spellEnd"/>
       <w:r>
         <w:rPr>
           <w:rFonts w:hint="eastAsia"/>
@@ -5521,12 +5942,14 @@
         </w:rPr>
         <w:t>设置读（接受）事件的回调处理函数为</w:t>
       </w:r>
+      <w:proofErr w:type="spellStart"/>
       <w:r>
         <w:rPr>
           <w:rFonts w:hint="eastAsia"/>
         </w:rPr>
         <w:t>ngx_event_accept</w:t>
       </w:r>
+      <w:proofErr w:type="spellEnd"/>
       <w:r>
         <w:rPr>
           <w:rFonts w:hint="eastAsia"/>
@@ -5571,8 +5994,16 @@
         <w:rPr>
           <w:rFonts w:hint="eastAsia"/>
         </w:rPr>
-        <w:t xml:space="preserve"> epoll_wait</w:t>
-      </w:r>
+        <w:t xml:space="preserve"> </w:t>
+      </w:r>
+      <w:proofErr w:type="spellStart"/>
+      <w:r>
+        <w:rPr>
+          <w:rFonts w:hint="eastAsia"/>
+        </w:rPr>
+        <w:t>epoll_wait</w:t>
+      </w:r>
+      <w:proofErr w:type="spellEnd"/>
       <w:r>
         <w:rPr>
           <w:rFonts w:hint="eastAsia"/>
@@ -5601,11 +6032,19 @@
         </w:rPr>
         <w:t>访问（如：</w:t>
       </w:r>
-      <w:r>
-        <w:rPr>
-          <w:rFonts w:hint="eastAsia"/>
-        </w:rPr>
-        <w:t xml:space="preserve">wget </w:t>
+      <w:proofErr w:type="spellStart"/>
+      <w:r>
+        <w:rPr>
+          <w:rFonts w:hint="eastAsia"/>
+        </w:rPr>
+        <w:t>wget</w:t>
+      </w:r>
+      <w:proofErr w:type="spellEnd"/>
+      <w:r>
+        <w:rPr>
+          <w:rFonts w:hint="eastAsia"/>
+        </w:rPr>
+        <w:t xml:space="preserve"> </w:t>
       </w:r>
       <w:hyperlink r:id="rId12" w:history="1">
         <w:r>
@@ -5648,14 +6087,30 @@
         <w:rPr>
           <w:rFonts w:hint="eastAsia"/>
         </w:rPr>
-        <w:t>访问的连接请求报文到达），调用回调处理函数</w:t>
-      </w:r>
+        <w:t>访问的连接请求报文到达），</w:t>
+      </w:r>
+      <w:proofErr w:type="gramStart"/>
+      <w:r>
+        <w:rPr>
+          <w:rFonts w:hint="eastAsia"/>
+        </w:rPr>
+        <w:t>调用回</w:t>
+      </w:r>
+      <w:proofErr w:type="gramEnd"/>
+      <w:r>
+        <w:rPr>
+          <w:rFonts w:hint="eastAsia"/>
+        </w:rPr>
+        <w:t>调处理函数</w:t>
+      </w:r>
+      <w:proofErr w:type="spellStart"/>
       <w:r>
         <w:rPr>
           <w:rFonts w:hint="eastAsia"/>
         </w:rPr>
         <w:t>ngx_event_accept</w:t>
       </w:r>
+      <w:proofErr w:type="spellEnd"/>
       <w:r>
         <w:rPr>
           <w:rFonts w:hint="eastAsia"/>
@@ -5672,36 +6127,42 @@
         </w:numPr>
         <w:ind w:firstLineChars="0"/>
       </w:pPr>
+      <w:proofErr w:type="spellStart"/>
       <w:r>
         <w:rPr>
           <w:rFonts w:hint="eastAsia"/>
         </w:rPr>
         <w:t>ngx_event_accept</w:t>
       </w:r>
+      <w:proofErr w:type="spellEnd"/>
       <w:r>
         <w:rPr>
           <w:rFonts w:hint="eastAsia"/>
         </w:rPr>
         <w:t>创建新的</w:t>
       </w:r>
+      <w:proofErr w:type="spellStart"/>
       <w:r>
         <w:rPr>
           <w:rFonts w:hint="eastAsia"/>
         </w:rPr>
         <w:t>ngx_connection_t</w:t>
       </w:r>
+      <w:proofErr w:type="spellEnd"/>
       <w:r>
         <w:rPr>
           <w:rFonts w:hint="eastAsia"/>
         </w:rPr>
         <w:t>和读写事件</w:t>
       </w:r>
+      <w:proofErr w:type="spellStart"/>
       <w:r>
         <w:rPr>
           <w:rFonts w:hint="eastAsia"/>
         </w:rPr>
         <w:t>ngx_event_t</w:t>
       </w:r>
+      <w:proofErr w:type="spellEnd"/>
       <w:r>
         <w:rPr>
           <w:rFonts w:hint="eastAsia"/>
@@ -5718,36 +6179,42 @@
         </w:numPr>
         <w:ind w:firstLineChars="0"/>
       </w:pPr>
+      <w:proofErr w:type="spellStart"/>
       <w:r>
         <w:rPr>
           <w:rFonts w:hint="eastAsia"/>
         </w:rPr>
         <w:t>ngx_event_accept</w:t>
       </w:r>
+      <w:proofErr w:type="spellEnd"/>
       <w:r>
         <w:rPr>
           <w:rFonts w:hint="eastAsia"/>
         </w:rPr>
         <w:t>调用</w:t>
       </w:r>
+      <w:proofErr w:type="spellStart"/>
       <w:r>
         <w:rPr>
           <w:rFonts w:hint="eastAsia"/>
         </w:rPr>
         <w:t>ngx_listening_t</w:t>
       </w:r>
+      <w:proofErr w:type="spellEnd"/>
       <w:r>
         <w:rPr>
           <w:rFonts w:hint="eastAsia"/>
         </w:rPr>
         <w:t>的回调处理函数</w:t>
       </w:r>
+      <w:proofErr w:type="spellStart"/>
       <w:r>
         <w:rPr>
           <w:rFonts w:hint="eastAsia"/>
         </w:rPr>
         <w:t>ngx_http_init_connection</w:t>
       </w:r>
+      <w:proofErr w:type="spellEnd"/>
       <w:r>
         <w:rPr>
           <w:rFonts w:hint="eastAsia"/>
@@ -5764,24 +6231,28 @@
         </w:numPr>
         <w:ind w:firstLineChars="0"/>
       </w:pPr>
+      <w:proofErr w:type="spellStart"/>
       <w:r>
         <w:rPr>
           <w:rFonts w:hint="eastAsia"/>
         </w:rPr>
         <w:t>ngx_http_init_connection</w:t>
       </w:r>
+      <w:proofErr w:type="spellEnd"/>
       <w:r>
         <w:rPr>
           <w:rFonts w:hint="eastAsia"/>
         </w:rPr>
         <w:t>初始化读事件的回调处理函数为</w:t>
       </w:r>
+      <w:proofErr w:type="spellStart"/>
       <w:r>
         <w:rPr>
           <w:rFonts w:hint="eastAsia"/>
         </w:rPr>
         <w:t>ngx_init_request</w:t>
       </w:r>
+      <w:proofErr w:type="spellEnd"/>
       <w:r>
         <w:rPr>
           <w:rFonts w:hint="eastAsia"/>
@@ -5826,8 +6297,16 @@
         <w:rPr>
           <w:rFonts w:hint="eastAsia"/>
         </w:rPr>
-        <w:t xml:space="preserve"> epoll_wait</w:t>
-      </w:r>
+        <w:t xml:space="preserve"> </w:t>
+      </w:r>
+      <w:proofErr w:type="spellStart"/>
+      <w:r>
+        <w:rPr>
+          <w:rFonts w:hint="eastAsia"/>
+        </w:rPr>
+        <w:t>epoll_wait</w:t>
+      </w:r>
+      <w:proofErr w:type="spellEnd"/>
       <w:r>
         <w:rPr>
           <w:rFonts w:hint="eastAsia"/>
@@ -6114,7 +6593,29 @@
           <w:i w:val="0"/>
           <w:color w:val="auto"/>
         </w:rPr>
-        <w:t>TP/1.1\r\nContent-Length</w:t>
+        <w:t>TP/1.1\r\</w:t>
+      </w:r>
+      <w:proofErr w:type="spellStart"/>
+      <w:r>
+        <w:rPr>
+          <w:rStyle w:val="IntenseEmphasis"/>
+          <w:rFonts w:hint="eastAsia"/>
+          <w:b w:val="0"/>
+          <w:i w:val="0"/>
+          <w:color w:val="auto"/>
+        </w:rPr>
+        <w:t>nContent</w:t>
+      </w:r>
+      <w:proofErr w:type="spellEnd"/>
+      <w:r>
+        <w:rPr>
+          <w:rStyle w:val="IntenseEmphasis"/>
+          <w:rFonts w:hint="eastAsia"/>
+          <w:b w:val="0"/>
+          <w:i w:val="0"/>
+          <w:color w:val="auto"/>
+        </w:rPr>
+        <w:t>-Length</w:t>
       </w:r>
       <w:r>
         <w:rPr>
@@ -6257,6 +6758,7 @@
         </w:rPr>
         <w:t>下面讨论</w:t>
       </w:r>
+      <w:proofErr w:type="gramStart"/>
       <w:r>
         <w:rPr>
           <w:rStyle w:val="IntenseEmphasis"/>
@@ -6265,7 +6767,18 @@
           <w:i w:val="0"/>
           <w:color w:val="auto"/>
         </w:rPr>
-        <w:t>读处理的过程：</w:t>
+        <w:t>读处理</w:t>
+      </w:r>
+      <w:proofErr w:type="gramEnd"/>
+      <w:r>
+        <w:rPr>
+          <w:rStyle w:val="IntenseEmphasis"/>
+          <w:rFonts w:hint="eastAsia"/>
+          <w:b w:val="0"/>
+          <w:i w:val="0"/>
+          <w:color w:val="auto"/>
+        </w:rPr>
+        <w:t>的过程：</w:t>
       </w:r>
     </w:p>
     <w:p>
@@ -6277,17 +6790,47 @@
         </w:numPr>
         <w:ind w:firstLineChars="0"/>
       </w:pPr>
-      <w:r>
-        <w:rPr>
-          <w:rFonts w:hint="eastAsia"/>
-        </w:rPr>
-        <w:t>读事件的回调函数已经设为</w:t>
-      </w:r>
-      <w:r>
-        <w:rPr>
-          <w:rFonts w:hint="eastAsia"/>
-        </w:rPr>
-        <w:t>ngx_http_process_request_line()</w:t>
+      <w:proofErr w:type="gramStart"/>
+      <w:r>
+        <w:rPr>
+          <w:rFonts w:hint="eastAsia"/>
+        </w:rPr>
+        <w:t>读事件</w:t>
+      </w:r>
+      <w:proofErr w:type="gramEnd"/>
+      <w:r>
+        <w:rPr>
+          <w:rFonts w:hint="eastAsia"/>
+        </w:rPr>
+        <w:t>的回</w:t>
+      </w:r>
+      <w:proofErr w:type="gramStart"/>
+      <w:r>
+        <w:rPr>
+          <w:rFonts w:hint="eastAsia"/>
+        </w:rPr>
+        <w:t>调函数</w:t>
+      </w:r>
+      <w:proofErr w:type="gramEnd"/>
+      <w:r>
+        <w:rPr>
+          <w:rFonts w:hint="eastAsia"/>
+        </w:rPr>
+        <w:t>已经设为</w:t>
+      </w:r>
+      <w:proofErr w:type="spellStart"/>
+      <w:r>
+        <w:rPr>
+          <w:rFonts w:hint="eastAsia"/>
+        </w:rPr>
+        <w:t>ngx_http_process_request_line</w:t>
+      </w:r>
+      <w:proofErr w:type="spellEnd"/>
+      <w:r>
+        <w:rPr>
+          <w:rFonts w:hint="eastAsia"/>
+        </w:rPr>
+        <w:t>()</w:t>
       </w:r>
       <w:r>
         <w:rPr>
@@ -6295,11 +6838,19 @@
         </w:rPr>
         <w:t>，进程在</w:t>
       </w:r>
-      <w:r>
-        <w:rPr>
-          <w:rFonts w:hint="eastAsia"/>
-        </w:rPr>
-        <w:t>epoll_wait()</w:t>
+      <w:proofErr w:type="spellStart"/>
+      <w:r>
+        <w:rPr>
+          <w:rFonts w:hint="eastAsia"/>
+        </w:rPr>
+        <w:t>epoll_wait</w:t>
+      </w:r>
+      <w:proofErr w:type="spellEnd"/>
+      <w:r>
+        <w:rPr>
+          <w:rFonts w:hint="eastAsia"/>
+        </w:rPr>
+        <w:t>()</w:t>
       </w:r>
       <w:r>
         <w:rPr>
@@ -6335,11 +6886,19 @@
         </w:rPr>
         <w:t>收到后，</w:t>
       </w:r>
-      <w:r>
-        <w:rPr>
-          <w:rFonts w:hint="eastAsia"/>
-        </w:rPr>
-        <w:t>epoll_wait()</w:t>
+      <w:proofErr w:type="spellStart"/>
+      <w:r>
+        <w:rPr>
+          <w:rFonts w:hint="eastAsia"/>
+        </w:rPr>
+        <w:t>epoll_wait</w:t>
+      </w:r>
+      <w:proofErr w:type="spellEnd"/>
+      <w:r>
+        <w:rPr>
+          <w:rFonts w:hint="eastAsia"/>
+        </w:rPr>
+        <w:t>()</w:t>
       </w:r>
       <w:r>
         <w:rPr>
@@ -6351,14 +6910,38 @@
         <w:rPr>
           <w:rFonts w:hint="eastAsia"/>
         </w:rPr>
-        <w:t>并调用读事件的回调函数</w:t>
-      </w:r>
+        <w:t>并调用</w:t>
+      </w:r>
+      <w:proofErr w:type="gramStart"/>
+      <w:r>
+        <w:rPr>
+          <w:rFonts w:hint="eastAsia"/>
+        </w:rPr>
+        <w:t>读事件</w:t>
+      </w:r>
+      <w:proofErr w:type="gramEnd"/>
+      <w:r>
+        <w:rPr>
+          <w:rFonts w:hint="eastAsia"/>
+        </w:rPr>
+        <w:t>的回</w:t>
+      </w:r>
+      <w:proofErr w:type="gramStart"/>
+      <w:r>
+        <w:rPr>
+          <w:rFonts w:hint="eastAsia"/>
+        </w:rPr>
+        <w:t>调函数</w:t>
+      </w:r>
+      <w:proofErr w:type="spellStart"/>
+      <w:proofErr w:type="gramEnd"/>
       <w:r>
         <w:rPr>
           <w:rFonts w:hint="eastAsia"/>
         </w:rPr>
         <w:t>ngx_http_process_request_line</w:t>
       </w:r>
+      <w:proofErr w:type="spellEnd"/>
       <w:r>
         <w:rPr>
           <w:rFonts w:hint="eastAsia"/>
@@ -6387,12 +6970,14 @@
         </w:rPr>
         <w:t>读取（</w:t>
       </w:r>
+      <w:proofErr w:type="spellStart"/>
       <w:r>
         <w:rPr>
           <w:rFonts w:hint="eastAsia"/>
         </w:rPr>
         <w:t>recv</w:t>
       </w:r>
+      <w:proofErr w:type="spellEnd"/>
       <w:r>
         <w:rPr>
           <w:rFonts w:hint="eastAsia"/>
@@ -6449,6 +7034,7 @@
         </w:rPr>
         <w:t>到缓冲区</w:t>
       </w:r>
+      <w:proofErr w:type="spellStart"/>
       <w:r>
         <w:rPr>
           <w:rStyle w:val="IntenseEmphasis"/>
@@ -6459,6 +7045,7 @@
         </w:rPr>
         <w:t>ngx_buf_t</w:t>
       </w:r>
+      <w:proofErr w:type="spellEnd"/>
       <w:r>
         <w:rPr>
           <w:rStyle w:val="IntenseEmphasis"/>
@@ -6699,11 +7286,19 @@
         </w:rPr>
         <w:t>进程又在</w:t>
       </w:r>
-      <w:r>
-        <w:rPr>
-          <w:rFonts w:hint="eastAsia"/>
-        </w:rPr>
-        <w:t>epoll_wait()</w:t>
+      <w:proofErr w:type="spellStart"/>
+      <w:r>
+        <w:rPr>
+          <w:rFonts w:hint="eastAsia"/>
+        </w:rPr>
+        <w:t>epoll_wait</w:t>
+      </w:r>
+      <w:proofErr w:type="spellEnd"/>
+      <w:r>
+        <w:rPr>
+          <w:rFonts w:hint="eastAsia"/>
+        </w:rPr>
+        <w:t>()</w:t>
       </w:r>
       <w:r>
         <w:rPr>
@@ -6745,11 +7340,19 @@
         </w:rPr>
         <w:t>收到后，</w:t>
       </w:r>
-      <w:r>
-        <w:rPr>
-          <w:rFonts w:hint="eastAsia"/>
-        </w:rPr>
-        <w:t>epoll_wait()</w:t>
+      <w:proofErr w:type="spellStart"/>
+      <w:r>
+        <w:rPr>
+          <w:rFonts w:hint="eastAsia"/>
+        </w:rPr>
+        <w:t>epoll_wait</w:t>
+      </w:r>
+      <w:proofErr w:type="spellEnd"/>
+      <w:r>
+        <w:rPr>
+          <w:rFonts w:hint="eastAsia"/>
+        </w:rPr>
+        <w:t>()</w:t>
       </w:r>
       <w:r>
         <w:rPr>
@@ -6761,14 +7364,38 @@
         <w:rPr>
           <w:rFonts w:hint="eastAsia"/>
         </w:rPr>
-        <w:t>并调用读事件的回调函数</w:t>
-      </w:r>
+        <w:t>并调用</w:t>
+      </w:r>
+      <w:proofErr w:type="gramStart"/>
+      <w:r>
+        <w:rPr>
+          <w:rFonts w:hint="eastAsia"/>
+        </w:rPr>
+        <w:t>读事件</w:t>
+      </w:r>
+      <w:proofErr w:type="gramEnd"/>
+      <w:r>
+        <w:rPr>
+          <w:rFonts w:hint="eastAsia"/>
+        </w:rPr>
+        <w:t>的回</w:t>
+      </w:r>
+      <w:proofErr w:type="gramStart"/>
+      <w:r>
+        <w:rPr>
+          <w:rFonts w:hint="eastAsia"/>
+        </w:rPr>
+        <w:t>调函数</w:t>
+      </w:r>
+      <w:proofErr w:type="spellStart"/>
+      <w:proofErr w:type="gramEnd"/>
       <w:r>
         <w:rPr>
           <w:rFonts w:hint="eastAsia"/>
         </w:rPr>
         <w:t>ngx_http_process_request_line</w:t>
       </w:r>
+      <w:proofErr w:type="spellEnd"/>
       <w:r>
         <w:rPr>
           <w:rFonts w:hint="eastAsia"/>
@@ -6805,12 +7432,14 @@
         </w:rPr>
         <w:t>读取（</w:t>
       </w:r>
+      <w:proofErr w:type="spellStart"/>
       <w:r>
         <w:rPr>
           <w:rFonts w:hint="eastAsia"/>
         </w:rPr>
         <w:t>recv</w:t>
       </w:r>
+      <w:proofErr w:type="spellEnd"/>
       <w:r>
         <w:rPr>
           <w:rFonts w:hint="eastAsia"/>
@@ -6835,8 +7464,9 @@
           <w:i w:val="0"/>
           <w:color w:val="auto"/>
         </w:rPr>
-        <w:t>TP/1.1\r\nContent-Length</w:t>
-      </w:r>
+        <w:t>TP/1.1\r\</w:t>
+      </w:r>
+      <w:proofErr w:type="spellStart"/>
       <w:r>
         <w:rPr>
           <w:rStyle w:val="IntenseEmphasis"/>
@@ -6845,8 +7475,9 @@
           <w:i w:val="0"/>
           <w:color w:val="auto"/>
         </w:rPr>
-        <w:t>”</w:t>
-      </w:r>
+        <w:t>nContent</w:t>
+      </w:r>
+      <w:proofErr w:type="spellEnd"/>
       <w:r>
         <w:rPr>
           <w:rStyle w:val="IntenseEmphasis"/>
@@ -6855,7 +7486,7 @@
           <w:i w:val="0"/>
           <w:color w:val="auto"/>
         </w:rPr>
-        <w:t>追加到缓冲区</w:t>
+        <w:t>-Length</w:t>
       </w:r>
       <w:r>
         <w:rPr>
@@ -6865,8 +7496,30 @@
           <w:i w:val="0"/>
           <w:color w:val="auto"/>
         </w:rPr>
+        <w:t>”</w:t>
+      </w:r>
+      <w:r>
+        <w:rPr>
+          <w:rStyle w:val="IntenseEmphasis"/>
+          <w:rFonts w:hint="eastAsia"/>
+          <w:b w:val="0"/>
+          <w:i w:val="0"/>
+          <w:color w:val="auto"/>
+        </w:rPr>
+        <w:t>追加到缓冲区</w:t>
+      </w:r>
+      <w:proofErr w:type="spellStart"/>
+      <w:r>
+        <w:rPr>
+          <w:rStyle w:val="IntenseEmphasis"/>
+          <w:rFonts w:hint="eastAsia"/>
+          <w:b w:val="0"/>
+          <w:i w:val="0"/>
+          <w:color w:val="auto"/>
+        </w:rPr>
         <w:t>ngx_buf_t</w:t>
       </w:r>
+      <w:proofErr w:type="spellEnd"/>
       <w:r>
         <w:rPr>
           <w:rStyle w:val="IntenseEmphasis"/>
@@ -7137,8 +7790,9 @@
           <w:i w:val="0"/>
           <w:color w:val="auto"/>
         </w:rPr>
-        <w:t>替换读事件回调函数为</w:t>
-      </w:r>
+        <w:t>替换</w:t>
+      </w:r>
+      <w:proofErr w:type="gramStart"/>
       <w:r>
         <w:rPr>
           <w:rStyle w:val="IntenseEmphasis"/>
@@ -7147,7 +7801,40 @@
           <w:i w:val="0"/>
           <w:color w:val="auto"/>
         </w:rPr>
-        <w:t>ngx_http_process_request_headers()</w:t>
+        <w:t>读事件回调函数</w:t>
+      </w:r>
+      <w:proofErr w:type="gramEnd"/>
+      <w:r>
+        <w:rPr>
+          <w:rStyle w:val="IntenseEmphasis"/>
+          <w:rFonts w:hint="eastAsia"/>
+          <w:b w:val="0"/>
+          <w:i w:val="0"/>
+          <w:color w:val="auto"/>
+        </w:rPr>
+        <w:t>为</w:t>
+      </w:r>
+      <w:proofErr w:type="spellStart"/>
+      <w:r>
+        <w:rPr>
+          <w:rStyle w:val="IntenseEmphasis"/>
+          <w:rFonts w:hint="eastAsia"/>
+          <w:b w:val="0"/>
+          <w:i w:val="0"/>
+          <w:color w:val="auto"/>
+        </w:rPr>
+        <w:t>ngx_http_process_request_headers</w:t>
+      </w:r>
+      <w:proofErr w:type="spellEnd"/>
+      <w:r>
+        <w:rPr>
+          <w:rStyle w:val="IntenseEmphasis"/>
+          <w:rFonts w:hint="eastAsia"/>
+          <w:b w:val="0"/>
+          <w:i w:val="0"/>
+          <w:color w:val="auto"/>
+        </w:rPr>
+        <w:t>()</w:t>
       </w:r>
       <w:r>
         <w:rPr>
@@ -7187,6 +7874,7 @@
         </w:rPr>
         <w:t>调用</w:t>
       </w:r>
+      <w:proofErr w:type="spellStart"/>
       <w:r>
         <w:rPr>
           <w:rStyle w:val="IntenseEmphasis"/>
@@ -7195,7 +7883,18 @@
           <w:i w:val="0"/>
           <w:color w:val="auto"/>
         </w:rPr>
-        <w:t>ngx_http_process_request_headers()</w:t>
+        <w:t>ngx_http_process_request_headers</w:t>
+      </w:r>
+      <w:proofErr w:type="spellEnd"/>
+      <w:r>
+        <w:rPr>
+          <w:rStyle w:val="IntenseEmphasis"/>
+          <w:rFonts w:hint="eastAsia"/>
+          <w:b w:val="0"/>
+          <w:i w:val="0"/>
+          <w:color w:val="auto"/>
+        </w:rPr>
+        <w:t>()</w:t>
       </w:r>
       <w:r>
         <w:rPr>
@@ -7298,11 +7997,19 @@
         </w:rPr>
         <w:t>进程又在</w:t>
       </w:r>
-      <w:r>
-        <w:rPr>
-          <w:rFonts w:hint="eastAsia"/>
-        </w:rPr>
-        <w:t>epoll_wait()</w:t>
+      <w:proofErr w:type="spellStart"/>
+      <w:r>
+        <w:rPr>
+          <w:rFonts w:hint="eastAsia"/>
+        </w:rPr>
+        <w:t>epoll_wait</w:t>
+      </w:r>
+      <w:proofErr w:type="spellEnd"/>
+      <w:r>
+        <w:rPr>
+          <w:rFonts w:hint="eastAsia"/>
+        </w:rPr>
+        <w:t>()</w:t>
       </w:r>
       <w:r>
         <w:rPr>
@@ -7344,11 +8051,19 @@
         </w:rPr>
         <w:t>收到后，</w:t>
       </w:r>
-      <w:r>
-        <w:rPr>
-          <w:rFonts w:hint="eastAsia"/>
-        </w:rPr>
-        <w:t>epoll_wait()</w:t>
+      <w:proofErr w:type="spellStart"/>
+      <w:r>
+        <w:rPr>
+          <w:rFonts w:hint="eastAsia"/>
+        </w:rPr>
+        <w:t>epoll_wait</w:t>
+      </w:r>
+      <w:proofErr w:type="spellEnd"/>
+      <w:r>
+        <w:rPr>
+          <w:rFonts w:hint="eastAsia"/>
+        </w:rPr>
+        <w:t>()</w:t>
       </w:r>
       <w:r>
         <w:rPr>
@@ -7360,8 +8075,31 @@
         <w:rPr>
           <w:rFonts w:hint="eastAsia"/>
         </w:rPr>
-        <w:t>并调用读事件的回调函数</w:t>
-      </w:r>
+        <w:t>并调用</w:t>
+      </w:r>
+      <w:proofErr w:type="gramStart"/>
+      <w:r>
+        <w:rPr>
+          <w:rFonts w:hint="eastAsia"/>
+        </w:rPr>
+        <w:t>读事件</w:t>
+      </w:r>
+      <w:proofErr w:type="gramEnd"/>
+      <w:r>
+        <w:rPr>
+          <w:rFonts w:hint="eastAsia"/>
+        </w:rPr>
+        <w:t>的回</w:t>
+      </w:r>
+      <w:proofErr w:type="gramStart"/>
+      <w:r>
+        <w:rPr>
+          <w:rFonts w:hint="eastAsia"/>
+        </w:rPr>
+        <w:t>调函数</w:t>
+      </w:r>
+      <w:proofErr w:type="spellStart"/>
+      <w:proofErr w:type="gramEnd"/>
       <w:r>
         <w:rPr>
           <w:rStyle w:val="IntenseEmphasis"/>
@@ -7372,6 +8110,7 @@
         </w:rPr>
         <w:t>ngx_http_process_request_headers</w:t>
       </w:r>
+      <w:proofErr w:type="spellEnd"/>
       <w:r>
         <w:rPr>
           <w:rFonts w:hint="eastAsia"/>
@@ -7408,12 +8147,14 @@
         </w:rPr>
         <w:t>读取（</w:t>
       </w:r>
+      <w:proofErr w:type="spellStart"/>
       <w:r>
         <w:rPr>
           <w:rFonts w:hint="eastAsia"/>
         </w:rPr>
         <w:t>recv</w:t>
       </w:r>
+      <w:proofErr w:type="spellEnd"/>
       <w:r>
         <w:rPr>
           <w:rFonts w:hint="eastAsia"/>
@@ -7467,6 +8208,7 @@
         </w:rPr>
         <w:t>”到缓冲区</w:t>
       </w:r>
+      <w:proofErr w:type="spellStart"/>
       <w:r>
         <w:rPr>
           <w:rStyle w:val="IntenseEmphasis"/>
@@ -7477,6 +8219,7 @@
         </w:rPr>
         <w:t>ngx_buf_t</w:t>
       </w:r>
+      <w:proofErr w:type="spellEnd"/>
       <w:r>
         <w:rPr>
           <w:rStyle w:val="IntenseEmphasis"/>
@@ -7758,7 +8501,29 @@
           <w:i w:val="0"/>
           <w:color w:val="auto"/>
         </w:rPr>
-        <w:t>替换读事件回调函数为空操作函数。</w:t>
+        <w:t>替换</w:t>
+      </w:r>
+      <w:proofErr w:type="gramStart"/>
+      <w:r>
+        <w:rPr>
+          <w:rStyle w:val="IntenseEmphasis"/>
+          <w:rFonts w:hint="eastAsia"/>
+          <w:b w:val="0"/>
+          <w:i w:val="0"/>
+          <w:color w:val="auto"/>
+        </w:rPr>
+        <w:t>读事件回调函数</w:t>
+      </w:r>
+      <w:proofErr w:type="gramEnd"/>
+      <w:r>
+        <w:rPr>
+          <w:rStyle w:val="IntenseEmphasis"/>
+          <w:rFonts w:hint="eastAsia"/>
+          <w:b w:val="0"/>
+          <w:i w:val="0"/>
+          <w:color w:val="auto"/>
+        </w:rPr>
+        <w:t>为空操作函数。</w:t>
       </w:r>
     </w:p>
     <w:p>
@@ -7777,6 +8542,7 @@
           <w:color w:val="auto"/>
         </w:rPr>
       </w:pPr>
+      <w:proofErr w:type="gramStart"/>
       <w:r>
         <w:rPr>
           <w:rStyle w:val="IntenseEmphasis"/>
@@ -7785,7 +8551,18 @@
           <w:i w:val="0"/>
           <w:color w:val="auto"/>
         </w:rPr>
-        <w:t>读事件的处理是通过更换回调函数，以及记录一些处理状态的方法来实现无堵塞异步读。</w:t>
+        <w:t>读事件</w:t>
+      </w:r>
+      <w:proofErr w:type="gramEnd"/>
+      <w:r>
+        <w:rPr>
+          <w:rStyle w:val="IntenseEmphasis"/>
+          <w:rFonts w:hint="eastAsia"/>
+          <w:b w:val="0"/>
+          <w:i w:val="0"/>
+          <w:color w:val="auto"/>
+        </w:rPr>
+        <w:t>的处理是通过更换回调函数，以及记录一些处理状态的方法来实现无堵塞异步读。</w:t>
       </w:r>
     </w:p>
     <w:p>
@@ -7875,7 +8652,15 @@
         <w:ind w:left="420" w:firstLine="420"/>
       </w:pPr>
       <w:r>
-        <w:t>&lt;html&gt;hello&lt;/html&gt;</w:t>
+        <w:t>&lt;</w:t>
+      </w:r>
+      <w:proofErr w:type="gramStart"/>
+      <w:r>
+        <w:t>html&gt;</w:t>
+      </w:r>
+      <w:proofErr w:type="gramEnd"/>
+      <w:r>
+        <w:t>hello&lt;/html&gt;</w:t>
       </w:r>
     </w:p>
     <w:p>
@@ -7941,6 +8726,7 @@
         </w:numPr>
         <w:ind w:firstLineChars="0"/>
       </w:pPr>
+      <w:proofErr w:type="gramStart"/>
       <w:r>
         <w:rPr>
           <w:rFonts w:hint="eastAsia"/>
@@ -7951,7 +8737,14 @@
         <w:rPr>
           <w:rFonts w:hint="eastAsia"/>
         </w:rPr>
-        <w:t>事件被初始化为</w:t>
+        <w:t>事件</w:t>
+      </w:r>
+      <w:proofErr w:type="gramEnd"/>
+      <w:r>
+        <w:rPr>
+          <w:rFonts w:hint="eastAsia"/>
+        </w:rPr>
+        <w:t>被初始化为</w:t>
       </w:r>
       <w:r>
         <w:rPr>
@@ -8066,23 +8859,47 @@
         </w:rPr>
         <w:t>调用</w:t>
       </w:r>
-      <w:r>
-        <w:rPr>
-          <w:rFonts w:hint="eastAsia"/>
-        </w:rPr>
-        <w:t>ngx_connection_t::send_chain</w:t>
-      </w:r>
+      <w:proofErr w:type="spellStart"/>
+      <w:r>
+        <w:rPr>
+          <w:rFonts w:hint="eastAsia"/>
+        </w:rPr>
+        <w:t>ngx_connection_t</w:t>
+      </w:r>
+      <w:proofErr w:type="spellEnd"/>
+      <w:r>
+        <w:rPr>
+          <w:rFonts w:hint="eastAsia"/>
+        </w:rPr>
+        <w:t>::</w:t>
+      </w:r>
+      <w:proofErr w:type="spellStart"/>
+      <w:r>
+        <w:rPr>
+          <w:rFonts w:hint="eastAsia"/>
+        </w:rPr>
+        <w:t>send_chain</w:t>
+      </w:r>
+      <w:proofErr w:type="spellEnd"/>
       <w:r>
         <w:rPr>
           <w:rFonts w:hint="eastAsia"/>
         </w:rPr>
         <w:t>回调函数</w:t>
       </w:r>
-      <w:r>
-        <w:rPr>
-          <w:rFonts w:hint="eastAsia"/>
-        </w:rPr>
-        <w:t>ngx_linux_send_chain()</w:t>
+      <w:proofErr w:type="spellStart"/>
+      <w:r>
+        <w:rPr>
+          <w:rFonts w:hint="eastAsia"/>
+        </w:rPr>
+        <w:t>ngx_linux_send_chain</w:t>
+      </w:r>
+      <w:proofErr w:type="spellEnd"/>
+      <w:r>
+        <w:rPr>
+          <w:rFonts w:hint="eastAsia"/>
+        </w:rPr>
+        <w:t>()</w:t>
       </w:r>
     </w:p>
     <w:p>
@@ -8099,23 +8916,33 @@
         </w:rPr>
         <w:t>调用系统调用</w:t>
       </w:r>
+      <w:proofErr w:type="spellStart"/>
       <w:r>
         <w:rPr>
           <w:rFonts w:hint="eastAsia"/>
         </w:rPr>
         <w:t>writev</w:t>
       </w:r>
+      <w:proofErr w:type="spellEnd"/>
       <w:r>
         <w:rPr>
           <w:rFonts w:hint="eastAsia"/>
         </w:rPr>
         <w:t>发送第一个</w:t>
       </w:r>
-      <w:r>
-        <w:rPr>
-          <w:rFonts w:hint="eastAsia"/>
-        </w:rPr>
-        <w:t xml:space="preserve">ngx_buf_t </w:t>
+      <w:proofErr w:type="spellStart"/>
+      <w:r>
+        <w:rPr>
+          <w:rFonts w:hint="eastAsia"/>
+        </w:rPr>
+        <w:t>ngx_buf_t</w:t>
+      </w:r>
+      <w:proofErr w:type="spellEnd"/>
+      <w:r>
+        <w:rPr>
+          <w:rFonts w:hint="eastAsia"/>
+        </w:rPr>
+        <w:t xml:space="preserve"> </w:t>
       </w:r>
       <w:r>
         <w:rPr>
@@ -8133,7 +8960,15 @@
         <w:t xml:space="preserve"> </w:t>
       </w:r>
       <w:r>
-        <w:t>OK\r\nContent-Length: 18\r\n\r\n</w:t>
+        <w:t>OK\r\</w:t>
+      </w:r>
+      <w:proofErr w:type="spellStart"/>
+      <w:r>
+        <w:t>nContent</w:t>
+      </w:r>
+      <w:proofErr w:type="spellEnd"/>
+      <w:r>
+        <w:t>-Length: 18\r\n\r\n</w:t>
       </w:r>
       <w:r>
         <w:rPr>
@@ -8184,7 +9019,15 @@
         <w:t xml:space="preserve"> </w:t>
       </w:r>
       <w:r>
-        <w:t>OK\r\nContent-Leng</w:t>
+        <w:t>OK\r\</w:t>
+      </w:r>
+      <w:proofErr w:type="spellStart"/>
+      <w:r>
+        <w:t>nContent</w:t>
+      </w:r>
+      <w:proofErr w:type="spellEnd"/>
+      <w:r>
+        <w:t>-Leng</w:t>
       </w:r>
       <w:r>
         <w:rPr>
@@ -8216,8 +9059,13 @@
         </w:rPr>
         <w:t>。还有“</w:t>
       </w:r>
-      <w:r>
-        <w:t>th: 18\r\n\r\n</w:t>
+      <w:proofErr w:type="spellStart"/>
+      <w:r>
+        <w:t>th</w:t>
+      </w:r>
+      <w:proofErr w:type="spellEnd"/>
+      <w:r>
+        <w:t>: 18\r\n\r\n</w:t>
       </w:r>
       <w:r>
         <w:rPr>
@@ -8313,12 +9161,14 @@
           <w:numId w:val="20"/>
         </w:numPr>
       </w:pPr>
+      <w:proofErr w:type="spellStart"/>
       <w:r>
         <w:rPr>
           <w:rFonts w:hint="eastAsia"/>
         </w:rPr>
         <w:t>writev</w:t>
       </w:r>
+      <w:proofErr w:type="spellEnd"/>
       <w:r>
         <w:rPr>
           <w:rFonts w:hint="eastAsia"/>
@@ -8341,7 +9191,21 @@
         <w:rPr>
           <w:rFonts w:hint="eastAsia"/>
         </w:rPr>
-        <w:t>标枳。</w:t>
+        <w:t>标</w:t>
+      </w:r>
+      <w:proofErr w:type="gramStart"/>
+      <w:r>
+        <w:rPr>
+          <w:rFonts w:hint="eastAsia"/>
+        </w:rPr>
+        <w:t>枳</w:t>
+      </w:r>
+      <w:proofErr w:type="gramEnd"/>
+      <w:r>
+        <w:rPr>
+          <w:rFonts w:hint="eastAsia"/>
+        </w:rPr>
+        <w:t>。</w:t>
       </w:r>
     </w:p>
     <w:p>
@@ -8359,12 +9223,14 @@
         </w:rPr>
         <w:t>在</w:t>
       </w:r>
+      <w:proofErr w:type="spellStart"/>
       <w:r>
         <w:rPr>
           <w:rFonts w:hint="eastAsia"/>
         </w:rPr>
         <w:t>ngx_http_finalize_request</w:t>
       </w:r>
+      <w:proofErr w:type="spellEnd"/>
       <w:r>
         <w:rPr>
           <w:rFonts w:hint="eastAsia"/>
@@ -8387,25 +9253,63 @@
         <w:rPr>
           <w:rFonts w:hint="eastAsia"/>
         </w:rPr>
-        <w:t>标枳调用</w:t>
-      </w:r>
+        <w:t>标</w:t>
+      </w:r>
+      <w:proofErr w:type="gramStart"/>
+      <w:r>
+        <w:rPr>
+          <w:rFonts w:hint="eastAsia"/>
+        </w:rPr>
+        <w:t>枳</w:t>
+      </w:r>
+      <w:proofErr w:type="gramEnd"/>
+      <w:r>
+        <w:rPr>
+          <w:rFonts w:hint="eastAsia"/>
+        </w:rPr>
+        <w:t>调用</w:t>
+      </w:r>
+      <w:proofErr w:type="spellStart"/>
       <w:r>
         <w:rPr>
           <w:rFonts w:hint="eastAsia"/>
         </w:rPr>
         <w:t>ngx_http_set_write_handler</w:t>
       </w:r>
-      <w:r>
-        <w:rPr>
-          <w:rFonts w:hint="eastAsia"/>
-        </w:rPr>
-        <w:t>设置写事件回调函数为</w:t>
-      </w:r>
-      <w:r>
-        <w:rPr>
-          <w:rFonts w:hint="eastAsia"/>
-        </w:rPr>
-        <w:t>ngx_http_writer()</w:t>
+      <w:proofErr w:type="spellEnd"/>
+      <w:r>
+        <w:rPr>
+          <w:rFonts w:hint="eastAsia"/>
+        </w:rPr>
+        <w:t>设置写事件回</w:t>
+      </w:r>
+      <w:proofErr w:type="gramStart"/>
+      <w:r>
+        <w:rPr>
+          <w:rFonts w:hint="eastAsia"/>
+        </w:rPr>
+        <w:t>调函数</w:t>
+      </w:r>
+      <w:proofErr w:type="gramEnd"/>
+      <w:r>
+        <w:rPr>
+          <w:rFonts w:hint="eastAsia"/>
+        </w:rPr>
+        <w:t>为</w:t>
+      </w:r>
+      <w:proofErr w:type="spellStart"/>
+      <w:r>
+        <w:rPr>
+          <w:rFonts w:hint="eastAsia"/>
+        </w:rPr>
+        <w:t>ngx_http_writer</w:t>
+      </w:r>
+      <w:proofErr w:type="spellEnd"/>
+      <w:r>
+        <w:rPr>
+          <w:rFonts w:hint="eastAsia"/>
+        </w:rPr>
+        <w:t>()</w:t>
       </w:r>
       <w:r>
         <w:rPr>
@@ -8429,11 +9333,19 @@
         </w:rPr>
         <w:t>在</w:t>
       </w:r>
-      <w:r>
-        <w:rPr>
-          <w:rFonts w:hint="eastAsia"/>
-        </w:rPr>
-        <w:t>epoll_wait()</w:t>
+      <w:proofErr w:type="spellStart"/>
+      <w:r>
+        <w:rPr>
+          <w:rFonts w:hint="eastAsia"/>
+        </w:rPr>
+        <w:t>epoll_wait</w:t>
+      </w:r>
+      <w:proofErr w:type="spellEnd"/>
+      <w:r>
+        <w:rPr>
+          <w:rFonts w:hint="eastAsia"/>
+        </w:rPr>
+        <w:t>()</w:t>
       </w:r>
       <w:r>
         <w:rPr>
@@ -8457,23 +9369,47 @@
         </w:rPr>
         <w:t>拥堵缓解后，触发写事件，</w:t>
       </w:r>
-      <w:r>
-        <w:rPr>
-          <w:rFonts w:hint="eastAsia"/>
-        </w:rPr>
-        <w:t>epoll_wait()</w:t>
-      </w:r>
-      <w:r>
-        <w:rPr>
-          <w:rFonts w:hint="eastAsia"/>
-        </w:rPr>
-        <w:t>返回，调用写事件回调函数</w:t>
-      </w:r>
-      <w:r>
-        <w:rPr>
-          <w:rFonts w:hint="eastAsia"/>
-        </w:rPr>
-        <w:t>ngx_http_writer()</w:t>
+      <w:proofErr w:type="spellStart"/>
+      <w:r>
+        <w:rPr>
+          <w:rFonts w:hint="eastAsia"/>
+        </w:rPr>
+        <w:t>epoll_wait</w:t>
+      </w:r>
+      <w:proofErr w:type="spellEnd"/>
+      <w:r>
+        <w:rPr>
+          <w:rFonts w:hint="eastAsia"/>
+        </w:rPr>
+        <w:t>()</w:t>
+      </w:r>
+      <w:r>
+        <w:rPr>
+          <w:rFonts w:hint="eastAsia"/>
+        </w:rPr>
+        <w:t>返回，调用写事件回</w:t>
+      </w:r>
+      <w:proofErr w:type="gramStart"/>
+      <w:r>
+        <w:rPr>
+          <w:rFonts w:hint="eastAsia"/>
+        </w:rPr>
+        <w:t>调函数</w:t>
+      </w:r>
+      <w:proofErr w:type="spellStart"/>
+      <w:proofErr w:type="gramEnd"/>
+      <w:r>
+        <w:rPr>
+          <w:rFonts w:hint="eastAsia"/>
+        </w:rPr>
+        <w:t>ngx_http_writer</w:t>
+      </w:r>
+      <w:proofErr w:type="spellEnd"/>
+      <w:r>
+        <w:rPr>
+          <w:rFonts w:hint="eastAsia"/>
+        </w:rPr>
+        <w:t>()</w:t>
       </w:r>
       <w:r>
         <w:rPr>
@@ -8523,17 +9459,39 @@
         </w:rPr>
         <w:t>调用</w:t>
       </w:r>
-      <w:r>
-        <w:rPr>
-          <w:rFonts w:hint="eastAsia"/>
-        </w:rPr>
-        <w:t>ngx_http_writer_filter()</w:t>
-      </w:r>
-      <w:r>
-        <w:rPr>
-          <w:rFonts w:hint="eastAsia"/>
-        </w:rPr>
-        <w:t>-&gt;ngx_linux_sendchain()</w:t>
+      <w:proofErr w:type="spellStart"/>
+      <w:r>
+        <w:rPr>
+          <w:rFonts w:hint="eastAsia"/>
+        </w:rPr>
+        <w:t>ngx_http_writer_filter</w:t>
+      </w:r>
+      <w:proofErr w:type="spellEnd"/>
+      <w:r>
+        <w:rPr>
+          <w:rFonts w:hint="eastAsia"/>
+        </w:rPr>
+        <w:t>()</w:t>
+      </w:r>
+      <w:r>
+        <w:rPr>
+          <w:rFonts w:hint="eastAsia"/>
+        </w:rPr>
+        <w:t>-&gt;</w:t>
+      </w:r>
+      <w:proofErr w:type="spellStart"/>
+      <w:r>
+        <w:rPr>
+          <w:rFonts w:hint="eastAsia"/>
+        </w:rPr>
+        <w:t>ngx_linux_sendchain</w:t>
+      </w:r>
+      <w:proofErr w:type="spellEnd"/>
+      <w:r>
+        <w:rPr>
+          <w:rFonts w:hint="eastAsia"/>
+        </w:rPr>
+        <w:t>()</w:t>
       </w:r>
       <w:r>
         <w:rPr>
@@ -8556,20 +9514,27 @@
         </w:rPr>
         <w:t>调用</w:t>
       </w:r>
+      <w:proofErr w:type="spellStart"/>
       <w:r>
         <w:rPr>
           <w:rFonts w:hint="eastAsia"/>
         </w:rPr>
         <w:t>writev</w:t>
       </w:r>
+      <w:proofErr w:type="spellEnd"/>
       <w:r>
         <w:rPr>
           <w:rFonts w:hint="eastAsia"/>
         </w:rPr>
         <w:t>成功发送“</w:t>
       </w:r>
-      <w:r>
-        <w:t>th: 18\r\n\r\n</w:t>
+      <w:proofErr w:type="spellStart"/>
+      <w:r>
+        <w:t>th</w:t>
+      </w:r>
+      <w:proofErr w:type="spellEnd"/>
+      <w:r>
+        <w:t>: 18\r\n\r\n</w:t>
       </w:r>
       <w:r>
         <w:rPr>
@@ -8604,23 +9569,33 @@
         </w:rPr>
         <w:t>调用</w:t>
       </w:r>
+      <w:proofErr w:type="spellStart"/>
       <w:r>
         <w:rPr>
           <w:rFonts w:hint="eastAsia"/>
         </w:rPr>
         <w:t>sendfile</w:t>
       </w:r>
+      <w:proofErr w:type="spellEnd"/>
       <w:r>
         <w:rPr>
           <w:rFonts w:hint="eastAsia"/>
         </w:rPr>
         <w:t>发送第二个文件类型的</w:t>
       </w:r>
-      <w:r>
-        <w:rPr>
-          <w:rFonts w:hint="eastAsia"/>
-        </w:rPr>
-        <w:t xml:space="preserve">ngx_buf_t </w:t>
+      <w:proofErr w:type="spellStart"/>
+      <w:r>
+        <w:rPr>
+          <w:rFonts w:hint="eastAsia"/>
+        </w:rPr>
+        <w:t>ngx_buf_t</w:t>
+      </w:r>
+      <w:proofErr w:type="spellEnd"/>
+      <w:r>
+        <w:rPr>
+          <w:rFonts w:hint="eastAsia"/>
+        </w:rPr>
+        <w:t xml:space="preserve"> </w:t>
       </w:r>
       <w:r>
         <w:rPr>
@@ -8720,11 +9695,19 @@
         </w:rPr>
         <w:t>在</w:t>
       </w:r>
-      <w:r>
-        <w:rPr>
-          <w:rFonts w:hint="eastAsia"/>
-        </w:rPr>
-        <w:t>epoll_wait()</w:t>
+      <w:proofErr w:type="spellStart"/>
+      <w:r>
+        <w:rPr>
+          <w:rFonts w:hint="eastAsia"/>
+        </w:rPr>
+        <w:t>epoll_wait</w:t>
+      </w:r>
+      <w:proofErr w:type="spellEnd"/>
+      <w:r>
+        <w:rPr>
+          <w:rFonts w:hint="eastAsia"/>
+        </w:rPr>
+        <w:t>()</w:t>
       </w:r>
       <w:r>
         <w:rPr>
@@ -8748,18 +9731,34 @@
         </w:rPr>
         <w:t>超时，</w:t>
       </w:r>
-      <w:r>
-        <w:rPr>
-          <w:rFonts w:hint="eastAsia"/>
-        </w:rPr>
-        <w:t>epoll_wait()</w:t>
-      </w:r>
-      <w:r>
-        <w:rPr>
-          <w:rFonts w:hint="eastAsia"/>
-        </w:rPr>
-        <w:t>返回，调用写事件回调函数</w:t>
-      </w:r>
+      <w:proofErr w:type="spellStart"/>
+      <w:r>
+        <w:rPr>
+          <w:rFonts w:hint="eastAsia"/>
+        </w:rPr>
+        <w:t>epoll_wait</w:t>
+      </w:r>
+      <w:proofErr w:type="spellEnd"/>
+      <w:r>
+        <w:rPr>
+          <w:rFonts w:hint="eastAsia"/>
+        </w:rPr>
+        <w:t>()</w:t>
+      </w:r>
+      <w:r>
+        <w:rPr>
+          <w:rFonts w:hint="eastAsia"/>
+        </w:rPr>
+        <w:t>返回，调用写事件回</w:t>
+      </w:r>
+      <w:proofErr w:type="gramStart"/>
+      <w:r>
+        <w:rPr>
+          <w:rFonts w:hint="eastAsia"/>
+        </w:rPr>
+        <w:t>调函数</w:t>
+      </w:r>
+      <w:proofErr w:type="gramEnd"/>
       <w:r>
         <w:rPr>
           <w:rFonts w:hint="eastAsia"/>
@@ -8787,12 +9786,14 @@
         </w:rPr>
         <w:t>调用</w:t>
       </w:r>
+      <w:proofErr w:type="spellStart"/>
       <w:r>
         <w:rPr>
           <w:rFonts w:hint="eastAsia"/>
         </w:rPr>
         <w:t>sendfile</w:t>
       </w:r>
+      <w:proofErr w:type="spellEnd"/>
       <w:r>
         <w:rPr>
           <w:rFonts w:hint="eastAsia"/>
@@ -8851,7 +9852,21 @@
         <w:rPr>
           <w:rFonts w:hint="eastAsia"/>
         </w:rPr>
-        <w:t>标枳。</w:t>
+        <w:t>标</w:t>
+      </w:r>
+      <w:proofErr w:type="gramStart"/>
+      <w:r>
+        <w:rPr>
+          <w:rFonts w:hint="eastAsia"/>
+        </w:rPr>
+        <w:t>枳</w:t>
+      </w:r>
+      <w:proofErr w:type="gramEnd"/>
+      <w:r>
+        <w:rPr>
+          <w:rFonts w:hint="eastAsia"/>
+        </w:rPr>
+        <w:t>。</w:t>
       </w:r>
     </w:p>
     <w:p>
@@ -8900,8 +9915,70 @@
         <w:ind w:firstLine="420"/>
       </w:pPr>
       <w:r>
-        <w:t>https://github.com/lingjf/nginx_analyse/blob/master/doc/</w:t>
-      </w:r>
+        <w:t>https://gith</w:t>
+      </w:r>
+      <w:r>
+        <w:t>ub.com/lingjf/nginx_analyse/</w:t>
+      </w:r>
+      <w:r>
+        <w:rPr>
+          <w:rFonts w:hint="eastAsia"/>
+        </w:rPr>
+        <w:t>tree</w:t>
+      </w:r>
+      <w:r>
+        <w:t>/master/doc/</w:t>
+      </w:r>
+    </w:p>
+    <w:p>
+      <w:pPr>
+        <w:pStyle w:val="BodyTextFirstIndent"/>
+        <w:ind w:firstLine="420"/>
+      </w:pPr>
+    </w:p>
+    <w:p>
+      <w:pPr>
+        <w:pStyle w:val="BodyTextFirstIndent"/>
+        <w:ind w:firstLine="420"/>
+      </w:pPr>
+      <w:r>
+        <w:rPr>
+          <w:rFonts w:hint="eastAsia"/>
+        </w:rPr>
+        <w:t xml:space="preserve">Ling </w:t>
+      </w:r>
+      <w:proofErr w:type="gramStart"/>
+      <w:r>
+        <w:rPr>
+          <w:rFonts w:hint="eastAsia"/>
+        </w:rPr>
+        <w:t xml:space="preserve">Jianfa  </w:t>
+      </w:r>
+      <w:proofErr w:type="gramEnd"/>
+      <w:hyperlink r:id="rId17" w:history="1">
+        <w:r>
+          <w:rPr>
+            <w:rStyle w:val="Hyperlink"/>
+            <w:rFonts w:hint="eastAsia"/>
+          </w:rPr>
+          <w:t>lingjf@gmail.com</w:t>
+        </w:r>
+      </w:hyperlink>
+      <w:r>
+        <w:rPr>
+          <w:rFonts w:hint="eastAsia"/>
+        </w:rPr>
+        <w:t xml:space="preserve">   </w:t>
+      </w:r>
+      <w:hyperlink r:id="rId18" w:history="1">
+        <w:r>
+          <w:rPr>
+            <w:rStyle w:val="Hyperlink"/>
+            <w:rFonts w:hint="eastAsia"/>
+          </w:rPr>
+          <w:t>https://github.com/lingjf</w:t>
+        </w:r>
+      </w:hyperlink>
     </w:p>
     <w:p/>
     <w:p>

</xml_diff>